<commit_message>
Actualizción de la documentación
</commit_message>
<xml_diff>
--- a/bbdd/saawit.docx
+++ b/bbdd/saawit.docx
@@ -156,7 +156,7 @@
                                         <w:sz w:val="20"/>
                                         <w:szCs w:val="20"/>
                                       </w:rPr>
-                                      <w:t xml:space="preserve">API que permite gestionar noticias colaborativas,  donde los usuarios puedan registrarse y publicar una noticia en una serie de categorías  temáticas fijas. Segundo proyecto </w:t>
+                                      <w:t xml:space="preserve">API que permite gestionar noticias colaborativas, donde los usuarios puedan registrarse y publicar una noticia en una serie de categorías temáticas fijas. Segundo proyecto </w:t>
                                     </w:r>
                                     <w:r>
                                       <w:rPr>
@@ -174,7 +174,67 @@
                                         <w:sz w:val="20"/>
                                         <w:szCs w:val="20"/>
                                       </w:rPr>
-                                      <w:t>para Hackaboss usando tecnología javascript, Node.js, MySQL y Postman.</w:t>
+                                      <w:t xml:space="preserve">para </w:t>
+                                    </w:r>
+                                    <w:proofErr w:type="spellStart"/>
+                                    <w:r>
+                                      <w:rPr>
+                                        <w:rFonts w:ascii="Bahnschrift" w:eastAsiaTheme="minorHAnsi" w:hAnsi="Bahnschrift"/>
+                                        <w:color w:val="FFFFFF" w:themeColor="background1"/>
+                                        <w:sz w:val="20"/>
+                                        <w:szCs w:val="20"/>
+                                      </w:rPr>
+                                      <w:t>Hackaboss</w:t>
+                                    </w:r>
+                                    <w:proofErr w:type="spellEnd"/>
+                                    <w:r>
+                                      <w:rPr>
+                                        <w:rFonts w:ascii="Bahnschrift" w:eastAsiaTheme="minorHAnsi" w:hAnsi="Bahnschrift"/>
+                                        <w:color w:val="FFFFFF" w:themeColor="background1"/>
+                                        <w:sz w:val="20"/>
+                                        <w:szCs w:val="20"/>
+                                      </w:rPr>
+                                      <w:t xml:space="preserve"> usando tecnología </w:t>
+                                    </w:r>
+                                    <w:proofErr w:type="spellStart"/>
+                                    <w:r>
+                                      <w:rPr>
+                                        <w:rFonts w:ascii="Bahnschrift" w:eastAsiaTheme="minorHAnsi" w:hAnsi="Bahnschrift"/>
+                                        <w:color w:val="FFFFFF" w:themeColor="background1"/>
+                                        <w:sz w:val="20"/>
+                                        <w:szCs w:val="20"/>
+                                      </w:rPr>
+                                      <w:t>javascript</w:t>
+                                    </w:r>
+                                    <w:proofErr w:type="spellEnd"/>
+                                    <w:r>
+                                      <w:rPr>
+                                        <w:rFonts w:ascii="Bahnschrift" w:eastAsiaTheme="minorHAnsi" w:hAnsi="Bahnschrift"/>
+                                        <w:color w:val="FFFFFF" w:themeColor="background1"/>
+                                        <w:sz w:val="20"/>
+                                        <w:szCs w:val="20"/>
+                                      </w:rPr>
+                                      <w:t xml:space="preserve">, Node.js, MySQL y </w:t>
+                                    </w:r>
+                                    <w:proofErr w:type="spellStart"/>
+                                    <w:r>
+                                      <w:rPr>
+                                        <w:rFonts w:ascii="Bahnschrift" w:eastAsiaTheme="minorHAnsi" w:hAnsi="Bahnschrift"/>
+                                        <w:color w:val="FFFFFF" w:themeColor="background1"/>
+                                        <w:sz w:val="20"/>
+                                        <w:szCs w:val="20"/>
+                                      </w:rPr>
+                                      <w:t>Postman</w:t>
+                                    </w:r>
+                                    <w:proofErr w:type="spellEnd"/>
+                                    <w:r>
+                                      <w:rPr>
+                                        <w:rFonts w:ascii="Bahnschrift" w:eastAsiaTheme="minorHAnsi" w:hAnsi="Bahnschrift"/>
+                                        <w:color w:val="FFFFFF" w:themeColor="background1"/>
+                                        <w:sz w:val="20"/>
+                                        <w:szCs w:val="20"/>
+                                      </w:rPr>
+                                      <w:t>.</w:t>
                                     </w:r>
                                   </w:p>
                                 </w:sdtContent>
@@ -282,7 +342,7 @@
                                   <w:sz w:val="20"/>
                                   <w:szCs w:val="20"/>
                                 </w:rPr>
-                                <w:t xml:space="preserve">API que permite gestionar noticias colaborativas,  donde los usuarios puedan registrarse y publicar una noticia en una serie de categorías  temáticas fijas. Segundo proyecto </w:t>
+                                <w:t xml:space="preserve">API que permite gestionar noticias colaborativas, donde los usuarios puedan registrarse y publicar una noticia en una serie de categorías temáticas fijas. Segundo proyecto </w:t>
                               </w:r>
                               <w:r>
                                 <w:rPr>
@@ -300,7 +360,67 @@
                                   <w:sz w:val="20"/>
                                   <w:szCs w:val="20"/>
                                 </w:rPr>
-                                <w:t>para Hackaboss usando tecnología javascript, Node.js, MySQL y Postman.</w:t>
+                                <w:t xml:space="preserve">para </w:t>
+                              </w:r>
+                              <w:proofErr w:type="spellStart"/>
+                              <w:r>
+                                <w:rPr>
+                                  <w:rFonts w:ascii="Bahnschrift" w:eastAsiaTheme="minorHAnsi" w:hAnsi="Bahnschrift"/>
+                                  <w:color w:val="FFFFFF" w:themeColor="background1"/>
+                                  <w:sz w:val="20"/>
+                                  <w:szCs w:val="20"/>
+                                </w:rPr>
+                                <w:t>Hackaboss</w:t>
+                              </w:r>
+                              <w:proofErr w:type="spellEnd"/>
+                              <w:r>
+                                <w:rPr>
+                                  <w:rFonts w:ascii="Bahnschrift" w:eastAsiaTheme="minorHAnsi" w:hAnsi="Bahnschrift"/>
+                                  <w:color w:val="FFFFFF" w:themeColor="background1"/>
+                                  <w:sz w:val="20"/>
+                                  <w:szCs w:val="20"/>
+                                </w:rPr>
+                                <w:t xml:space="preserve"> usando tecnología </w:t>
+                              </w:r>
+                              <w:proofErr w:type="spellStart"/>
+                              <w:r>
+                                <w:rPr>
+                                  <w:rFonts w:ascii="Bahnschrift" w:eastAsiaTheme="minorHAnsi" w:hAnsi="Bahnschrift"/>
+                                  <w:color w:val="FFFFFF" w:themeColor="background1"/>
+                                  <w:sz w:val="20"/>
+                                  <w:szCs w:val="20"/>
+                                </w:rPr>
+                                <w:t>javascript</w:t>
+                              </w:r>
+                              <w:proofErr w:type="spellEnd"/>
+                              <w:r>
+                                <w:rPr>
+                                  <w:rFonts w:ascii="Bahnschrift" w:eastAsiaTheme="minorHAnsi" w:hAnsi="Bahnschrift"/>
+                                  <w:color w:val="FFFFFF" w:themeColor="background1"/>
+                                  <w:sz w:val="20"/>
+                                  <w:szCs w:val="20"/>
+                                </w:rPr>
+                                <w:t xml:space="preserve">, Node.js, MySQL y </w:t>
+                              </w:r>
+                              <w:proofErr w:type="spellStart"/>
+                              <w:r>
+                                <w:rPr>
+                                  <w:rFonts w:ascii="Bahnschrift" w:eastAsiaTheme="minorHAnsi" w:hAnsi="Bahnschrift"/>
+                                  <w:color w:val="FFFFFF" w:themeColor="background1"/>
+                                  <w:sz w:val="20"/>
+                                  <w:szCs w:val="20"/>
+                                </w:rPr>
+                                <w:t>Postman</w:t>
+                              </w:r>
+                              <w:proofErr w:type="spellEnd"/>
+                              <w:r>
+                                <w:rPr>
+                                  <w:rFonts w:ascii="Bahnschrift" w:eastAsiaTheme="minorHAnsi" w:hAnsi="Bahnschrift"/>
+                                  <w:color w:val="FFFFFF" w:themeColor="background1"/>
+                                  <w:sz w:val="20"/>
+                                  <w:szCs w:val="20"/>
+                                </w:rPr>
+                                <w:t>.</w:t>
                               </w:r>
                             </w:p>
                           </w:sdtContent>
@@ -411,8 +531,49 @@
                                         <w:rFonts w:ascii="Bahnschrift" w:hAnsi="Bahnschrift"/>
                                         <w:color w:val="FFFFFF" w:themeColor="background1"/>
                                       </w:rPr>
-                                      <w:t>Proyecto realizado por: Ana Arévano, Muchika Chettakul</w:t>
+                                      <w:t xml:space="preserve">Proyecto realizado por: Ana </w:t>
                                     </w:r>
+                                    <w:proofErr w:type="spellStart"/>
+                                    <w:r>
+                                      <w:rPr>
+                                        <w:rFonts w:ascii="Bahnschrift" w:hAnsi="Bahnschrift"/>
+                                        <w:color w:val="FFFFFF" w:themeColor="background1"/>
+                                      </w:rPr>
+                                      <w:t>Arévano</w:t>
+                                    </w:r>
+                                    <w:proofErr w:type="spellEnd"/>
+                                    <w:r>
+                                      <w:rPr>
+                                        <w:rFonts w:ascii="Bahnschrift" w:hAnsi="Bahnschrift"/>
+                                        <w:color w:val="FFFFFF" w:themeColor="background1"/>
+                                      </w:rPr>
+                                      <w:t xml:space="preserve">, </w:t>
+                                    </w:r>
+                                    <w:proofErr w:type="spellStart"/>
+                                    <w:r>
+                                      <w:rPr>
+                                        <w:rFonts w:ascii="Bahnschrift" w:hAnsi="Bahnschrift"/>
+                                        <w:color w:val="FFFFFF" w:themeColor="background1"/>
+                                      </w:rPr>
+                                      <w:t>Muchika</w:t>
+                                    </w:r>
+                                    <w:proofErr w:type="spellEnd"/>
+                                    <w:r>
+                                      <w:rPr>
+                                        <w:rFonts w:ascii="Bahnschrift" w:hAnsi="Bahnschrift"/>
+                                        <w:color w:val="FFFFFF" w:themeColor="background1"/>
+                                      </w:rPr>
+                                      <w:t xml:space="preserve"> </w:t>
+                                    </w:r>
+                                    <w:proofErr w:type="spellStart"/>
+                                    <w:r>
+                                      <w:rPr>
+                                        <w:rFonts w:ascii="Bahnschrift" w:hAnsi="Bahnschrift"/>
+                                        <w:color w:val="FFFFFF" w:themeColor="background1"/>
+                                      </w:rPr>
+                                      <w:t>Chettakul</w:t>
+                                    </w:r>
+                                    <w:proofErr w:type="spellEnd"/>
                                     <w:r>
                                       <w:rPr>
                                         <w:rFonts w:ascii="Bahnschrift" w:hAnsi="Bahnschrift"/>
@@ -507,6 +668,12 @@
     </w:sdt>
     <w:sdt>
       <w:sdtPr>
+        <w:rPr>
+          <w:rFonts w:asciiTheme="minorHAnsi" w:eastAsiaTheme="minorEastAsia" w:hAnsiTheme="minorHAnsi" w:cstheme="minorBidi"/>
+          <w:color w:val="auto"/>
+          <w:sz w:val="21"/>
+          <w:szCs w:val="21"/>
+        </w:rPr>
         <w:id w:val="-133104489"/>
         <w:docPartObj>
           <w:docPartGallery w:val="Table of Contents"/>
@@ -515,12 +682,8 @@
       </w:sdtPr>
       <w:sdtEndPr>
         <w:rPr>
-          <w:rFonts w:asciiTheme="minorHAnsi" w:eastAsiaTheme="minorEastAsia" w:hAnsiTheme="minorHAnsi" w:cstheme="minorBidi"/>
           <w:b/>
           <w:bCs/>
-          <w:color w:val="auto"/>
-          <w:sz w:val="21"/>
-          <w:szCs w:val="21"/>
         </w:rPr>
       </w:sdtEndPr>
       <w:sdtContent>
@@ -1281,23 +1444,7 @@
                 <w:rFonts w:ascii="Bahnschrift" w:hAnsi="Bahnschrift"/>
                 <w:noProof/>
               </w:rPr>
-              <w:t>SERV</w:t>
-            </w:r>
-            <w:r>
-              <w:rPr>
-                <w:rStyle w:val="Hipervnculo"/>
-                <w:rFonts w:ascii="Bahnschrift" w:hAnsi="Bahnschrift"/>
-                <w:noProof/>
-              </w:rPr>
-              <w:t>I</w:t>
-            </w:r>
-            <w:r>
-              <w:rPr>
-                <w:rStyle w:val="Hipervnculo"/>
-                <w:rFonts w:ascii="Bahnschrift" w:hAnsi="Bahnschrift"/>
-                <w:noProof/>
-              </w:rPr>
-              <w:t>DOR</w:t>
+              <w:t>SERVIDOR</w:t>
             </w:r>
             <w:r>
               <w:rPr>
@@ -1395,7 +1542,39 @@
           <w:rFonts w:ascii="Bahnschrift" w:hAnsi="Bahnschrift"/>
           <w:color w:val="595959" w:themeColor="text1" w:themeTint="A6"/>
         </w:rPr>
-        <w:t>En este segundo proyecto de Hackaboss tendremos que desarrollar nuestro conocimiento acerca de las siguientes tecnologías: JavaScript, Node.js, MySQL y Postman.</w:t>
+        <w:t xml:space="preserve">En este segundo proyecto de </w:t>
+      </w:r>
+      <w:proofErr w:type="spellStart"/>
+      <w:r>
+        <w:rPr>
+          <w:rFonts w:ascii="Bahnschrift" w:hAnsi="Bahnschrift"/>
+          <w:color w:val="595959" w:themeColor="text1" w:themeTint="A6"/>
+        </w:rPr>
+        <w:t>Hackaboss</w:t>
+      </w:r>
+      <w:proofErr w:type="spellEnd"/>
+      <w:r>
+        <w:rPr>
+          <w:rFonts w:ascii="Bahnschrift" w:hAnsi="Bahnschrift"/>
+          <w:color w:val="595959" w:themeColor="text1" w:themeTint="A6"/>
+        </w:rPr>
+        <w:t xml:space="preserve"> tendremos que desarrollar nuestro conocimiento acerca de las siguientes tecnologías: JavaScript, Node.js, MySQL y </w:t>
+      </w:r>
+      <w:proofErr w:type="spellStart"/>
+      <w:r>
+        <w:rPr>
+          <w:rFonts w:ascii="Bahnschrift" w:hAnsi="Bahnschrift"/>
+          <w:color w:val="595959" w:themeColor="text1" w:themeTint="A6"/>
+        </w:rPr>
+        <w:t>Postman</w:t>
+      </w:r>
+      <w:proofErr w:type="spellEnd"/>
+      <w:r>
+        <w:rPr>
+          <w:rFonts w:ascii="Bahnschrift" w:hAnsi="Bahnschrift"/>
+          <w:color w:val="595959" w:themeColor="text1" w:themeTint="A6"/>
+        </w:rPr>
+        <w:t>.</w:t>
       </w:r>
       <w:r>
         <w:rPr>
@@ -1409,14 +1588,151 @@
           <w:rFonts w:ascii="Bahnschrift" w:hAnsi="Bahnschrift"/>
           <w:color w:val="595959" w:themeColor="text1" w:themeTint="A6"/>
         </w:rPr>
-        <w:t>Ya que es un proyecto de noticias colaborativas tipo Reddit hemos investigado acerca del origen del nombre. Éste viene del acortamiento de la frase I already read it (ya lo he leído) por lo que hemos sugerido varios nombres parecidos buscando sinónimos de leído como checkeddit, seeit, sawit</w:t>
-      </w:r>
-      <w:r>
-        <w:rPr>
-          <w:rFonts w:ascii="Bahnschrift" w:hAnsi="Bahnschrift"/>
-          <w:color w:val="595959" w:themeColor="text1" w:themeTint="A6"/>
-        </w:rPr>
-        <w:t xml:space="preserve"> hasta llevarlo a saawit: as I saw it (como yo lo vi)</w:t>
+        <w:t xml:space="preserve">Ya que es un proyecto de noticias colaborativas tipo Reddit hemos investigado acerca del origen del nombre. Éste viene del acortamiento de la frase I </w:t>
+      </w:r>
+      <w:proofErr w:type="spellStart"/>
+      <w:r>
+        <w:rPr>
+          <w:rFonts w:ascii="Bahnschrift" w:hAnsi="Bahnschrift"/>
+          <w:color w:val="595959" w:themeColor="text1" w:themeTint="A6"/>
+        </w:rPr>
+        <w:t>already</w:t>
+      </w:r>
+      <w:proofErr w:type="spellEnd"/>
+      <w:r>
+        <w:rPr>
+          <w:rFonts w:ascii="Bahnschrift" w:hAnsi="Bahnschrift"/>
+          <w:color w:val="595959" w:themeColor="text1" w:themeTint="A6"/>
+        </w:rPr>
+        <w:t xml:space="preserve"> </w:t>
+      </w:r>
+      <w:proofErr w:type="spellStart"/>
+      <w:r>
+        <w:rPr>
+          <w:rFonts w:ascii="Bahnschrift" w:hAnsi="Bahnschrift"/>
+          <w:color w:val="595959" w:themeColor="text1" w:themeTint="A6"/>
+        </w:rPr>
+        <w:t>read</w:t>
+      </w:r>
+      <w:proofErr w:type="spellEnd"/>
+      <w:r>
+        <w:rPr>
+          <w:rFonts w:ascii="Bahnschrift" w:hAnsi="Bahnschrift"/>
+          <w:color w:val="595959" w:themeColor="text1" w:themeTint="A6"/>
+        </w:rPr>
+        <w:t xml:space="preserve"> </w:t>
+      </w:r>
+      <w:proofErr w:type="spellStart"/>
+      <w:r>
+        <w:rPr>
+          <w:rFonts w:ascii="Bahnschrift" w:hAnsi="Bahnschrift"/>
+          <w:color w:val="595959" w:themeColor="text1" w:themeTint="A6"/>
+        </w:rPr>
+        <w:t>it</w:t>
+      </w:r>
+      <w:proofErr w:type="spellEnd"/>
+      <w:r>
+        <w:rPr>
+          <w:rFonts w:ascii="Bahnschrift" w:hAnsi="Bahnschrift"/>
+          <w:color w:val="595959" w:themeColor="text1" w:themeTint="A6"/>
+        </w:rPr>
+        <w:t xml:space="preserve"> (ya lo he leído) por lo que hemos sugerido varios nombres parecidos buscando sinónimos de leído como </w:t>
+      </w:r>
+      <w:proofErr w:type="spellStart"/>
+      <w:r>
+        <w:rPr>
+          <w:rFonts w:ascii="Bahnschrift" w:hAnsi="Bahnschrift"/>
+          <w:color w:val="595959" w:themeColor="text1" w:themeTint="A6"/>
+        </w:rPr>
+        <w:t>checkeddit</w:t>
+      </w:r>
+      <w:proofErr w:type="spellEnd"/>
+      <w:r>
+        <w:rPr>
+          <w:rFonts w:ascii="Bahnschrift" w:hAnsi="Bahnschrift"/>
+          <w:color w:val="595959" w:themeColor="text1" w:themeTint="A6"/>
+        </w:rPr>
+        <w:t xml:space="preserve">, </w:t>
+      </w:r>
+      <w:proofErr w:type="spellStart"/>
+      <w:r>
+        <w:rPr>
+          <w:rFonts w:ascii="Bahnschrift" w:hAnsi="Bahnschrift"/>
+          <w:color w:val="595959" w:themeColor="text1" w:themeTint="A6"/>
+        </w:rPr>
+        <w:t>seeit</w:t>
+      </w:r>
+      <w:proofErr w:type="spellEnd"/>
+      <w:r>
+        <w:rPr>
+          <w:rFonts w:ascii="Bahnschrift" w:hAnsi="Bahnschrift"/>
+          <w:color w:val="595959" w:themeColor="text1" w:themeTint="A6"/>
+        </w:rPr>
+        <w:t xml:space="preserve">, </w:t>
+      </w:r>
+      <w:proofErr w:type="spellStart"/>
+      <w:r>
+        <w:rPr>
+          <w:rFonts w:ascii="Bahnschrift" w:hAnsi="Bahnschrift"/>
+          <w:color w:val="595959" w:themeColor="text1" w:themeTint="A6"/>
+        </w:rPr>
+        <w:t>sawit</w:t>
+      </w:r>
+      <w:proofErr w:type="spellEnd"/>
+      <w:r>
+        <w:rPr>
+          <w:rFonts w:ascii="Bahnschrift" w:hAnsi="Bahnschrift"/>
+          <w:color w:val="595959" w:themeColor="text1" w:themeTint="A6"/>
+        </w:rPr>
+        <w:t xml:space="preserve"> hasta llevarlo a </w:t>
+      </w:r>
+      <w:proofErr w:type="spellStart"/>
+      <w:r>
+        <w:rPr>
+          <w:rFonts w:ascii="Bahnschrift" w:hAnsi="Bahnschrift"/>
+          <w:color w:val="595959" w:themeColor="text1" w:themeTint="A6"/>
+        </w:rPr>
+        <w:t>saawit</w:t>
+      </w:r>
+      <w:proofErr w:type="spellEnd"/>
+      <w:r>
+        <w:rPr>
+          <w:rFonts w:ascii="Bahnschrift" w:hAnsi="Bahnschrift"/>
+          <w:color w:val="595959" w:themeColor="text1" w:themeTint="A6"/>
+        </w:rPr>
+        <w:t xml:space="preserve">: as I </w:t>
+      </w:r>
+      <w:proofErr w:type="spellStart"/>
+      <w:r>
+        <w:rPr>
+          <w:rFonts w:ascii="Bahnschrift" w:hAnsi="Bahnschrift"/>
+          <w:color w:val="595959" w:themeColor="text1" w:themeTint="A6"/>
+        </w:rPr>
+        <w:t>saw</w:t>
+      </w:r>
+      <w:proofErr w:type="spellEnd"/>
+      <w:r>
+        <w:rPr>
+          <w:rFonts w:ascii="Bahnschrift" w:hAnsi="Bahnschrift"/>
+          <w:color w:val="595959" w:themeColor="text1" w:themeTint="A6"/>
+        </w:rPr>
+        <w:t xml:space="preserve"> </w:t>
+      </w:r>
+      <w:proofErr w:type="spellStart"/>
+      <w:r>
+        <w:rPr>
+          <w:rFonts w:ascii="Bahnschrift" w:hAnsi="Bahnschrift"/>
+          <w:color w:val="595959" w:themeColor="text1" w:themeTint="A6"/>
+        </w:rPr>
+        <w:t>it</w:t>
+      </w:r>
+      <w:proofErr w:type="spellEnd"/>
+      <w:r>
+        <w:rPr>
+          <w:rFonts w:ascii="Bahnschrift" w:hAnsi="Bahnschrift"/>
+          <w:color w:val="595959" w:themeColor="text1" w:themeTint="A6"/>
+        </w:rPr>
+        <w:t xml:space="preserve"> (como yo lo vi)</w:t>
       </w:r>
       <w:r>
         <w:rPr>
@@ -1576,14 +1892,7 @@
           <w:rFonts w:ascii="Bahnschrift" w:hAnsi="Bahnschrift"/>
           <w:color w:val="595959" w:themeColor="text1" w:themeTint="A6"/>
         </w:rPr>
-        <w:t>a ordenadas por valoración</w:t>
-      </w:r>
-      <w:r>
-        <w:rPr>
-          <w:rFonts w:ascii="Bahnschrift" w:hAnsi="Bahnschrift"/>
-          <w:color w:val="595959" w:themeColor="text1" w:themeTint="A6"/>
-        </w:rPr>
-        <w:t>.</w:t>
+        <w:t>a ordenadas por valoración.</w:t>
       </w:r>
     </w:p>
     <w:p>
@@ -1617,14 +1926,7 @@
           <w:rFonts w:ascii="Bahnschrift" w:hAnsi="Bahnschrift"/>
           <w:color w:val="595959" w:themeColor="text1" w:themeTint="A6"/>
         </w:rPr>
-        <w:t>as anteriores</w:t>
-      </w:r>
-      <w:r>
-        <w:rPr>
-          <w:rFonts w:ascii="Bahnschrift" w:hAnsi="Bahnschrift"/>
-          <w:color w:val="595959" w:themeColor="text1" w:themeTint="A6"/>
-        </w:rPr>
-        <w:t>.</w:t>
+        <w:t>as anteriores.</w:t>
       </w:r>
     </w:p>
     <w:p>
@@ -1686,6 +1988,7 @@
           <w:color w:val="595959" w:themeColor="text1" w:themeTint="A6"/>
         </w:rPr>
       </w:pPr>
+      <w:proofErr w:type="spellStart"/>
       <w:r>
         <w:rPr>
           <w:rFonts w:ascii="Bahnschrift" w:hAnsi="Bahnschrift"/>
@@ -1693,6 +1996,7 @@
         </w:rPr>
         <w:t>Login</w:t>
       </w:r>
+      <w:proofErr w:type="spellEnd"/>
       <w:r>
         <w:rPr>
           <w:rFonts w:ascii="Bahnschrift" w:hAnsi="Bahnschrift"/>
@@ -1910,14 +2214,7 @@
           <w:rFonts w:ascii="Bahnschrift" w:hAnsi="Bahnschrift"/>
           <w:color w:val="595959" w:themeColor="text1" w:themeTint="A6"/>
         </w:rPr>
-        <w:t>tulo</w:t>
-      </w:r>
-      <w:r>
-        <w:rPr>
-          <w:rFonts w:ascii="Bahnschrift" w:hAnsi="Bahnschrift"/>
-          <w:color w:val="595959" w:themeColor="text1" w:themeTint="A6"/>
-        </w:rPr>
-        <w:t>.</w:t>
+        <w:t>tulo.</w:t>
       </w:r>
     </w:p>
     <w:p>
@@ -2211,7 +2508,35 @@
         <w:rPr>
           <w:color w:val="595959" w:themeColor="text1" w:themeTint="A6"/>
         </w:rPr>
-        <w:t xml:space="preserve">Para realizar la base de datos hemos utilizado la herramienta yEd Graph Editor, donde hemos creado las entidades con los siguientes </w:t>
+        <w:t xml:space="preserve">Para realizar la base de datos hemos utilizado la herramienta </w:t>
+      </w:r>
+      <w:proofErr w:type="spellStart"/>
+      <w:r>
+        <w:rPr>
+          <w:color w:val="595959" w:themeColor="text1" w:themeTint="A6"/>
+        </w:rPr>
+        <w:t>yEd</w:t>
+      </w:r>
+      <w:proofErr w:type="spellEnd"/>
+      <w:r>
+        <w:rPr>
+          <w:color w:val="595959" w:themeColor="text1" w:themeTint="A6"/>
+        </w:rPr>
+        <w:t xml:space="preserve"> </w:t>
+      </w:r>
+      <w:proofErr w:type="spellStart"/>
+      <w:r>
+        <w:rPr>
+          <w:color w:val="595959" w:themeColor="text1" w:themeTint="A6"/>
+        </w:rPr>
+        <w:t>Graph</w:t>
+      </w:r>
+      <w:proofErr w:type="spellEnd"/>
+      <w:r>
+        <w:rPr>
+          <w:color w:val="595959" w:themeColor="text1" w:themeTint="A6"/>
+        </w:rPr>
+        <w:t xml:space="preserve"> Editor, donde hemos creado las entidades con los siguientes </w:t>
       </w:r>
       <w:r>
         <w:rPr>
@@ -2298,12 +2623,14 @@
           <w:color w:val="595959" w:themeColor="text1" w:themeTint="A6"/>
         </w:rPr>
       </w:pPr>
+      <w:proofErr w:type="spellStart"/>
       <w:r>
         <w:rPr>
           <w:color w:val="00B0F0"/>
         </w:rPr>
         <w:t>Users</w:t>
       </w:r>
+      <w:proofErr w:type="spellEnd"/>
       <w:r>
         <w:rPr>
           <w:color w:val="595959" w:themeColor="text1" w:themeTint="A6"/>
@@ -2345,7 +2672,21 @@
         <w:rPr>
           <w:color w:val="595959" w:themeColor="text1" w:themeTint="A6"/>
         </w:rPr>
-        <w:t>Identificador único, autoincremental y entero de cada registro.</w:t>
+        <w:t xml:space="preserve">Identificador único, </w:t>
+      </w:r>
+      <w:proofErr w:type="spellStart"/>
+      <w:r>
+        <w:rPr>
+          <w:color w:val="595959" w:themeColor="text1" w:themeTint="A6"/>
+        </w:rPr>
+        <w:t>autoincremental</w:t>
+      </w:r>
+      <w:proofErr w:type="spellEnd"/>
+      <w:r>
+        <w:rPr>
+          <w:color w:val="595959" w:themeColor="text1" w:themeTint="A6"/>
+        </w:rPr>
+        <w:t xml:space="preserve"> y entero de cada registro.</w:t>
       </w:r>
     </w:p>
     <w:p>
@@ -2359,6 +2700,7 @@
           <w:color w:val="595959" w:themeColor="text1" w:themeTint="A6"/>
         </w:rPr>
       </w:pPr>
+      <w:proofErr w:type="spellStart"/>
       <w:r>
         <w:rPr>
           <w:color w:val="134163" w:themeColor="accent6" w:themeShade="80"/>
@@ -2371,6 +2713,7 @@
         </w:rPr>
         <w:t>sername</w:t>
       </w:r>
+      <w:proofErr w:type="spellEnd"/>
       <w:r>
         <w:rPr>
           <w:color w:val="595959" w:themeColor="text1" w:themeTint="A6"/>
@@ -2461,12 +2804,14 @@
           <w:color w:val="595959" w:themeColor="text1" w:themeTint="A6"/>
         </w:rPr>
       </w:pPr>
+      <w:proofErr w:type="spellStart"/>
       <w:r>
         <w:rPr>
           <w:color w:val="134163" w:themeColor="accent6" w:themeShade="80"/>
         </w:rPr>
         <w:t>password</w:t>
       </w:r>
+      <w:proofErr w:type="spellEnd"/>
       <w:r>
         <w:rPr>
           <w:color w:val="595959" w:themeColor="text1" w:themeTint="A6"/>
@@ -2503,12 +2848,14 @@
           <w:color w:val="595959" w:themeColor="text1" w:themeTint="A6"/>
         </w:rPr>
       </w:pPr>
+      <w:proofErr w:type="spellStart"/>
       <w:r>
         <w:rPr>
           <w:color w:val="134163" w:themeColor="accent6" w:themeShade="80"/>
         </w:rPr>
         <w:t>photo</w:t>
       </w:r>
+      <w:proofErr w:type="spellEnd"/>
       <w:r>
         <w:rPr>
           <w:color w:val="595959" w:themeColor="text1" w:themeTint="A6"/>
@@ -2549,20 +2896,64 @@
         <w:rPr>
           <w:color w:val="595959" w:themeColor="text1" w:themeTint="A6"/>
         </w:rPr>
-        <w:t xml:space="preserve"> Solo las opciones de: admin</w:t>
-      </w:r>
-      <w:r>
-        <w:rPr>
-          <w:color w:val="595959" w:themeColor="text1" w:themeTint="A6"/>
-        </w:rPr>
-        <w:t>, mod(puede bloquear usuarios o eliminar post si no corresponden a la categoría pueden cambiar el perfil de user a mod) y</w:t>
-      </w:r>
-      <w:r>
-        <w:rPr>
-          <w:color w:val="595959" w:themeColor="text1" w:themeTint="A6"/>
-        </w:rPr>
-        <w:t xml:space="preserve"> user</w:t>
-      </w:r>
+        <w:t xml:space="preserve"> Solo las opciones de: </w:t>
+      </w:r>
+      <w:proofErr w:type="spellStart"/>
+      <w:r>
+        <w:rPr>
+          <w:color w:val="595959" w:themeColor="text1" w:themeTint="A6"/>
+        </w:rPr>
+        <w:t>admin</w:t>
+      </w:r>
+      <w:proofErr w:type="spellEnd"/>
+      <w:r>
+        <w:rPr>
+          <w:color w:val="595959" w:themeColor="text1" w:themeTint="A6"/>
+        </w:rPr>
+        <w:t xml:space="preserve">, </w:t>
+      </w:r>
+      <w:proofErr w:type="gramStart"/>
+      <w:r>
+        <w:rPr>
+          <w:color w:val="595959" w:themeColor="text1" w:themeTint="A6"/>
+        </w:rPr>
+        <w:t>mod(</w:t>
+      </w:r>
+      <w:proofErr w:type="gramEnd"/>
+      <w:r>
+        <w:rPr>
+          <w:color w:val="595959" w:themeColor="text1" w:themeTint="A6"/>
+        </w:rPr>
+        <w:t xml:space="preserve">puede bloquear usuarios o eliminar post si no corresponden a la categoría pueden cambiar el perfil de </w:t>
+      </w:r>
+      <w:proofErr w:type="spellStart"/>
+      <w:r>
+        <w:rPr>
+          <w:color w:val="595959" w:themeColor="text1" w:themeTint="A6"/>
+        </w:rPr>
+        <w:t>user</w:t>
+      </w:r>
+      <w:proofErr w:type="spellEnd"/>
+      <w:r>
+        <w:rPr>
+          <w:color w:val="595959" w:themeColor="text1" w:themeTint="A6"/>
+        </w:rPr>
+        <w:t xml:space="preserve"> a mod) y</w:t>
+      </w:r>
+      <w:r>
+        <w:rPr>
+          <w:color w:val="595959" w:themeColor="text1" w:themeTint="A6"/>
+        </w:rPr>
+        <w:t xml:space="preserve"> </w:t>
+      </w:r>
+      <w:proofErr w:type="spellStart"/>
+      <w:r>
+        <w:rPr>
+          <w:color w:val="595959" w:themeColor="text1" w:themeTint="A6"/>
+        </w:rPr>
+        <w:t>user</w:t>
+      </w:r>
+      <w:proofErr w:type="spellEnd"/>
       <w:r>
         <w:rPr>
           <w:color w:val="595959" w:themeColor="text1" w:themeTint="A6"/>
@@ -2581,12 +2972,14 @@
           <w:color w:val="595959" w:themeColor="text1" w:themeTint="A6"/>
         </w:rPr>
       </w:pPr>
+      <w:proofErr w:type="spellStart"/>
       <w:r>
         <w:rPr>
           <w:color w:val="134163" w:themeColor="accent6" w:themeShade="80"/>
         </w:rPr>
         <w:t>registerCode</w:t>
       </w:r>
+      <w:proofErr w:type="spellEnd"/>
       <w:r>
         <w:rPr>
           <w:color w:val="595959" w:themeColor="text1" w:themeTint="A6"/>
@@ -2611,12 +3004,14 @@
           <w:color w:val="595959" w:themeColor="text1" w:themeTint="A6"/>
         </w:rPr>
       </w:pPr>
+      <w:proofErr w:type="spellStart"/>
       <w:r>
         <w:rPr>
           <w:color w:val="134163" w:themeColor="accent6" w:themeShade="80"/>
         </w:rPr>
         <w:t>recoverPassCode</w:t>
       </w:r>
+      <w:proofErr w:type="spellEnd"/>
       <w:r>
         <w:rPr>
           <w:color w:val="595959" w:themeColor="text1" w:themeTint="A6"/>
@@ -2657,7 +3052,21 @@
         <w:rPr>
           <w:color w:val="595959" w:themeColor="text1" w:themeTint="A6"/>
         </w:rPr>
-        <w:t xml:space="preserve"> El usuario puede darse de alta pero hasta que no introduce el código de registro no se activa su cuenta</w:t>
+        <w:t xml:space="preserve"> El usuario puede darse de </w:t>
+      </w:r>
+      <w:proofErr w:type="gramStart"/>
+      <w:r>
+        <w:rPr>
+          <w:color w:val="595959" w:themeColor="text1" w:themeTint="A6"/>
+        </w:rPr>
+        <w:t>alta</w:t>
+      </w:r>
+      <w:proofErr w:type="gramEnd"/>
+      <w:r>
+        <w:rPr>
+          <w:color w:val="595959" w:themeColor="text1" w:themeTint="A6"/>
+        </w:rPr>
+        <w:t xml:space="preserve"> pero hasta que no introduce el código de registro no se activa su cuenta</w:t>
       </w:r>
       <w:r>
         <w:rPr>
@@ -2683,12 +3092,14 @@
           <w:color w:val="595959" w:themeColor="text1" w:themeTint="A6"/>
         </w:rPr>
       </w:pPr>
+      <w:proofErr w:type="spellStart"/>
       <w:r>
         <w:rPr>
           <w:color w:val="134163" w:themeColor="accent6" w:themeShade="80"/>
         </w:rPr>
         <w:t>createdAt</w:t>
       </w:r>
+      <w:proofErr w:type="spellEnd"/>
       <w:r>
         <w:rPr>
           <w:color w:val="595959" w:themeColor="text1" w:themeTint="A6"/>
@@ -2707,11 +3118,19 @@
         </w:rPr>
         <w:t xml:space="preserve"> </w:t>
       </w:r>
-      <w:r>
-        <w:rPr>
-          <w:color w:val="595959" w:themeColor="text1" w:themeTint="A6"/>
-        </w:rPr>
-        <w:t>Timestamp y requerido.</w:t>
+      <w:proofErr w:type="spellStart"/>
+      <w:r>
+        <w:rPr>
+          <w:color w:val="595959" w:themeColor="text1" w:themeTint="A6"/>
+        </w:rPr>
+        <w:t>Timestamp</w:t>
+      </w:r>
+      <w:proofErr w:type="spellEnd"/>
+      <w:r>
+        <w:rPr>
+          <w:color w:val="595959" w:themeColor="text1" w:themeTint="A6"/>
+        </w:rPr>
+        <w:t xml:space="preserve"> y requerido.</w:t>
       </w:r>
     </w:p>
     <w:p>
@@ -2725,12 +3144,14 @@
           <w:color w:val="595959" w:themeColor="text1" w:themeTint="A6"/>
         </w:rPr>
       </w:pPr>
+      <w:proofErr w:type="spellStart"/>
       <w:r>
         <w:rPr>
           <w:color w:val="134163" w:themeColor="accent6" w:themeShade="80"/>
         </w:rPr>
         <w:t>modifiedAt</w:t>
       </w:r>
+      <w:proofErr w:type="spellEnd"/>
       <w:r>
         <w:rPr>
           <w:color w:val="595959" w:themeColor="text1" w:themeTint="A6"/>
@@ -2743,11 +3164,19 @@
         </w:rPr>
         <w:t xml:space="preserve"> Fecha de modificación de alguno de los atributos. </w:t>
       </w:r>
-      <w:r>
-        <w:rPr>
-          <w:color w:val="595959" w:themeColor="text1" w:themeTint="A6"/>
-        </w:rPr>
-        <w:t>Timestamp.</w:t>
+      <w:proofErr w:type="spellStart"/>
+      <w:r>
+        <w:rPr>
+          <w:color w:val="595959" w:themeColor="text1" w:themeTint="A6"/>
+        </w:rPr>
+        <w:t>Timestamp</w:t>
+      </w:r>
+      <w:proofErr w:type="spellEnd"/>
+      <w:r>
+        <w:rPr>
+          <w:color w:val="595959" w:themeColor="text1" w:themeTint="A6"/>
+        </w:rPr>
+        <w:t>.</w:t>
       </w:r>
     </w:p>
     <w:p>
@@ -2848,6 +3277,7 @@
       <w:r>
         <w:rPr>
           <w:color w:val="134163" w:themeColor="accent6" w:themeShade="80"/>
+          <w:u w:val="single"/>
         </w:rPr>
         <w:t>id</w:t>
       </w:r>
@@ -2861,19 +3291,27 @@
         <w:rPr>
           <w:color w:val="595959" w:themeColor="text1" w:themeTint="A6"/>
         </w:rPr>
-        <w:t xml:space="preserve"> </w:t>
-      </w:r>
-      <w:r>
-        <w:rPr>
-          <w:color w:val="595959" w:themeColor="text1" w:themeTint="A6"/>
-        </w:rPr>
-        <w:t xml:space="preserve">Clave primaria, </w:t>
-      </w:r>
-      <w:r>
-        <w:rPr>
-          <w:color w:val="595959" w:themeColor="text1" w:themeTint="A6"/>
-        </w:rPr>
-        <w:t>Identificador único, autoincremental y entero de cada registro.</w:t>
+        <w:t xml:space="preserve"> Clave primaria, </w:t>
+      </w:r>
+      <w:r>
+        <w:rPr>
+          <w:color w:val="595959" w:themeColor="text1" w:themeTint="A6"/>
+        </w:rPr>
+        <w:t xml:space="preserve">Identificador único, </w:t>
+      </w:r>
+      <w:proofErr w:type="spellStart"/>
+      <w:r>
+        <w:rPr>
+          <w:color w:val="595959" w:themeColor="text1" w:themeTint="A6"/>
+        </w:rPr>
+        <w:t>autoincremental</w:t>
+      </w:r>
+      <w:proofErr w:type="spellEnd"/>
+      <w:r>
+        <w:rPr>
+          <w:color w:val="595959" w:themeColor="text1" w:themeTint="A6"/>
+        </w:rPr>
+        <w:t xml:space="preserve"> y entero de cada registro.</w:t>
       </w:r>
     </w:p>
     <w:p>
@@ -2887,12 +3325,14 @@
           <w:color w:val="595959" w:themeColor="text1" w:themeTint="A6"/>
         </w:rPr>
       </w:pPr>
+      <w:proofErr w:type="spellStart"/>
       <w:r>
         <w:rPr>
           <w:color w:val="134163" w:themeColor="accent6" w:themeShade="80"/>
         </w:rPr>
         <w:t>idUser</w:t>
       </w:r>
+      <w:proofErr w:type="spellEnd"/>
       <w:r>
         <w:rPr>
           <w:color w:val="595959" w:themeColor="text1" w:themeTint="A6"/>
@@ -2903,31 +3343,21 @@
         <w:rPr>
           <w:color w:val="595959" w:themeColor="text1" w:themeTint="A6"/>
         </w:rPr>
-        <w:t xml:space="preserve"> </w:t>
-      </w:r>
-      <w:r>
-        <w:rPr>
-          <w:color w:val="595959" w:themeColor="text1" w:themeTint="A6"/>
-        </w:rPr>
-        <w:t xml:space="preserve">Clave </w:t>
-      </w:r>
-      <w:r>
-        <w:rPr>
-          <w:color w:val="595959" w:themeColor="text1" w:themeTint="A6"/>
-        </w:rPr>
-        <w:t>foráne</w:t>
-      </w:r>
-      <w:r>
-        <w:rPr>
-          <w:color w:val="595959" w:themeColor="text1" w:themeTint="A6"/>
-        </w:rPr>
-        <w:t>a</w:t>
-      </w:r>
-      <w:r>
-        <w:rPr>
-          <w:color w:val="595959" w:themeColor="text1" w:themeTint="A6"/>
-        </w:rPr>
-        <w:t xml:space="preserve"> de la tabla user y número </w:t>
+        <w:t xml:space="preserve"> Clave foránea de la tabla </w:t>
+      </w:r>
+      <w:proofErr w:type="spellStart"/>
+      <w:r>
+        <w:rPr>
+          <w:color w:val="595959" w:themeColor="text1" w:themeTint="A6"/>
+        </w:rPr>
+        <w:t>user</w:t>
+      </w:r>
+      <w:proofErr w:type="spellEnd"/>
+      <w:r>
+        <w:rPr>
+          <w:color w:val="595959" w:themeColor="text1" w:themeTint="A6"/>
+        </w:rPr>
+        <w:t xml:space="preserve"> y número </w:t>
       </w:r>
       <w:r>
         <w:rPr>
@@ -2947,12 +3377,14 @@
           <w:color w:val="595959" w:themeColor="text1" w:themeTint="A6"/>
         </w:rPr>
       </w:pPr>
+      <w:proofErr w:type="spellStart"/>
       <w:r>
         <w:rPr>
           <w:color w:val="134163" w:themeColor="accent6" w:themeShade="80"/>
         </w:rPr>
         <w:t>createdAt</w:t>
       </w:r>
+      <w:proofErr w:type="spellEnd"/>
       <w:r>
         <w:rPr>
           <w:color w:val="595959" w:themeColor="text1" w:themeTint="A6"/>
@@ -2969,7 +3401,21 @@
         <w:rPr>
           <w:color w:val="595959" w:themeColor="text1" w:themeTint="A6"/>
         </w:rPr>
-        <w:t>Fecha de creación del usuario. Timestamp y requerido.</w:t>
+        <w:t xml:space="preserve">Fecha de creación del usuario. </w:t>
+      </w:r>
+      <w:proofErr w:type="spellStart"/>
+      <w:r>
+        <w:rPr>
+          <w:color w:val="595959" w:themeColor="text1" w:themeTint="A6"/>
+        </w:rPr>
+        <w:t>Timestamp</w:t>
+      </w:r>
+      <w:proofErr w:type="spellEnd"/>
+      <w:r>
+        <w:rPr>
+          <w:color w:val="595959" w:themeColor="text1" w:themeTint="A6"/>
+        </w:rPr>
+        <w:t xml:space="preserve"> y requerido.</w:t>
       </w:r>
     </w:p>
     <w:p>
@@ -2983,12 +3429,14 @@
           <w:color w:val="595959" w:themeColor="text1" w:themeTint="A6"/>
         </w:rPr>
       </w:pPr>
+      <w:proofErr w:type="spellStart"/>
       <w:r>
         <w:rPr>
           <w:color w:val="134163" w:themeColor="accent6" w:themeShade="80"/>
         </w:rPr>
         <w:t>modifiedAt</w:t>
       </w:r>
+      <w:proofErr w:type="spellEnd"/>
       <w:r>
         <w:rPr>
           <w:color w:val="595959" w:themeColor="text1" w:themeTint="A6"/>
@@ -3005,7 +3453,21 @@
         <w:rPr>
           <w:color w:val="595959" w:themeColor="text1" w:themeTint="A6"/>
         </w:rPr>
-        <w:t>Fecha de modificación de alguno de los atributos. Timestamp.</w:t>
+        <w:t xml:space="preserve">Fecha de modificación de alguno de los atributos. </w:t>
+      </w:r>
+      <w:proofErr w:type="spellStart"/>
+      <w:r>
+        <w:rPr>
+          <w:color w:val="595959" w:themeColor="text1" w:themeTint="A6"/>
+        </w:rPr>
+        <w:t>Timestamp</w:t>
+      </w:r>
+      <w:proofErr w:type="spellEnd"/>
+      <w:r>
+        <w:rPr>
+          <w:color w:val="595959" w:themeColor="text1" w:themeTint="A6"/>
+        </w:rPr>
+        <w:t>.</w:t>
       </w:r>
     </w:p>
     <w:p>
@@ -3019,12 +3481,14 @@
           <w:color w:val="595959" w:themeColor="text1" w:themeTint="A6"/>
         </w:rPr>
       </w:pPr>
+      <w:proofErr w:type="spellStart"/>
       <w:r>
         <w:rPr>
           <w:color w:val="134163" w:themeColor="accent6" w:themeShade="80"/>
         </w:rPr>
         <w:t>category</w:t>
       </w:r>
+      <w:proofErr w:type="spellEnd"/>
       <w:r>
         <w:rPr>
           <w:color w:val="595959" w:themeColor="text1" w:themeTint="A6"/>
@@ -3049,12 +3513,14 @@
           <w:color w:val="595959" w:themeColor="text1" w:themeTint="A6"/>
         </w:rPr>
       </w:pPr>
+      <w:proofErr w:type="spellStart"/>
       <w:r>
         <w:rPr>
           <w:color w:val="134163" w:themeColor="accent6" w:themeShade="80"/>
         </w:rPr>
         <w:t>feedback</w:t>
       </w:r>
+      <w:proofErr w:type="spellEnd"/>
       <w:r>
         <w:rPr>
           <w:color w:val="595959" w:themeColor="text1" w:themeTint="A6"/>
@@ -3091,12 +3557,14 @@
           <w:color w:val="595959" w:themeColor="text1" w:themeTint="A6"/>
         </w:rPr>
       </w:pPr>
+      <w:proofErr w:type="spellStart"/>
       <w:r>
         <w:rPr>
           <w:color w:val="134163" w:themeColor="accent6" w:themeShade="80"/>
         </w:rPr>
         <w:t>title</w:t>
       </w:r>
+      <w:proofErr w:type="spellEnd"/>
       <w:r>
         <w:rPr>
           <w:color w:val="595959" w:themeColor="text1" w:themeTint="A6"/>
@@ -3107,7 +3575,21 @@
         <w:rPr>
           <w:color w:val="595959" w:themeColor="text1" w:themeTint="A6"/>
         </w:rPr>
-        <w:t xml:space="preserve"> Título de la noticia, obligatorio, VARCHAR(100)</w:t>
+        <w:t xml:space="preserve"> Título de la noticia, obligatorio, </w:t>
+      </w:r>
+      <w:proofErr w:type="gramStart"/>
+      <w:r>
+        <w:rPr>
+          <w:color w:val="595959" w:themeColor="text1" w:themeTint="A6"/>
+        </w:rPr>
+        <w:t>VARCHAR(</w:t>
+      </w:r>
+      <w:proofErr w:type="gramEnd"/>
+      <w:r>
+        <w:rPr>
+          <w:color w:val="595959" w:themeColor="text1" w:themeTint="A6"/>
+        </w:rPr>
+        <w:t>100)</w:t>
       </w:r>
     </w:p>
     <w:p>
@@ -3121,12 +3603,14 @@
           <w:color w:val="595959" w:themeColor="text1" w:themeTint="A6"/>
         </w:rPr>
       </w:pPr>
+      <w:proofErr w:type="spellStart"/>
       <w:r>
         <w:rPr>
           <w:color w:val="134163" w:themeColor="accent6" w:themeShade="80"/>
         </w:rPr>
         <w:t>photo</w:t>
       </w:r>
+      <w:proofErr w:type="spellEnd"/>
       <w:r>
         <w:rPr>
           <w:color w:val="595959" w:themeColor="text1" w:themeTint="A6"/>
@@ -3137,7 +3621,21 @@
         <w:rPr>
           <w:color w:val="595959" w:themeColor="text1" w:themeTint="A6"/>
         </w:rPr>
-        <w:t xml:space="preserve"> Imagen de la noticia, opcional, VARCHAR(100)</w:t>
+        <w:t xml:space="preserve"> Imagen de la noticia, opcional, </w:t>
+      </w:r>
+      <w:proofErr w:type="gramStart"/>
+      <w:r>
+        <w:rPr>
+          <w:color w:val="595959" w:themeColor="text1" w:themeTint="A6"/>
+        </w:rPr>
+        <w:t>VARCHAR(</w:t>
+      </w:r>
+      <w:proofErr w:type="gramEnd"/>
+      <w:r>
+        <w:rPr>
+          <w:color w:val="595959" w:themeColor="text1" w:themeTint="A6"/>
+        </w:rPr>
+        <w:t>100)</w:t>
       </w:r>
     </w:p>
     <w:p>
@@ -3151,12 +3649,14 @@
           <w:color w:val="595959" w:themeColor="text1" w:themeTint="A6"/>
         </w:rPr>
       </w:pPr>
+      <w:proofErr w:type="spellStart"/>
       <w:r>
         <w:rPr>
           <w:color w:val="134163" w:themeColor="accent6" w:themeShade="80"/>
         </w:rPr>
         <w:t>summary</w:t>
       </w:r>
+      <w:proofErr w:type="spellEnd"/>
       <w:r>
         <w:rPr>
           <w:color w:val="595959" w:themeColor="text1" w:themeTint="A6"/>
@@ -3167,7 +3667,21 @@
         <w:rPr>
           <w:color w:val="595959" w:themeColor="text1" w:themeTint="A6"/>
         </w:rPr>
-        <w:t xml:space="preserve"> Entradilla de la noticia, opcional, VARCHAR(250)</w:t>
+        <w:t xml:space="preserve"> Entradilla de la noticia, opcional, </w:t>
+      </w:r>
+      <w:proofErr w:type="gramStart"/>
+      <w:r>
+        <w:rPr>
+          <w:color w:val="595959" w:themeColor="text1" w:themeTint="A6"/>
+        </w:rPr>
+        <w:t>VARCHAR(</w:t>
+      </w:r>
+      <w:proofErr w:type="gramEnd"/>
+      <w:r>
+        <w:rPr>
+          <w:color w:val="595959" w:themeColor="text1" w:themeTint="A6"/>
+        </w:rPr>
+        <w:t>250)</w:t>
       </w:r>
     </w:p>
     <w:p>
@@ -3181,12 +3695,14 @@
           <w:color w:val="595959" w:themeColor="text1" w:themeTint="A6"/>
         </w:rPr>
       </w:pPr>
+      <w:proofErr w:type="spellStart"/>
       <w:r>
         <w:rPr>
           <w:color w:val="134163" w:themeColor="accent6" w:themeShade="80"/>
         </w:rPr>
         <w:t>body</w:t>
       </w:r>
+      <w:proofErr w:type="spellEnd"/>
       <w:r>
         <w:rPr>
           <w:color w:val="595959" w:themeColor="text1" w:themeTint="A6"/>
@@ -3255,13 +3771,69 @@
         <w:rPr>
           <w:color w:val="595959" w:themeColor="text1" w:themeTint="A6"/>
         </w:rPr>
-        <w:t>: Un usuario puede votar de 1 a n noticias (1:n) y 1 noticia puede ser votada entre 1 y n usuarios (1:n).</w:t>
-      </w:r>
-      <w:r>
-        <w:rPr>
-          <w:color w:val="595959" w:themeColor="text1" w:themeTint="A6"/>
-        </w:rPr>
-        <w:t xml:space="preserve"> Como existen n noticias y usuarios (n:m) esta relación se convierte en una tabla incluyendo los atributos de id de ambas entidades (users y news):</w:t>
+        <w:t>: Un usuario puede votar de 1 a n noticias (</w:t>
+      </w:r>
+      <w:proofErr w:type="gramStart"/>
+      <w:r>
+        <w:rPr>
+          <w:color w:val="595959" w:themeColor="text1" w:themeTint="A6"/>
+        </w:rPr>
+        <w:t>1:n</w:t>
+      </w:r>
+      <w:proofErr w:type="gramEnd"/>
+      <w:r>
+        <w:rPr>
+          <w:color w:val="595959" w:themeColor="text1" w:themeTint="A6"/>
+        </w:rPr>
+        <w:t>) y 1 noticia puede ser votada entre 1 y n usuarios (1:n).</w:t>
+      </w:r>
+      <w:r>
+        <w:rPr>
+          <w:color w:val="595959" w:themeColor="text1" w:themeTint="A6"/>
+        </w:rPr>
+        <w:t xml:space="preserve"> Como existen n noticias y usuarios (</w:t>
+      </w:r>
+      <w:proofErr w:type="spellStart"/>
+      <w:r>
+        <w:rPr>
+          <w:color w:val="595959" w:themeColor="text1" w:themeTint="A6"/>
+        </w:rPr>
+        <w:t>n:m</w:t>
+      </w:r>
+      <w:proofErr w:type="spellEnd"/>
+      <w:r>
+        <w:rPr>
+          <w:color w:val="595959" w:themeColor="text1" w:themeTint="A6"/>
+        </w:rPr>
+        <w:t>) esta relación se convierte en una tabla incluyendo los atributos de id de ambas entidades (</w:t>
+      </w:r>
+      <w:proofErr w:type="spellStart"/>
+      <w:r>
+        <w:rPr>
+          <w:color w:val="595959" w:themeColor="text1" w:themeTint="A6"/>
+        </w:rPr>
+        <w:t>users</w:t>
+      </w:r>
+      <w:proofErr w:type="spellEnd"/>
+      <w:r>
+        <w:rPr>
+          <w:color w:val="595959" w:themeColor="text1" w:themeTint="A6"/>
+        </w:rPr>
+        <w:t xml:space="preserve"> y </w:t>
+      </w:r>
+      <w:proofErr w:type="spellStart"/>
+      <w:r>
+        <w:rPr>
+          <w:color w:val="595959" w:themeColor="text1" w:themeTint="A6"/>
+        </w:rPr>
+        <w:t>news</w:t>
+      </w:r>
+      <w:proofErr w:type="spellEnd"/>
+      <w:r>
+        <w:rPr>
+          <w:color w:val="595959" w:themeColor="text1" w:themeTint="A6"/>
+        </w:rPr>
+        <w:t>):</w:t>
       </w:r>
     </w:p>
     <w:p>
@@ -3278,20 +3850,35 @@
       <w:r>
         <w:rPr>
           <w:color w:val="595959" w:themeColor="text1" w:themeTint="A6"/>
-        </w:rPr>
-        <w:t>Id:</w:t>
-      </w:r>
-      <w:r>
-        <w:rPr>
-          <w:color w:val="595959" w:themeColor="text1" w:themeTint="A6"/>
-        </w:rPr>
-        <w:t xml:space="preserve"> </w:t>
-      </w:r>
-      <w:r>
-        <w:rPr>
-          <w:color w:val="595959" w:themeColor="text1" w:themeTint="A6"/>
-        </w:rPr>
-        <w:t>Clave primaria, Identificador único, autoincremental y entero de cada registro.</w:t>
+          <w:u w:val="single"/>
+        </w:rPr>
+        <w:t>Id</w:t>
+      </w:r>
+      <w:r>
+        <w:rPr>
+          <w:color w:val="595959" w:themeColor="text1" w:themeTint="A6"/>
+        </w:rPr>
+        <w:t>:</w:t>
+      </w:r>
+      <w:r>
+        <w:rPr>
+          <w:color w:val="595959" w:themeColor="text1" w:themeTint="A6"/>
+        </w:rPr>
+        <w:t xml:space="preserve"> Clave primaria, Identificador único, </w:t>
+      </w:r>
+      <w:proofErr w:type="spellStart"/>
+      <w:r>
+        <w:rPr>
+          <w:color w:val="595959" w:themeColor="text1" w:themeTint="A6"/>
+        </w:rPr>
+        <w:t>autoincremental</w:t>
+      </w:r>
+      <w:proofErr w:type="spellEnd"/>
+      <w:r>
+        <w:rPr>
+          <w:color w:val="595959" w:themeColor="text1" w:themeTint="A6"/>
+        </w:rPr>
+        <w:t xml:space="preserve"> y entero de cada registro.</w:t>
       </w:r>
     </w:p>
     <w:p>
@@ -3305,24 +3892,34 @@
           <w:color w:val="595959" w:themeColor="text1" w:themeTint="A6"/>
         </w:rPr>
       </w:pPr>
-      <w:r>
-        <w:rPr>
-          <w:color w:val="595959" w:themeColor="text1" w:themeTint="A6"/>
-        </w:rPr>
-        <w:t>IdUser:</w:t>
-      </w:r>
-      <w:r>
-        <w:rPr>
-          <w:color w:val="595959" w:themeColor="text1" w:themeTint="A6"/>
-        </w:rPr>
-        <w:t xml:space="preserve"> </w:t>
-      </w:r>
-      <w:r>
-        <w:rPr>
-          <w:color w:val="595959" w:themeColor="text1" w:themeTint="A6"/>
-        </w:rPr>
-        <w:t>Clave foránea de la tabla user</w:t>
-      </w:r>
+      <w:proofErr w:type="spellStart"/>
+      <w:r>
+        <w:rPr>
+          <w:color w:val="595959" w:themeColor="text1" w:themeTint="A6"/>
+        </w:rPr>
+        <w:t>IdUser</w:t>
+      </w:r>
+      <w:proofErr w:type="spellEnd"/>
+      <w:r>
+        <w:rPr>
+          <w:color w:val="595959" w:themeColor="text1" w:themeTint="A6"/>
+        </w:rPr>
+        <w:t>:</w:t>
+      </w:r>
+      <w:r>
+        <w:rPr>
+          <w:color w:val="595959" w:themeColor="text1" w:themeTint="A6"/>
+        </w:rPr>
+        <w:t xml:space="preserve"> Clave foránea de la tabla </w:t>
+      </w:r>
+      <w:proofErr w:type="spellStart"/>
+      <w:r>
+        <w:rPr>
+          <w:color w:val="595959" w:themeColor="text1" w:themeTint="A6"/>
+        </w:rPr>
+        <w:t>user</w:t>
+      </w:r>
+      <w:proofErr w:type="spellEnd"/>
       <w:r>
         <w:rPr>
           <w:color w:val="595959" w:themeColor="text1" w:themeTint="A6"/>
@@ -3347,30 +3944,34 @@
           <w:color w:val="595959" w:themeColor="text1" w:themeTint="A6"/>
         </w:rPr>
       </w:pPr>
-      <w:r>
-        <w:rPr>
-          <w:color w:val="595959" w:themeColor="text1" w:themeTint="A6"/>
-        </w:rPr>
-        <w:t>idNews:</w:t>
-      </w:r>
-      <w:r>
-        <w:rPr>
-          <w:color w:val="595959" w:themeColor="text1" w:themeTint="A6"/>
-        </w:rPr>
-        <w:t xml:space="preserve"> </w:t>
-      </w:r>
-      <w:r>
-        <w:rPr>
-          <w:color w:val="595959" w:themeColor="text1" w:themeTint="A6"/>
-        </w:rPr>
-        <w:t xml:space="preserve">Clave foránea de la tabla </w:t>
-      </w:r>
+      <w:proofErr w:type="spellStart"/>
+      <w:r>
+        <w:rPr>
+          <w:color w:val="595959" w:themeColor="text1" w:themeTint="A6"/>
+        </w:rPr>
+        <w:t>idNews</w:t>
+      </w:r>
+      <w:proofErr w:type="spellEnd"/>
+      <w:r>
+        <w:rPr>
+          <w:color w:val="595959" w:themeColor="text1" w:themeTint="A6"/>
+        </w:rPr>
+        <w:t>:</w:t>
+      </w:r>
+      <w:r>
+        <w:rPr>
+          <w:color w:val="595959" w:themeColor="text1" w:themeTint="A6"/>
+        </w:rPr>
+        <w:t xml:space="preserve"> Clave foránea de la tabla </w:t>
+      </w:r>
+      <w:proofErr w:type="spellStart"/>
       <w:r>
         <w:rPr>
           <w:color w:val="595959" w:themeColor="text1" w:themeTint="A6"/>
         </w:rPr>
         <w:t>news</w:t>
       </w:r>
+      <w:proofErr w:type="spellEnd"/>
       <w:r>
         <w:rPr>
           <w:color w:val="595959" w:themeColor="text1" w:themeTint="A6"/>
@@ -3395,11 +3996,19 @@
           <w:color w:val="595959" w:themeColor="text1" w:themeTint="A6"/>
         </w:rPr>
       </w:pPr>
-      <w:r>
-        <w:rPr>
-          <w:color w:val="595959" w:themeColor="text1" w:themeTint="A6"/>
-        </w:rPr>
-        <w:t>value:</w:t>
+      <w:proofErr w:type="spellStart"/>
+      <w:r>
+        <w:rPr>
+          <w:color w:val="595959" w:themeColor="text1" w:themeTint="A6"/>
+        </w:rPr>
+        <w:t>value</w:t>
+      </w:r>
+      <w:proofErr w:type="spellEnd"/>
+      <w:r>
+        <w:rPr>
+          <w:color w:val="595959" w:themeColor="text1" w:themeTint="A6"/>
+        </w:rPr>
+        <w:t>:</w:t>
       </w:r>
       <w:r>
         <w:rPr>
@@ -3473,11 +4082,31 @@
           <w:color w:val="595959" w:themeColor="text1" w:themeTint="A6"/>
         </w:rPr>
       </w:pPr>
-      <w:r>
-        <w:rPr>
-          <w:color w:val="595959" w:themeColor="text1" w:themeTint="A6"/>
-        </w:rPr>
-        <w:t>createdAt:</w:t>
+      <w:proofErr w:type="spellStart"/>
+      <w:r>
+        <w:rPr>
+          <w:color w:val="595959" w:themeColor="text1" w:themeTint="A6"/>
+        </w:rPr>
+        <w:t>createdAt</w:t>
+      </w:r>
+      <w:proofErr w:type="spellEnd"/>
+      <w:r>
+        <w:rPr>
+          <w:color w:val="595959" w:themeColor="text1" w:themeTint="A6"/>
+        </w:rPr>
+        <w:t>:</w:t>
+      </w:r>
+      <w:r>
+        <w:rPr>
+          <w:color w:val="595959" w:themeColor="text1" w:themeTint="A6"/>
+        </w:rPr>
+        <w:t xml:space="preserve"> Fecha de creación del usuario</w:t>
+      </w:r>
+      <w:r>
+        <w:rPr>
+          <w:color w:val="595959" w:themeColor="text1" w:themeTint="A6"/>
+        </w:rPr>
+        <w:t>, obligatorio y</w:t>
       </w:r>
       <w:r>
         <w:rPr>
@@ -3485,23 +4114,19 @@
         </w:rPr>
         <w:t xml:space="preserve"> </w:t>
       </w:r>
-      <w:r>
-        <w:rPr>
-          <w:color w:val="595959" w:themeColor="text1" w:themeTint="A6"/>
-        </w:rPr>
-        <w:t>Fecha de creación del usuario</w:t>
-      </w:r>
-      <w:r>
-        <w:rPr>
-          <w:color w:val="595959" w:themeColor="text1" w:themeTint="A6"/>
-        </w:rPr>
-        <w:t>, obligatorio y</w:t>
-      </w:r>
-      <w:r>
-        <w:rPr>
-          <w:color w:val="595959" w:themeColor="text1" w:themeTint="A6"/>
-        </w:rPr>
-        <w:t xml:space="preserve"> Timestamp.</w:t>
+      <w:proofErr w:type="spellStart"/>
+      <w:r>
+        <w:rPr>
+          <w:color w:val="595959" w:themeColor="text1" w:themeTint="A6"/>
+        </w:rPr>
+        <w:t>Timestamp</w:t>
+      </w:r>
+      <w:proofErr w:type="spellEnd"/>
+      <w:r>
+        <w:rPr>
+          <w:color w:val="595959" w:themeColor="text1" w:themeTint="A6"/>
+        </w:rPr>
+        <w:t>.</w:t>
       </w:r>
     </w:p>
     <w:p>
@@ -3527,7 +4152,21 @@
         <w:rPr>
           <w:color w:val="595959" w:themeColor="text1" w:themeTint="A6"/>
         </w:rPr>
-        <w:t>: Un usuario puede publicar de 1 a n noticias (1:n) y 1 noticia solo puede ser publicada por un usuario (1:1).</w:t>
+        <w:t>: Un usuario puede publicar de 1 a n noticias (</w:t>
+      </w:r>
+      <w:proofErr w:type="gramStart"/>
+      <w:r>
+        <w:rPr>
+          <w:color w:val="595959" w:themeColor="text1" w:themeTint="A6"/>
+        </w:rPr>
+        <w:t>1:n</w:t>
+      </w:r>
+      <w:proofErr w:type="gramEnd"/>
+      <w:r>
+        <w:rPr>
+          <w:color w:val="595959" w:themeColor="text1" w:themeTint="A6"/>
+        </w:rPr>
+        <w:t>) y 1 noticia solo puede ser publicada por un usuario (1:1).</w:t>
       </w:r>
       <w:r>
         <w:rPr>
@@ -3539,77 +4178,99 @@
         <w:rPr>
           <w:color w:val="595959" w:themeColor="text1" w:themeTint="A6"/>
         </w:rPr>
-        <w:t xml:space="preserve"> No es neceario crear una tabla para esta relación.</w:t>
-      </w:r>
-    </w:p>
-    <w:p>
-      <w:pPr>
-        <w:rPr>
-          <w:color w:val="595959" w:themeColor="text1" w:themeTint="A6"/>
-        </w:rPr>
-      </w:pPr>
-    </w:p>
-    <w:p>
-      <w:pPr>
-        <w:rPr>
-          <w:color w:val="595959" w:themeColor="text1" w:themeTint="A6"/>
-        </w:rPr>
-      </w:pPr>
-    </w:p>
-    <w:p>
-      <w:pPr>
-        <w:rPr>
-          <w:color w:val="595959" w:themeColor="text1" w:themeTint="A6"/>
-        </w:rPr>
-      </w:pPr>
-    </w:p>
-    <w:p>
-      <w:pPr>
-        <w:rPr>
-          <w:color w:val="595959" w:themeColor="text1" w:themeTint="A6"/>
-        </w:rPr>
-      </w:pPr>
-    </w:p>
-    <w:p>
-      <w:pPr>
-        <w:rPr>
-          <w:color w:val="595959" w:themeColor="text1" w:themeTint="A6"/>
-        </w:rPr>
-      </w:pPr>
-    </w:p>
-    <w:p>
-      <w:pPr>
-        <w:rPr>
-          <w:color w:val="595959" w:themeColor="text1" w:themeTint="A6"/>
-        </w:rPr>
-      </w:pPr>
-    </w:p>
-    <w:p>
-      <w:pPr>
-        <w:rPr>
-          <w:color w:val="595959" w:themeColor="text1" w:themeTint="A6"/>
-        </w:rPr>
-      </w:pPr>
-    </w:p>
-    <w:p>
-      <w:pPr>
-        <w:rPr>
-          <w:color w:val="595959" w:themeColor="text1" w:themeTint="A6"/>
-        </w:rPr>
-      </w:pPr>
-    </w:p>
-    <w:p>
-      <w:pPr>
-        <w:rPr>
-          <w:color w:val="595959" w:themeColor="text1" w:themeTint="A6"/>
-        </w:rPr>
-      </w:pPr>
-      <w:r>
-        <w:rPr>
-          <w:color w:val="595959" w:themeColor="text1" w:themeTint="A6"/>
-        </w:rPr>
-        <w:t>Las tablas se crearán dentro de la base de datos llamada saawit</w:t>
-      </w:r>
+        <w:t xml:space="preserve"> No es </w:t>
+      </w:r>
+      <w:proofErr w:type="spellStart"/>
+      <w:r>
+        <w:rPr>
+          <w:color w:val="595959" w:themeColor="text1" w:themeTint="A6"/>
+        </w:rPr>
+        <w:t>neceario</w:t>
+      </w:r>
+      <w:proofErr w:type="spellEnd"/>
+      <w:r>
+        <w:rPr>
+          <w:color w:val="595959" w:themeColor="text1" w:themeTint="A6"/>
+        </w:rPr>
+        <w:t xml:space="preserve"> crear una tabla para esta relación.</w:t>
+      </w:r>
+    </w:p>
+    <w:p>
+      <w:pPr>
+        <w:rPr>
+          <w:color w:val="595959" w:themeColor="text1" w:themeTint="A6"/>
+        </w:rPr>
+      </w:pPr>
+    </w:p>
+    <w:p>
+      <w:pPr>
+        <w:rPr>
+          <w:color w:val="595959" w:themeColor="text1" w:themeTint="A6"/>
+        </w:rPr>
+      </w:pPr>
+    </w:p>
+    <w:p>
+      <w:pPr>
+        <w:rPr>
+          <w:color w:val="595959" w:themeColor="text1" w:themeTint="A6"/>
+        </w:rPr>
+      </w:pPr>
+    </w:p>
+    <w:p>
+      <w:pPr>
+        <w:rPr>
+          <w:color w:val="595959" w:themeColor="text1" w:themeTint="A6"/>
+        </w:rPr>
+      </w:pPr>
+    </w:p>
+    <w:p>
+      <w:pPr>
+        <w:rPr>
+          <w:color w:val="595959" w:themeColor="text1" w:themeTint="A6"/>
+        </w:rPr>
+      </w:pPr>
+    </w:p>
+    <w:p>
+      <w:pPr>
+        <w:rPr>
+          <w:color w:val="595959" w:themeColor="text1" w:themeTint="A6"/>
+        </w:rPr>
+      </w:pPr>
+    </w:p>
+    <w:p>
+      <w:pPr>
+        <w:rPr>
+          <w:color w:val="595959" w:themeColor="text1" w:themeTint="A6"/>
+        </w:rPr>
+      </w:pPr>
+    </w:p>
+    <w:p>
+      <w:pPr>
+        <w:rPr>
+          <w:color w:val="595959" w:themeColor="text1" w:themeTint="A6"/>
+        </w:rPr>
+      </w:pPr>
+    </w:p>
+    <w:p>
+      <w:pPr>
+        <w:rPr>
+          <w:color w:val="595959" w:themeColor="text1" w:themeTint="A6"/>
+        </w:rPr>
+      </w:pPr>
+      <w:r>
+        <w:rPr>
+          <w:color w:val="595959" w:themeColor="text1" w:themeTint="A6"/>
+        </w:rPr>
+        <w:t xml:space="preserve">Las tablas se crearán dentro de la base de datos llamada </w:t>
+      </w:r>
+      <w:proofErr w:type="spellStart"/>
+      <w:r>
+        <w:rPr>
+          <w:color w:val="595959" w:themeColor="text1" w:themeTint="A6"/>
+        </w:rPr>
+        <w:t>saawit</w:t>
+      </w:r>
+      <w:proofErr w:type="spellEnd"/>
       <w:r>
         <w:rPr>
           <w:color w:val="595959" w:themeColor="text1" w:themeTint="A6"/>
@@ -3628,11 +4289,19 @@
         </w:rPr>
         <w:t xml:space="preserve">se incluirá dentro del proyecto dentro del archivo </w:t>
       </w:r>
-      <w:r>
-        <w:rPr>
-          <w:color w:val="595959" w:themeColor="text1" w:themeTint="A6"/>
-        </w:rPr>
-        <w:t>bbdd/</w:t>
+      <w:proofErr w:type="spellStart"/>
+      <w:r>
+        <w:rPr>
+          <w:color w:val="595959" w:themeColor="text1" w:themeTint="A6"/>
+        </w:rPr>
+        <w:t>bbdd</w:t>
+      </w:r>
+      <w:proofErr w:type="spellEnd"/>
+      <w:r>
+        <w:rPr>
+          <w:color w:val="595959" w:themeColor="text1" w:themeTint="A6"/>
+        </w:rPr>
+        <w:t>/</w:t>
       </w:r>
       <w:r>
         <w:rPr>
@@ -3656,7 +4325,21 @@
         <w:rPr>
           <w:color w:val="595959" w:themeColor="text1" w:themeTint="A6"/>
         </w:rPr>
-        <w:t>CREATE DATABASE IF NOT EXISTS saawit;</w:t>
+        <w:t xml:space="preserve">CREATE DATABASE IF NOT EXISTS </w:t>
+      </w:r>
+      <w:proofErr w:type="spellStart"/>
+      <w:r>
+        <w:rPr>
+          <w:color w:val="595959" w:themeColor="text1" w:themeTint="A6"/>
+        </w:rPr>
+        <w:t>saawit</w:t>
+      </w:r>
+      <w:proofErr w:type="spellEnd"/>
+      <w:r>
+        <w:rPr>
+          <w:color w:val="595959" w:themeColor="text1" w:themeTint="A6"/>
+        </w:rPr>
+        <w:t>;</w:t>
       </w:r>
     </w:p>
     <w:p>
@@ -3674,7 +4357,21 @@
         <w:rPr>
           <w:color w:val="595959" w:themeColor="text1" w:themeTint="A6"/>
         </w:rPr>
-        <w:t>USE saawit;</w:t>
+        <w:t xml:space="preserve">USE </w:t>
+      </w:r>
+      <w:proofErr w:type="spellStart"/>
+      <w:r>
+        <w:rPr>
+          <w:color w:val="595959" w:themeColor="text1" w:themeTint="A6"/>
+        </w:rPr>
+        <w:t>saawit</w:t>
+      </w:r>
+      <w:proofErr w:type="spellEnd"/>
+      <w:r>
+        <w:rPr>
+          <w:color w:val="595959" w:themeColor="text1" w:themeTint="A6"/>
+        </w:rPr>
+        <w:t>;</w:t>
       </w:r>
     </w:p>
     <w:p>
@@ -3725,7 +4422,21 @@
         <w:rPr>
           <w:color w:val="595959" w:themeColor="text1" w:themeTint="A6"/>
         </w:rPr>
-        <w:t>DROP TABLE IF EXISTS news;</w:t>
+        <w:t xml:space="preserve">DROP TABLE IF EXISTS </w:t>
+      </w:r>
+      <w:proofErr w:type="spellStart"/>
+      <w:r>
+        <w:rPr>
+          <w:color w:val="595959" w:themeColor="text1" w:themeTint="A6"/>
+        </w:rPr>
+        <w:t>news</w:t>
+      </w:r>
+      <w:proofErr w:type="spellEnd"/>
+      <w:r>
+        <w:rPr>
+          <w:color w:val="595959" w:themeColor="text1" w:themeTint="A6"/>
+        </w:rPr>
+        <w:t>;</w:t>
       </w:r>
     </w:p>
     <w:p>
@@ -3743,7 +4454,21 @@
         <w:rPr>
           <w:color w:val="595959" w:themeColor="text1" w:themeTint="A6"/>
         </w:rPr>
-        <w:t>DROP TABLE IF EXISTS users;</w:t>
+        <w:t xml:space="preserve">DROP TABLE IF EXISTS </w:t>
+      </w:r>
+      <w:proofErr w:type="spellStart"/>
+      <w:r>
+        <w:rPr>
+          <w:color w:val="595959" w:themeColor="text1" w:themeTint="A6"/>
+        </w:rPr>
+        <w:t>users</w:t>
+      </w:r>
+      <w:proofErr w:type="spellEnd"/>
+      <w:r>
+        <w:rPr>
+          <w:color w:val="595959" w:themeColor="text1" w:themeTint="A6"/>
+        </w:rPr>
+        <w:t>;</w:t>
       </w:r>
     </w:p>
     <w:p>
@@ -3768,7 +4493,21 @@
         <w:rPr>
           <w:color w:val="595959" w:themeColor="text1" w:themeTint="A6"/>
         </w:rPr>
-        <w:t>CREATE TABLE IF NOT EXISTS users (</w:t>
+        <w:t xml:space="preserve">CREATE TABLE IF NOT EXISTS </w:t>
+      </w:r>
+      <w:proofErr w:type="spellStart"/>
+      <w:r>
+        <w:rPr>
+          <w:color w:val="595959" w:themeColor="text1" w:themeTint="A6"/>
+        </w:rPr>
+        <w:t>users</w:t>
+      </w:r>
+      <w:proofErr w:type="spellEnd"/>
+      <w:r>
+        <w:rPr>
+          <w:color w:val="595959" w:themeColor="text1" w:themeTint="A6"/>
+        </w:rPr>
+        <w:t xml:space="preserve"> (</w:t>
       </w:r>
     </w:p>
     <w:p>
@@ -3840,11 +4579,33 @@
         </w:rPr>
         <w:tab/>
       </w:r>
-      <w:r>
-        <w:rPr>
-          <w:color w:val="595959" w:themeColor="text1" w:themeTint="A6"/>
-        </w:rPr>
-        <w:t>username VARCHAR(100) UNIQUE NOT NULL,</w:t>
+      <w:proofErr w:type="spellStart"/>
+      <w:r>
+        <w:rPr>
+          <w:color w:val="595959" w:themeColor="text1" w:themeTint="A6"/>
+        </w:rPr>
+        <w:t>username</w:t>
+      </w:r>
+      <w:proofErr w:type="spellEnd"/>
+      <w:r>
+        <w:rPr>
+          <w:color w:val="595959" w:themeColor="text1" w:themeTint="A6"/>
+        </w:rPr>
+        <w:t xml:space="preserve"> </w:t>
+      </w:r>
+      <w:proofErr w:type="gramStart"/>
+      <w:r>
+        <w:rPr>
+          <w:color w:val="595959" w:themeColor="text1" w:themeTint="A6"/>
+        </w:rPr>
+        <w:t>VARCHAR(</w:t>
+      </w:r>
+      <w:proofErr w:type="gramEnd"/>
+      <w:r>
+        <w:rPr>
+          <w:color w:val="595959" w:themeColor="text1" w:themeTint="A6"/>
+        </w:rPr>
+        <w:t>100) UNIQUE NOT NULL,</w:t>
       </w:r>
     </w:p>
     <w:p>
@@ -3882,7 +4643,21 @@
         <w:rPr>
           <w:color w:val="595959" w:themeColor="text1" w:themeTint="A6"/>
         </w:rPr>
-        <w:t>email VARCHAR(100) UNIQUE NOT NULL,</w:t>
+        <w:t xml:space="preserve">email </w:t>
+      </w:r>
+      <w:proofErr w:type="gramStart"/>
+      <w:r>
+        <w:rPr>
+          <w:color w:val="595959" w:themeColor="text1" w:themeTint="A6"/>
+        </w:rPr>
+        <w:t>VARCHAR(</w:t>
+      </w:r>
+      <w:proofErr w:type="gramEnd"/>
+      <w:r>
+        <w:rPr>
+          <w:color w:val="595959" w:themeColor="text1" w:themeTint="A6"/>
+        </w:rPr>
+        <w:t>100) UNIQUE NOT NULL,</w:t>
       </w:r>
     </w:p>
     <w:p>
@@ -3916,11 +4691,33 @@
         </w:rPr>
         <w:tab/>
       </w:r>
-      <w:r>
-        <w:rPr>
-          <w:color w:val="595959" w:themeColor="text1" w:themeTint="A6"/>
-        </w:rPr>
-        <w:t>password VARCHAR(100) NOT NULL,</w:t>
+      <w:proofErr w:type="spellStart"/>
+      <w:r>
+        <w:rPr>
+          <w:color w:val="595959" w:themeColor="text1" w:themeTint="A6"/>
+        </w:rPr>
+        <w:t>password</w:t>
+      </w:r>
+      <w:proofErr w:type="spellEnd"/>
+      <w:r>
+        <w:rPr>
+          <w:color w:val="595959" w:themeColor="text1" w:themeTint="A6"/>
+        </w:rPr>
+        <w:t xml:space="preserve"> </w:t>
+      </w:r>
+      <w:proofErr w:type="gramStart"/>
+      <w:r>
+        <w:rPr>
+          <w:color w:val="595959" w:themeColor="text1" w:themeTint="A6"/>
+        </w:rPr>
+        <w:t>VARCHAR(</w:t>
+      </w:r>
+      <w:proofErr w:type="gramEnd"/>
+      <w:r>
+        <w:rPr>
+          <w:color w:val="595959" w:themeColor="text1" w:themeTint="A6"/>
+        </w:rPr>
+        <w:t>100) NOT NULL,</w:t>
       </w:r>
     </w:p>
     <w:p>
@@ -3954,17 +4751,33 @@
         </w:rPr>
         <w:tab/>
       </w:r>
+      <w:proofErr w:type="spellStart"/>
       <w:r>
         <w:rPr>
           <w:color w:val="595959" w:themeColor="text1" w:themeTint="A6"/>
         </w:rPr>
         <w:t>photo</w:t>
       </w:r>
-      <w:r>
-        <w:rPr>
-          <w:color w:val="595959" w:themeColor="text1" w:themeTint="A6"/>
-        </w:rPr>
-        <w:t xml:space="preserve"> VARCHAR(100),</w:t>
+      <w:proofErr w:type="spellEnd"/>
+      <w:r>
+        <w:rPr>
+          <w:color w:val="595959" w:themeColor="text1" w:themeTint="A6"/>
+        </w:rPr>
+        <w:t xml:space="preserve"> </w:t>
+      </w:r>
+      <w:proofErr w:type="gramStart"/>
+      <w:r>
+        <w:rPr>
+          <w:color w:val="595959" w:themeColor="text1" w:themeTint="A6"/>
+        </w:rPr>
+        <w:t>VARCHAR(</w:t>
+      </w:r>
+      <w:proofErr w:type="gramEnd"/>
+      <w:r>
+        <w:rPr>
+          <w:color w:val="595959" w:themeColor="text1" w:themeTint="A6"/>
+        </w:rPr>
+        <w:t>100),</w:t>
       </w:r>
     </w:p>
     <w:p>
@@ -4002,7 +4815,63 @@
         <w:rPr>
           <w:color w:val="595959" w:themeColor="text1" w:themeTint="A6"/>
         </w:rPr>
-        <w:t>role ENUM('admin', 'mod', 'user') DEFAULT 'user',</w:t>
+        <w:t xml:space="preserve">role </w:t>
+      </w:r>
+      <w:proofErr w:type="gramStart"/>
+      <w:r>
+        <w:rPr>
+          <w:color w:val="595959" w:themeColor="text1" w:themeTint="A6"/>
+        </w:rPr>
+        <w:t>ENUM(</w:t>
+      </w:r>
+      <w:proofErr w:type="gramEnd"/>
+      <w:r>
+        <w:rPr>
+          <w:color w:val="595959" w:themeColor="text1" w:themeTint="A6"/>
+        </w:rPr>
+        <w:t>'</w:t>
+      </w:r>
+      <w:proofErr w:type="spellStart"/>
+      <w:r>
+        <w:rPr>
+          <w:color w:val="595959" w:themeColor="text1" w:themeTint="A6"/>
+        </w:rPr>
+        <w:t>admin</w:t>
+      </w:r>
+      <w:proofErr w:type="spellEnd"/>
+      <w:r>
+        <w:rPr>
+          <w:color w:val="595959" w:themeColor="text1" w:themeTint="A6"/>
+        </w:rPr>
+        <w:t>', 'mod', '</w:t>
+      </w:r>
+      <w:proofErr w:type="spellStart"/>
+      <w:r>
+        <w:rPr>
+          <w:color w:val="595959" w:themeColor="text1" w:themeTint="A6"/>
+        </w:rPr>
+        <w:t>user</w:t>
+      </w:r>
+      <w:proofErr w:type="spellEnd"/>
+      <w:r>
+        <w:rPr>
+          <w:color w:val="595959" w:themeColor="text1" w:themeTint="A6"/>
+        </w:rPr>
+        <w:t>') DEFAULT '</w:t>
+      </w:r>
+      <w:proofErr w:type="spellStart"/>
+      <w:r>
+        <w:rPr>
+          <w:color w:val="595959" w:themeColor="text1" w:themeTint="A6"/>
+        </w:rPr>
+        <w:t>user</w:t>
+      </w:r>
+      <w:proofErr w:type="spellEnd"/>
+      <w:r>
+        <w:rPr>
+          <w:color w:val="595959" w:themeColor="text1" w:themeTint="A6"/>
+        </w:rPr>
+        <w:t>',</w:t>
       </w:r>
     </w:p>
     <w:p>
@@ -4036,11 +4905,33 @@
         </w:rPr>
         <w:tab/>
       </w:r>
-      <w:r>
-        <w:rPr>
-          <w:color w:val="595959" w:themeColor="text1" w:themeTint="A6"/>
-        </w:rPr>
-        <w:t>registrationCode VARCHAR(100),</w:t>
+      <w:proofErr w:type="spellStart"/>
+      <w:r>
+        <w:rPr>
+          <w:color w:val="595959" w:themeColor="text1" w:themeTint="A6"/>
+        </w:rPr>
+        <w:t>registrationCode</w:t>
+      </w:r>
+      <w:proofErr w:type="spellEnd"/>
+      <w:r>
+        <w:rPr>
+          <w:color w:val="595959" w:themeColor="text1" w:themeTint="A6"/>
+        </w:rPr>
+        <w:t xml:space="preserve"> </w:t>
+      </w:r>
+      <w:proofErr w:type="gramStart"/>
+      <w:r>
+        <w:rPr>
+          <w:color w:val="595959" w:themeColor="text1" w:themeTint="A6"/>
+        </w:rPr>
+        <w:t>VARCHAR(</w:t>
+      </w:r>
+      <w:proofErr w:type="gramEnd"/>
+      <w:r>
+        <w:rPr>
+          <w:color w:val="595959" w:themeColor="text1" w:themeTint="A6"/>
+        </w:rPr>
+        <w:t>100),</w:t>
       </w:r>
     </w:p>
     <w:p>
@@ -4074,11 +4965,33 @@
         </w:rPr>
         <w:tab/>
       </w:r>
-      <w:r>
-        <w:rPr>
-          <w:color w:val="595959" w:themeColor="text1" w:themeTint="A6"/>
-        </w:rPr>
-        <w:t>recoverPassCode VARCHAR(20),</w:t>
+      <w:proofErr w:type="spellStart"/>
+      <w:r>
+        <w:rPr>
+          <w:color w:val="595959" w:themeColor="text1" w:themeTint="A6"/>
+        </w:rPr>
+        <w:t>recoverPassCode</w:t>
+      </w:r>
+      <w:proofErr w:type="spellEnd"/>
+      <w:r>
+        <w:rPr>
+          <w:color w:val="595959" w:themeColor="text1" w:themeTint="A6"/>
+        </w:rPr>
+        <w:t xml:space="preserve"> </w:t>
+      </w:r>
+      <w:proofErr w:type="gramStart"/>
+      <w:r>
+        <w:rPr>
+          <w:color w:val="595959" w:themeColor="text1" w:themeTint="A6"/>
+        </w:rPr>
+        <w:t>VARCHAR(</w:t>
+      </w:r>
+      <w:proofErr w:type="gramEnd"/>
+      <w:r>
+        <w:rPr>
+          <w:color w:val="595959" w:themeColor="text1" w:themeTint="A6"/>
+        </w:rPr>
+        <w:t>20),</w:t>
       </w:r>
     </w:p>
     <w:p>
@@ -4150,11 +5063,19 @@
         </w:rPr>
         <w:tab/>
       </w:r>
-      <w:r>
-        <w:rPr>
-          <w:color w:val="595959" w:themeColor="text1" w:themeTint="A6"/>
-        </w:rPr>
-        <w:t>createdAt TIMESTAMP NOT NULL,</w:t>
+      <w:proofErr w:type="spellStart"/>
+      <w:r>
+        <w:rPr>
+          <w:color w:val="595959" w:themeColor="text1" w:themeTint="A6"/>
+        </w:rPr>
+        <w:t>createdAt</w:t>
+      </w:r>
+      <w:proofErr w:type="spellEnd"/>
+      <w:r>
+        <w:rPr>
+          <w:color w:val="595959" w:themeColor="text1" w:themeTint="A6"/>
+        </w:rPr>
+        <w:t xml:space="preserve"> TIMESTAMP NOT NULL,</w:t>
       </w:r>
     </w:p>
     <w:p>
@@ -4188,11 +5109,19 @@
         </w:rPr>
         <w:tab/>
       </w:r>
-      <w:r>
-        <w:rPr>
-          <w:color w:val="595959" w:themeColor="text1" w:themeTint="A6"/>
-        </w:rPr>
-        <w:t>modifiedAt TIMESTAMP);</w:t>
+      <w:proofErr w:type="spellStart"/>
+      <w:r>
+        <w:rPr>
+          <w:color w:val="595959" w:themeColor="text1" w:themeTint="A6"/>
+        </w:rPr>
+        <w:t>modifiedAt</w:t>
+      </w:r>
+      <w:proofErr w:type="spellEnd"/>
+      <w:r>
+        <w:rPr>
+          <w:color w:val="595959" w:themeColor="text1" w:themeTint="A6"/>
+        </w:rPr>
+        <w:t xml:space="preserve"> TIMESTAMP);</w:t>
       </w:r>
     </w:p>
     <w:p>
@@ -4230,7 +5159,21 @@
         <w:rPr>
           <w:color w:val="595959" w:themeColor="text1" w:themeTint="A6"/>
         </w:rPr>
-        <w:t>CREATE TABLE IF NOT EXISTS news (</w:t>
+        <w:t xml:space="preserve">CREATE TABLE IF NOT EXISTS </w:t>
+      </w:r>
+      <w:proofErr w:type="spellStart"/>
+      <w:r>
+        <w:rPr>
+          <w:color w:val="595959" w:themeColor="text1" w:themeTint="A6"/>
+        </w:rPr>
+        <w:t>news</w:t>
+      </w:r>
+      <w:proofErr w:type="spellEnd"/>
+      <w:r>
+        <w:rPr>
+          <w:color w:val="595959" w:themeColor="text1" w:themeTint="A6"/>
+        </w:rPr>
+        <w:t xml:space="preserve"> (</w:t>
       </w:r>
     </w:p>
     <w:p>
@@ -4256,11 +5199,33 @@
           <w:color w:val="595959" w:themeColor="text1" w:themeTint="A6"/>
         </w:rPr>
       </w:pPr>
-      <w:r>
-        <w:rPr>
-          <w:color w:val="595959" w:themeColor="text1" w:themeTint="A6"/>
-        </w:rPr>
-        <w:t>category ENUM('deportes', 'videojuegos', 'noticias', 'programación', 'viajes', 'tecnología', 'música', 'memes', 'general') DEFAULT 'general',</w:t>
+      <w:proofErr w:type="spellStart"/>
+      <w:r>
+        <w:rPr>
+          <w:color w:val="595959" w:themeColor="text1" w:themeTint="A6"/>
+        </w:rPr>
+        <w:t>category</w:t>
+      </w:r>
+      <w:proofErr w:type="spellEnd"/>
+      <w:r>
+        <w:rPr>
+          <w:color w:val="595959" w:themeColor="text1" w:themeTint="A6"/>
+        </w:rPr>
+        <w:t xml:space="preserve"> </w:t>
+      </w:r>
+      <w:proofErr w:type="gramStart"/>
+      <w:r>
+        <w:rPr>
+          <w:color w:val="595959" w:themeColor="text1" w:themeTint="A6"/>
+        </w:rPr>
+        <w:t>ENUM(</w:t>
+      </w:r>
+      <w:proofErr w:type="gramEnd"/>
+      <w:r>
+        <w:rPr>
+          <w:color w:val="595959" w:themeColor="text1" w:themeTint="A6"/>
+        </w:rPr>
+        <w:t>'deportes', 'videojuegos', 'noticias', 'programación', 'viajes', 'tecnología', 'música', 'memes', 'general') DEFAULT 'general',</w:t>
       </w:r>
     </w:p>
     <w:p>
@@ -4338,11 +5303,19 @@
         </w:rPr>
         <w:tab/>
       </w:r>
-      <w:r>
-        <w:rPr>
-          <w:color w:val="595959" w:themeColor="text1" w:themeTint="A6"/>
-        </w:rPr>
-        <w:t>idUser INT UNSIGNED NOT NULL,</w:t>
+      <w:proofErr w:type="spellStart"/>
+      <w:r>
+        <w:rPr>
+          <w:color w:val="595959" w:themeColor="text1" w:themeTint="A6"/>
+        </w:rPr>
+        <w:t>idUser</w:t>
+      </w:r>
+      <w:proofErr w:type="spellEnd"/>
+      <w:r>
+        <w:rPr>
+          <w:color w:val="595959" w:themeColor="text1" w:themeTint="A6"/>
+        </w:rPr>
+        <w:t xml:space="preserve"> INT UNSIGNED NOT NULL,</w:t>
       </w:r>
     </w:p>
     <w:p>
@@ -4380,7 +5353,35 @@
         <w:rPr>
           <w:color w:val="595959" w:themeColor="text1" w:themeTint="A6"/>
         </w:rPr>
-        <w:t>FOREIGN KEY (idUser) REFERENCES users(id),</w:t>
+        <w:t>FOREIGN KEY (</w:t>
+      </w:r>
+      <w:proofErr w:type="spellStart"/>
+      <w:r>
+        <w:rPr>
+          <w:color w:val="595959" w:themeColor="text1" w:themeTint="A6"/>
+        </w:rPr>
+        <w:t>idUser</w:t>
+      </w:r>
+      <w:proofErr w:type="spellEnd"/>
+      <w:r>
+        <w:rPr>
+          <w:color w:val="595959" w:themeColor="text1" w:themeTint="A6"/>
+        </w:rPr>
+        <w:t xml:space="preserve">) REFERENCES </w:t>
+      </w:r>
+      <w:proofErr w:type="spellStart"/>
+      <w:r>
+        <w:rPr>
+          <w:color w:val="595959" w:themeColor="text1" w:themeTint="A6"/>
+        </w:rPr>
+        <w:t>users</w:t>
+      </w:r>
+      <w:proofErr w:type="spellEnd"/>
+      <w:r>
+        <w:rPr>
+          <w:color w:val="595959" w:themeColor="text1" w:themeTint="A6"/>
+        </w:rPr>
+        <w:t>(id),</w:t>
       </w:r>
     </w:p>
     <w:p>
@@ -4415,11 +5416,33 @@
         </w:rPr>
         <w:tab/>
       </w:r>
-      <w:r>
-        <w:rPr>
-          <w:color w:val="595959" w:themeColor="text1" w:themeTint="A6"/>
-        </w:rPr>
-        <w:t>createdAt TIMESTAMP NOT NULL,</w:t>
+      <w:proofErr w:type="spellStart"/>
+      <w:r>
+        <w:rPr>
+          <w:color w:val="595959" w:themeColor="text1" w:themeTint="A6"/>
+        </w:rPr>
+        <w:t>title</w:t>
+      </w:r>
+      <w:proofErr w:type="spellEnd"/>
+      <w:r>
+        <w:rPr>
+          <w:color w:val="595959" w:themeColor="text1" w:themeTint="A6"/>
+        </w:rPr>
+        <w:t xml:space="preserve"> </w:t>
+      </w:r>
+      <w:proofErr w:type="gramStart"/>
+      <w:r>
+        <w:rPr>
+          <w:color w:val="595959" w:themeColor="text1" w:themeTint="A6"/>
+        </w:rPr>
+        <w:t>VARCHAR(</w:t>
+      </w:r>
+      <w:proofErr w:type="gramEnd"/>
+      <w:r>
+        <w:rPr>
+          <w:color w:val="595959" w:themeColor="text1" w:themeTint="A6"/>
+        </w:rPr>
+        <w:t>100) NOT NULL,</w:t>
       </w:r>
     </w:p>
     <w:p>
@@ -4433,6 +5456,242 @@
         <w:rPr>
           <w:color w:val="595959" w:themeColor="text1" w:themeTint="A6"/>
         </w:rPr>
+        <w:t xml:space="preserve">            </w:t>
+      </w:r>
+      <w:r>
+        <w:rPr>
+          <w:color w:val="595959" w:themeColor="text1" w:themeTint="A6"/>
+        </w:rPr>
+        <w:tab/>
+      </w:r>
+      <w:r>
+        <w:rPr>
+          <w:color w:val="595959" w:themeColor="text1" w:themeTint="A6"/>
+        </w:rPr>
+        <w:tab/>
+      </w:r>
+      <w:r>
+        <w:rPr>
+          <w:color w:val="595959" w:themeColor="text1" w:themeTint="A6"/>
+        </w:rPr>
+        <w:tab/>
+      </w:r>
+      <w:r>
+        <w:rPr>
+          <w:color w:val="595959" w:themeColor="text1" w:themeTint="A6"/>
+        </w:rPr>
+        <w:tab/>
+      </w:r>
+      <w:proofErr w:type="spellStart"/>
+      <w:r>
+        <w:rPr>
+          <w:color w:val="595959" w:themeColor="text1" w:themeTint="A6"/>
+        </w:rPr>
+        <w:t>photo</w:t>
+      </w:r>
+      <w:proofErr w:type="spellEnd"/>
+      <w:r>
+        <w:rPr>
+          <w:color w:val="595959" w:themeColor="text1" w:themeTint="A6"/>
+        </w:rPr>
+        <w:t xml:space="preserve"> </w:t>
+      </w:r>
+      <w:proofErr w:type="gramStart"/>
+      <w:r>
+        <w:rPr>
+          <w:color w:val="595959" w:themeColor="text1" w:themeTint="A6"/>
+        </w:rPr>
+        <w:t>VARCHAR(</w:t>
+      </w:r>
+      <w:proofErr w:type="gramEnd"/>
+      <w:r>
+        <w:rPr>
+          <w:color w:val="595959" w:themeColor="text1" w:themeTint="A6"/>
+        </w:rPr>
+        <w:t>100),</w:t>
+      </w:r>
+    </w:p>
+    <w:p>
+      <w:pPr>
+        <w:spacing w:line="240" w:lineRule="auto"/>
+        <w:rPr>
+          <w:color w:val="595959" w:themeColor="text1" w:themeTint="A6"/>
+        </w:rPr>
+      </w:pPr>
+      <w:r>
+        <w:rPr>
+          <w:color w:val="595959" w:themeColor="text1" w:themeTint="A6"/>
+        </w:rPr>
+        <w:t xml:space="preserve">            </w:t>
+      </w:r>
+      <w:r>
+        <w:rPr>
+          <w:color w:val="595959" w:themeColor="text1" w:themeTint="A6"/>
+        </w:rPr>
+        <w:tab/>
+      </w:r>
+      <w:r>
+        <w:rPr>
+          <w:color w:val="595959" w:themeColor="text1" w:themeTint="A6"/>
+        </w:rPr>
+        <w:tab/>
+      </w:r>
+      <w:r>
+        <w:rPr>
+          <w:color w:val="595959" w:themeColor="text1" w:themeTint="A6"/>
+        </w:rPr>
+        <w:tab/>
+      </w:r>
+      <w:r>
+        <w:rPr>
+          <w:color w:val="595959" w:themeColor="text1" w:themeTint="A6"/>
+        </w:rPr>
+        <w:tab/>
+      </w:r>
+      <w:proofErr w:type="spellStart"/>
+      <w:r>
+        <w:rPr>
+          <w:color w:val="595959" w:themeColor="text1" w:themeTint="A6"/>
+        </w:rPr>
+        <w:t>summary</w:t>
+      </w:r>
+      <w:proofErr w:type="spellEnd"/>
+      <w:r>
+        <w:rPr>
+          <w:color w:val="595959" w:themeColor="text1" w:themeTint="A6"/>
+        </w:rPr>
+        <w:t xml:space="preserve"> </w:t>
+      </w:r>
+      <w:proofErr w:type="gramStart"/>
+      <w:r>
+        <w:rPr>
+          <w:color w:val="595959" w:themeColor="text1" w:themeTint="A6"/>
+        </w:rPr>
+        <w:t>VARCHAR(</w:t>
+      </w:r>
+      <w:proofErr w:type="gramEnd"/>
+      <w:r>
+        <w:rPr>
+          <w:color w:val="595959" w:themeColor="text1" w:themeTint="A6"/>
+        </w:rPr>
+        <w:t>250),</w:t>
+      </w:r>
+    </w:p>
+    <w:p>
+      <w:pPr>
+        <w:spacing w:line="240" w:lineRule="auto"/>
+        <w:rPr>
+          <w:color w:val="595959" w:themeColor="text1" w:themeTint="A6"/>
+        </w:rPr>
+      </w:pPr>
+      <w:r>
+        <w:rPr>
+          <w:color w:val="595959" w:themeColor="text1" w:themeTint="A6"/>
+        </w:rPr>
+        <w:t xml:space="preserve">           </w:t>
+      </w:r>
+      <w:r>
+        <w:rPr>
+          <w:color w:val="595959" w:themeColor="text1" w:themeTint="A6"/>
+        </w:rPr>
+        <w:tab/>
+      </w:r>
+      <w:r>
+        <w:rPr>
+          <w:color w:val="595959" w:themeColor="text1" w:themeTint="A6"/>
+        </w:rPr>
+        <w:tab/>
+      </w:r>
+      <w:r>
+        <w:rPr>
+          <w:color w:val="595959" w:themeColor="text1" w:themeTint="A6"/>
+        </w:rPr>
+        <w:tab/>
+      </w:r>
+      <w:r>
+        <w:rPr>
+          <w:color w:val="595959" w:themeColor="text1" w:themeTint="A6"/>
+        </w:rPr>
+        <w:tab/>
+      </w:r>
+      <w:r>
+        <w:rPr>
+          <w:color w:val="595959" w:themeColor="text1" w:themeTint="A6"/>
+        </w:rPr>
+        <w:t xml:space="preserve"> </w:t>
+      </w:r>
+      <w:proofErr w:type="spellStart"/>
+      <w:r>
+        <w:rPr>
+          <w:color w:val="595959" w:themeColor="text1" w:themeTint="A6"/>
+        </w:rPr>
+        <w:t>body</w:t>
+      </w:r>
+      <w:proofErr w:type="spellEnd"/>
+      <w:r>
+        <w:rPr>
+          <w:color w:val="595959" w:themeColor="text1" w:themeTint="A6"/>
+        </w:rPr>
+        <w:t xml:space="preserve"> MEDIUMTEXT NOT NULL,</w:t>
+      </w:r>
+    </w:p>
+    <w:p>
+      <w:pPr>
+        <w:spacing w:line="240" w:lineRule="auto"/>
+        <w:rPr>
+          <w:color w:val="595959" w:themeColor="text1" w:themeTint="A6"/>
+        </w:rPr>
+      </w:pPr>
+      <w:r>
+        <w:rPr>
+          <w:color w:val="595959" w:themeColor="text1" w:themeTint="A6"/>
+        </w:rPr>
+        <w:tab/>
+      </w:r>
+      <w:r>
+        <w:rPr>
+          <w:color w:val="595959" w:themeColor="text1" w:themeTint="A6"/>
+        </w:rPr>
+        <w:tab/>
+      </w:r>
+      <w:r>
+        <w:rPr>
+          <w:color w:val="595959" w:themeColor="text1" w:themeTint="A6"/>
+        </w:rPr>
+        <w:tab/>
+      </w:r>
+      <w:r>
+        <w:rPr>
+          <w:color w:val="595959" w:themeColor="text1" w:themeTint="A6"/>
+        </w:rPr>
+        <w:tab/>
+      </w:r>
+      <w:proofErr w:type="spellStart"/>
+      <w:r>
+        <w:rPr>
+          <w:color w:val="595959" w:themeColor="text1" w:themeTint="A6"/>
+        </w:rPr>
+        <w:t>createdAt</w:t>
+      </w:r>
+      <w:proofErr w:type="spellEnd"/>
+      <w:r>
+        <w:rPr>
+          <w:color w:val="595959" w:themeColor="text1" w:themeTint="A6"/>
+        </w:rPr>
+        <w:t xml:space="preserve"> TIMESTAMP NOT NULL,</w:t>
+      </w:r>
+    </w:p>
+    <w:p>
+      <w:pPr>
+        <w:spacing w:line="240" w:lineRule="auto"/>
+        <w:rPr>
+          <w:color w:val="595959" w:themeColor="text1" w:themeTint="A6"/>
+        </w:rPr>
+      </w:pPr>
+      <w:r>
+        <w:rPr>
+          <w:color w:val="595959" w:themeColor="text1" w:themeTint="A6"/>
+        </w:rPr>
         <w:t xml:space="preserve">    </w:t>
       </w:r>
       <w:r>
@@ -4459,11 +5718,19 @@
         </w:rPr>
         <w:tab/>
       </w:r>
-      <w:r>
-        <w:rPr>
-          <w:color w:val="595959" w:themeColor="text1" w:themeTint="A6"/>
-        </w:rPr>
-        <w:t>modifiedAt TIMESTAMP);</w:t>
+      <w:proofErr w:type="spellStart"/>
+      <w:r>
+        <w:rPr>
+          <w:color w:val="595959" w:themeColor="text1" w:themeTint="A6"/>
+        </w:rPr>
+        <w:t>modifiedAt</w:t>
+      </w:r>
+      <w:proofErr w:type="spellEnd"/>
+      <w:r>
+        <w:rPr>
+          <w:color w:val="595959" w:themeColor="text1" w:themeTint="A6"/>
+        </w:rPr>
+        <w:t xml:space="preserve"> TIMESTAMP);</w:t>
       </w:r>
     </w:p>
     <w:p>
@@ -4555,11 +5822,19 @@
         </w:rPr>
         <w:tab/>
       </w:r>
-      <w:r>
-        <w:rPr>
-          <w:color w:val="595959" w:themeColor="text1" w:themeTint="A6"/>
-        </w:rPr>
-        <w:t>value BOOLEAN NOT NULL DEFAULT false,</w:t>
+      <w:proofErr w:type="spellStart"/>
+      <w:r>
+        <w:rPr>
+          <w:color w:val="595959" w:themeColor="text1" w:themeTint="A6"/>
+        </w:rPr>
+        <w:t>value</w:t>
+      </w:r>
+      <w:proofErr w:type="spellEnd"/>
+      <w:r>
+        <w:rPr>
+          <w:color w:val="595959" w:themeColor="text1" w:themeTint="A6"/>
+        </w:rPr>
+        <w:t xml:space="preserve"> BOOLEAN NOT NULL DEFAULT false,</w:t>
       </w:r>
     </w:p>
     <w:p>
@@ -4592,11 +5867,19 @@
         </w:rPr>
         <w:tab/>
       </w:r>
-      <w:r>
-        <w:rPr>
-          <w:color w:val="595959" w:themeColor="text1" w:themeTint="A6"/>
-        </w:rPr>
-        <w:t>idUser INT UNSIGNED NOT NULL,</w:t>
+      <w:proofErr w:type="spellStart"/>
+      <w:r>
+        <w:rPr>
+          <w:color w:val="595959" w:themeColor="text1" w:themeTint="A6"/>
+        </w:rPr>
+        <w:t>idUser</w:t>
+      </w:r>
+      <w:proofErr w:type="spellEnd"/>
+      <w:r>
+        <w:rPr>
+          <w:color w:val="595959" w:themeColor="text1" w:themeTint="A6"/>
+        </w:rPr>
+        <w:t xml:space="preserve"> INT UNSIGNED NOT NULL,</w:t>
       </w:r>
     </w:p>
     <w:p>
@@ -4633,7 +5916,35 @@
         <w:rPr>
           <w:color w:val="595959" w:themeColor="text1" w:themeTint="A6"/>
         </w:rPr>
-        <w:t>FOREIGN KEY (idUSer) REFERENCES users(id),</w:t>
+        <w:t>FOREIGN KEY (</w:t>
+      </w:r>
+      <w:proofErr w:type="spellStart"/>
+      <w:r>
+        <w:rPr>
+          <w:color w:val="595959" w:themeColor="text1" w:themeTint="A6"/>
+        </w:rPr>
+        <w:t>idUSer</w:t>
+      </w:r>
+      <w:proofErr w:type="spellEnd"/>
+      <w:r>
+        <w:rPr>
+          <w:color w:val="595959" w:themeColor="text1" w:themeTint="A6"/>
+        </w:rPr>
+        <w:t xml:space="preserve">) REFERENCES </w:t>
+      </w:r>
+      <w:proofErr w:type="spellStart"/>
+      <w:r>
+        <w:rPr>
+          <w:color w:val="595959" w:themeColor="text1" w:themeTint="A6"/>
+        </w:rPr>
+        <w:t>users</w:t>
+      </w:r>
+      <w:proofErr w:type="spellEnd"/>
+      <w:r>
+        <w:rPr>
+          <w:color w:val="595959" w:themeColor="text1" w:themeTint="A6"/>
+        </w:rPr>
+        <w:t>(id),</w:t>
       </w:r>
     </w:p>
     <w:p>
@@ -4672,11 +5983,19 @@
         </w:rPr>
         <w:tab/>
       </w:r>
-      <w:r>
-        <w:rPr>
-          <w:color w:val="595959" w:themeColor="text1" w:themeTint="A6"/>
-        </w:rPr>
-        <w:t>idNews INT UNSIGNED NOT NULL,</w:t>
+      <w:proofErr w:type="spellStart"/>
+      <w:r>
+        <w:rPr>
+          <w:color w:val="595959" w:themeColor="text1" w:themeTint="A6"/>
+        </w:rPr>
+        <w:t>idNews</w:t>
+      </w:r>
+      <w:proofErr w:type="spellEnd"/>
+      <w:r>
+        <w:rPr>
+          <w:color w:val="595959" w:themeColor="text1" w:themeTint="A6"/>
+        </w:rPr>
+        <w:t xml:space="preserve"> INT UNSIGNED NOT NULL,</w:t>
       </w:r>
     </w:p>
     <w:p>
@@ -4713,7 +6032,35 @@
         <w:rPr>
           <w:color w:val="595959" w:themeColor="text1" w:themeTint="A6"/>
         </w:rPr>
-        <w:t>FOREIGN KEY (idNews) REFERENCES news(id),</w:t>
+        <w:t>FOREIGN KEY (</w:t>
+      </w:r>
+      <w:proofErr w:type="spellStart"/>
+      <w:r>
+        <w:rPr>
+          <w:color w:val="595959" w:themeColor="text1" w:themeTint="A6"/>
+        </w:rPr>
+        <w:t>idNews</w:t>
+      </w:r>
+      <w:proofErr w:type="spellEnd"/>
+      <w:r>
+        <w:rPr>
+          <w:color w:val="595959" w:themeColor="text1" w:themeTint="A6"/>
+        </w:rPr>
+        <w:t xml:space="preserve">) REFERENCES </w:t>
+      </w:r>
+      <w:proofErr w:type="spellStart"/>
+      <w:r>
+        <w:rPr>
+          <w:color w:val="595959" w:themeColor="text1" w:themeTint="A6"/>
+        </w:rPr>
+        <w:t>news</w:t>
+      </w:r>
+      <w:proofErr w:type="spellEnd"/>
+      <w:r>
+        <w:rPr>
+          <w:color w:val="595959" w:themeColor="text1" w:themeTint="A6"/>
+        </w:rPr>
+        <w:t>(id),</w:t>
       </w:r>
     </w:p>
     <w:p>
@@ -4746,11 +6093,19 @@
         </w:rPr>
         <w:tab/>
       </w:r>
-      <w:r>
-        <w:rPr>
-          <w:color w:val="595959" w:themeColor="text1" w:themeTint="A6"/>
-        </w:rPr>
-        <w:t>createdAt TIMESTAMP NOT NULL);</w:t>
+      <w:proofErr w:type="spellStart"/>
+      <w:r>
+        <w:rPr>
+          <w:color w:val="595959" w:themeColor="text1" w:themeTint="A6"/>
+        </w:rPr>
+        <w:t>createdAt</w:t>
+      </w:r>
+      <w:proofErr w:type="spellEnd"/>
+      <w:r>
+        <w:rPr>
+          <w:color w:val="595959" w:themeColor="text1" w:themeTint="A6"/>
+        </w:rPr>
+        <w:t xml:space="preserve"> TIMESTAMP NOT NULL);</w:t>
       </w:r>
     </w:p>
     <w:p>
@@ -4813,29 +6168,34 @@
       </w:r>
       <w:bookmarkEnd w:id="8"/>
     </w:p>
-    <w:p>
-      <w:pPr>
-        <w:rPr>
-          <w:rFonts w:ascii="Bahnschrift" w:hAnsi="Bahnschrift"/>
-        </w:rPr>
-      </w:pPr>
-      <w:r>
-        <w:rPr>
-          <w:rFonts w:ascii="Bahnschrift" w:hAnsi="Bahnschrift"/>
-        </w:rPr>
-        <w:t>Antes de instalar alguna dependencia crearemos nuestro fichero package.json con la siguiente línea de comandos</w:t>
-      </w:r>
-      <w:r>
-        <w:rPr>
-          <w:rFonts w:ascii="Bahnschrift" w:hAnsi="Bahnschrift"/>
-        </w:rPr>
-        <w:t>, situada en la carpeta de nuestro proyecto</w:t>
-      </w:r>
-      <w:r>
-        <w:rPr>
-          <w:rFonts w:ascii="Bahnschrift" w:hAnsi="Bahnschrift"/>
-        </w:rPr>
-        <w:t>:</w:t>
+    <w:p/>
+    <w:p>
+      <w:pPr>
+        <w:rPr>
+          <w:rFonts w:ascii="Bahnschrift" w:hAnsi="Bahnschrift"/>
+        </w:rPr>
+      </w:pPr>
+      <w:r>
+        <w:rPr>
+          <w:rFonts w:ascii="Bahnschrift" w:hAnsi="Bahnschrift"/>
+        </w:rPr>
+        <w:t xml:space="preserve">Antes de instalar alguna dependencia crearemos nuestro fichero </w:t>
+      </w:r>
+      <w:proofErr w:type="spellStart"/>
+      <w:proofErr w:type="gramStart"/>
+      <w:r>
+        <w:rPr>
+          <w:rFonts w:ascii="Bahnschrift" w:hAnsi="Bahnschrift"/>
+        </w:rPr>
+        <w:t>package.json</w:t>
+      </w:r>
+      <w:proofErr w:type="spellEnd"/>
+      <w:proofErr w:type="gramEnd"/>
+      <w:r>
+        <w:rPr>
+          <w:rFonts w:ascii="Bahnschrift" w:hAnsi="Bahnschrift"/>
+        </w:rPr>
+        <w:t xml:space="preserve"> con la siguiente línea de comandos, situada en la carpeta de nuestro proyecto:</w:t>
       </w:r>
     </w:p>
     <w:p>
@@ -4851,13 +6211,31 @@
           <w:rFonts w:ascii="Bahnschrift" w:hAnsi="Bahnschrift"/>
         </w:rPr>
       </w:pPr>
+      <w:proofErr w:type="spellStart"/>
       <w:r>
         <w:rPr>
           <w:rFonts w:ascii="Bahnschrift" w:hAnsi="Bahnschrift"/>
           <w:shd w:val="clear" w:color="auto" w:fill="262626" w:themeFill="text1" w:themeFillTint="D9"/>
         </w:rPr>
-        <w:t>Npm init</w:t>
-      </w:r>
+        <w:t>Npm</w:t>
+      </w:r>
+      <w:proofErr w:type="spellEnd"/>
+      <w:r>
+        <w:rPr>
+          <w:rFonts w:ascii="Bahnschrift" w:hAnsi="Bahnschrift"/>
+          <w:shd w:val="clear" w:color="auto" w:fill="262626" w:themeFill="text1" w:themeFillTint="D9"/>
+        </w:rPr>
+        <w:t xml:space="preserve"> </w:t>
+      </w:r>
+      <w:proofErr w:type="spellStart"/>
+      <w:r>
+        <w:rPr>
+          <w:rFonts w:ascii="Bahnschrift" w:hAnsi="Bahnschrift"/>
+          <w:shd w:val="clear" w:color="auto" w:fill="262626" w:themeFill="text1" w:themeFillTint="D9"/>
+        </w:rPr>
+        <w:t>init</w:t>
+      </w:r>
+      <w:proofErr w:type="spellEnd"/>
     </w:p>
     <w:p>
       <w:pPr>
@@ -4872,12 +6250,58 @@
           <w:rFonts w:ascii="Bahnschrift" w:hAnsi="Bahnschrift"/>
         </w:rPr>
       </w:pPr>
-      <w:r>
-        <w:rPr>
-          <w:rFonts w:ascii="Bahnschrift" w:hAnsi="Bahnschrift"/>
-        </w:rPr>
-        <w:t>Npm init -y (si queremos crear package.json con valores por defecto)</w:t>
-      </w:r>
+      <w:proofErr w:type="spellStart"/>
+      <w:r>
+        <w:rPr>
+          <w:rFonts w:ascii="Bahnschrift" w:hAnsi="Bahnschrift"/>
+        </w:rPr>
+        <w:t>Npm</w:t>
+      </w:r>
+      <w:proofErr w:type="spellEnd"/>
+      <w:r>
+        <w:rPr>
+          <w:rFonts w:ascii="Bahnschrift" w:hAnsi="Bahnschrift"/>
+        </w:rPr>
+        <w:t xml:space="preserve"> </w:t>
+      </w:r>
+      <w:proofErr w:type="spellStart"/>
+      <w:r>
+        <w:rPr>
+          <w:rFonts w:ascii="Bahnschrift" w:hAnsi="Bahnschrift"/>
+        </w:rPr>
+        <w:t>init</w:t>
+      </w:r>
+      <w:proofErr w:type="spellEnd"/>
+      <w:r>
+        <w:rPr>
+          <w:rFonts w:ascii="Bahnschrift" w:hAnsi="Bahnschrift"/>
+        </w:rPr>
+        <w:t xml:space="preserve"> -y (si queremos crear </w:t>
+      </w:r>
+      <w:proofErr w:type="spellStart"/>
+      <w:proofErr w:type="gramStart"/>
+      <w:r>
+        <w:rPr>
+          <w:rFonts w:ascii="Bahnschrift" w:hAnsi="Bahnschrift"/>
+        </w:rPr>
+        <w:t>package.json</w:t>
+      </w:r>
+      <w:proofErr w:type="spellEnd"/>
+      <w:proofErr w:type="gramEnd"/>
+      <w:r>
+        <w:rPr>
+          <w:rFonts w:ascii="Bahnschrift" w:hAnsi="Bahnschrift"/>
+        </w:rPr>
+        <w:t xml:space="preserve"> con valores por defecto)</w:t>
+      </w:r>
+    </w:p>
+    <w:p>
+      <w:pPr>
+        <w:shd w:val="clear" w:color="auto" w:fill="FFFFFF" w:themeFill="background1"/>
+        <w:rPr>
+          <w:rFonts w:ascii="Bahnschrift" w:hAnsi="Bahnschrift"/>
+        </w:rPr>
+      </w:pPr>
     </w:p>
     <w:p>
       <w:pPr>
@@ -4936,7 +6360,25 @@
           <w:color w:val="7FDBCA"/>
           <w:lang w:eastAsia="es-ES"/>
         </w:rPr>
-        <w:t>"name"</w:t>
+        <w:t>"</w:t>
+      </w:r>
+      <w:proofErr w:type="spellStart"/>
+      <w:r>
+        <w:rPr>
+          <w:rFonts w:ascii="JetBrains Mono" w:eastAsia="Times New Roman" w:hAnsi="JetBrains Mono" w:cs="JetBrains Mono"/>
+          <w:color w:val="7FDBCA"/>
+          <w:lang w:eastAsia="es-ES"/>
+        </w:rPr>
+        <w:t>name</w:t>
+      </w:r>
+      <w:proofErr w:type="spellEnd"/>
+      <w:r>
+        <w:rPr>
+          <w:rFonts w:ascii="JetBrains Mono" w:eastAsia="Times New Roman" w:hAnsi="JetBrains Mono" w:cs="JetBrains Mono"/>
+          <w:color w:val="7FDBCA"/>
+          <w:lang w:eastAsia="es-ES"/>
+        </w:rPr>
+        <w:t>"</w:t>
       </w:r>
       <w:r>
         <w:rPr>
@@ -4954,6 +6396,7 @@
         </w:rPr>
         <w:t>"</w:t>
       </w:r>
+      <w:proofErr w:type="spellStart"/>
       <w:r>
         <w:rPr>
           <w:rFonts w:ascii="JetBrains Mono" w:eastAsia="Times New Roman" w:hAnsi="JetBrains Mono" w:cs="JetBrains Mono"/>
@@ -4962,6 +6405,7 @@
         </w:rPr>
         <w:t>saawit</w:t>
       </w:r>
+      <w:proofErr w:type="spellEnd"/>
       <w:r>
         <w:rPr>
           <w:rFonts w:ascii="JetBrains Mono" w:eastAsia="Times New Roman" w:hAnsi="JetBrains Mono" w:cs="JetBrains Mono"/>
@@ -5003,7 +6447,25 @@
           <w:color w:val="7FDBCA"/>
           <w:lang w:eastAsia="es-ES"/>
         </w:rPr>
-        <w:t>"version"</w:t>
+        <w:t>"</w:t>
+      </w:r>
+      <w:proofErr w:type="spellStart"/>
+      <w:r>
+        <w:rPr>
+          <w:rFonts w:ascii="JetBrains Mono" w:eastAsia="Times New Roman" w:hAnsi="JetBrains Mono" w:cs="JetBrains Mono"/>
+          <w:color w:val="7FDBCA"/>
+          <w:lang w:eastAsia="es-ES"/>
+        </w:rPr>
+        <w:t>version</w:t>
+      </w:r>
+      <w:proofErr w:type="spellEnd"/>
+      <w:r>
+        <w:rPr>
+          <w:rFonts w:ascii="JetBrains Mono" w:eastAsia="Times New Roman" w:hAnsi="JetBrains Mono" w:cs="JetBrains Mono"/>
+          <w:color w:val="7FDBCA"/>
+          <w:lang w:eastAsia="es-ES"/>
+        </w:rPr>
+        <w:t>"</w:t>
       </w:r>
       <w:r>
         <w:rPr>
@@ -5070,7 +6532,25 @@
           <w:color w:val="7FDBCA"/>
           <w:lang w:eastAsia="es-ES"/>
         </w:rPr>
-        <w:t>"description"</w:t>
+        <w:t>"</w:t>
+      </w:r>
+      <w:proofErr w:type="spellStart"/>
+      <w:r>
+        <w:rPr>
+          <w:rFonts w:ascii="JetBrains Mono" w:eastAsia="Times New Roman" w:hAnsi="JetBrains Mono" w:cs="JetBrains Mono"/>
+          <w:color w:val="7FDBCA"/>
+          <w:lang w:eastAsia="es-ES"/>
+        </w:rPr>
+        <w:t>description</w:t>
+      </w:r>
+      <w:proofErr w:type="spellEnd"/>
+      <w:r>
+        <w:rPr>
+          <w:rFonts w:ascii="JetBrains Mono" w:eastAsia="Times New Roman" w:hAnsi="JetBrains Mono" w:cs="JetBrains Mono"/>
+          <w:color w:val="7FDBCA"/>
+          <w:lang w:eastAsia="es-ES"/>
+        </w:rPr>
+        <w:t>"</w:t>
       </w:r>
       <w:r>
         <w:rPr>
@@ -5153,7 +6633,25 @@
           <w:color w:val="7FDBCA"/>
           <w:lang w:eastAsia="es-ES"/>
         </w:rPr>
-        <w:t>"main"</w:t>
+        <w:t>"</w:t>
+      </w:r>
+      <w:proofErr w:type="spellStart"/>
+      <w:r>
+        <w:rPr>
+          <w:rFonts w:ascii="JetBrains Mono" w:eastAsia="Times New Roman" w:hAnsi="JetBrains Mono" w:cs="JetBrains Mono"/>
+          <w:color w:val="7FDBCA"/>
+          <w:lang w:eastAsia="es-ES"/>
+        </w:rPr>
+        <w:t>main</w:t>
+      </w:r>
+      <w:proofErr w:type="spellEnd"/>
+      <w:r>
+        <w:rPr>
+          <w:rFonts w:ascii="JetBrains Mono" w:eastAsia="Times New Roman" w:hAnsi="JetBrains Mono" w:cs="JetBrains Mono"/>
+          <w:color w:val="7FDBCA"/>
+          <w:lang w:eastAsia="es-ES"/>
+        </w:rPr>
+        <w:t>"</w:t>
       </w:r>
       <w:r>
         <w:rPr>
@@ -5255,7 +6753,25 @@
           <w:color w:val="7FDBCA"/>
           <w:lang w:eastAsia="es-ES"/>
         </w:rPr>
-        <w:t>"dev"</w:t>
+        <w:t>"</w:t>
+      </w:r>
+      <w:proofErr w:type="spellStart"/>
+      <w:r>
+        <w:rPr>
+          <w:rFonts w:ascii="JetBrains Mono" w:eastAsia="Times New Roman" w:hAnsi="JetBrains Mono" w:cs="JetBrains Mono"/>
+          <w:color w:val="7FDBCA"/>
+          <w:lang w:eastAsia="es-ES"/>
+        </w:rPr>
+        <w:t>dev</w:t>
+      </w:r>
+      <w:proofErr w:type="spellEnd"/>
+      <w:r>
+        <w:rPr>
+          <w:rFonts w:ascii="JetBrains Mono" w:eastAsia="Times New Roman" w:hAnsi="JetBrains Mono" w:cs="JetBrains Mono"/>
+          <w:color w:val="7FDBCA"/>
+          <w:lang w:eastAsia="es-ES"/>
+        </w:rPr>
+        <w:t>"</w:t>
       </w:r>
       <w:r>
         <w:rPr>
@@ -5273,13 +6789,23 @@
         </w:rPr>
         <w:t>"</w:t>
       </w:r>
+      <w:proofErr w:type="spellStart"/>
       <w:r>
         <w:rPr>
           <w:rFonts w:ascii="JetBrains Mono" w:eastAsia="Times New Roman" w:hAnsi="JetBrains Mono" w:cs="JetBrains Mono"/>
           <w:color w:val="C789D6"/>
           <w:lang w:eastAsia="es-ES"/>
         </w:rPr>
-        <w:t>nodemon server.js</w:t>
+        <w:t>nodemon</w:t>
+      </w:r>
+      <w:proofErr w:type="spellEnd"/>
+      <w:r>
+        <w:rPr>
+          <w:rFonts w:ascii="JetBrains Mono" w:eastAsia="Times New Roman" w:hAnsi="JetBrains Mono" w:cs="JetBrains Mono"/>
+          <w:color w:val="C789D6"/>
+          <w:lang w:eastAsia="es-ES"/>
+        </w:rPr>
+        <w:t xml:space="preserve"> server.js</w:t>
       </w:r>
     </w:p>
     <w:p>
@@ -5325,7 +6851,25 @@
           <w:color w:val="7FDBCA"/>
           <w:lang w:eastAsia="es-ES"/>
         </w:rPr>
-        <w:t>"repository"</w:t>
+        <w:t>"</w:t>
+      </w:r>
+      <w:proofErr w:type="spellStart"/>
+      <w:r>
+        <w:rPr>
+          <w:rFonts w:ascii="JetBrains Mono" w:eastAsia="Times New Roman" w:hAnsi="JetBrains Mono" w:cs="JetBrains Mono"/>
+          <w:color w:val="7FDBCA"/>
+          <w:lang w:eastAsia="es-ES"/>
+        </w:rPr>
+        <w:t>repository</w:t>
+      </w:r>
+      <w:proofErr w:type="spellEnd"/>
+      <w:r>
+        <w:rPr>
+          <w:rFonts w:ascii="JetBrains Mono" w:eastAsia="Times New Roman" w:hAnsi="JetBrains Mono" w:cs="JetBrains Mono"/>
+          <w:color w:val="7FDBCA"/>
+          <w:lang w:eastAsia="es-ES"/>
+        </w:rPr>
+        <w:t>"</w:t>
       </w:r>
       <w:r>
         <w:rPr>
@@ -5360,7 +6904,25 @@
           <w:color w:val="7FDBCA"/>
           <w:lang w:eastAsia="es-ES"/>
         </w:rPr>
-        <w:t>"type"</w:t>
+        <w:t>"</w:t>
+      </w:r>
+      <w:proofErr w:type="spellStart"/>
+      <w:r>
+        <w:rPr>
+          <w:rFonts w:ascii="JetBrains Mono" w:eastAsia="Times New Roman" w:hAnsi="JetBrains Mono" w:cs="JetBrains Mono"/>
+          <w:color w:val="7FDBCA"/>
+          <w:lang w:eastAsia="es-ES"/>
+        </w:rPr>
+        <w:t>type</w:t>
+      </w:r>
+      <w:proofErr w:type="spellEnd"/>
+      <w:r>
+        <w:rPr>
+          <w:rFonts w:ascii="JetBrains Mono" w:eastAsia="Times New Roman" w:hAnsi="JetBrains Mono" w:cs="JetBrains Mono"/>
+          <w:color w:val="7FDBCA"/>
+          <w:lang w:eastAsia="es-ES"/>
+        </w:rPr>
+        <w:t>"</w:t>
       </w:r>
       <w:r>
         <w:rPr>
@@ -5378,6 +6940,7 @@
         </w:rPr>
         <w:t>"</w:t>
       </w:r>
+      <w:proofErr w:type="spellStart"/>
       <w:r>
         <w:rPr>
           <w:rFonts w:ascii="JetBrains Mono" w:eastAsia="Times New Roman" w:hAnsi="JetBrains Mono" w:cs="JetBrains Mono"/>
@@ -5386,6 +6949,7 @@
         </w:rPr>
         <w:t>git</w:t>
       </w:r>
+      <w:proofErr w:type="spellEnd"/>
       <w:r>
         <w:rPr>
           <w:rFonts w:ascii="JetBrains Mono" w:eastAsia="Times New Roman" w:hAnsi="JetBrains Mono" w:cs="JetBrains Mono"/>
@@ -5427,7 +6991,25 @@
           <w:color w:val="7FDBCA"/>
           <w:lang w:eastAsia="es-ES"/>
         </w:rPr>
-        <w:t>"url"</w:t>
+        <w:t>"</w:t>
+      </w:r>
+      <w:proofErr w:type="spellStart"/>
+      <w:r>
+        <w:rPr>
+          <w:rFonts w:ascii="JetBrains Mono" w:eastAsia="Times New Roman" w:hAnsi="JetBrains Mono" w:cs="JetBrains Mono"/>
+          <w:color w:val="7FDBCA"/>
+          <w:lang w:eastAsia="es-ES"/>
+        </w:rPr>
+        <w:t>url</w:t>
+      </w:r>
+      <w:proofErr w:type="spellEnd"/>
+      <w:r>
+        <w:rPr>
+          <w:rFonts w:ascii="JetBrains Mono" w:eastAsia="Times New Roman" w:hAnsi="JetBrains Mono" w:cs="JetBrains Mono"/>
+          <w:color w:val="7FDBCA"/>
+          <w:lang w:eastAsia="es-ES"/>
+        </w:rPr>
+        <w:t>"</w:t>
       </w:r>
       <w:r>
         <w:rPr>
@@ -5445,14 +7027,52 @@
         </w:rPr>
         <w:t>"</w:t>
       </w:r>
+      <w:proofErr w:type="spellStart"/>
       <w:r>
         <w:rPr>
           <w:rFonts w:ascii="JetBrains Mono" w:eastAsia="Times New Roman" w:hAnsi="JetBrains Mono" w:cs="JetBrains Mono"/>
           <w:color w:val="C789D6"/>
           <w:lang w:eastAsia="es-ES"/>
         </w:rPr>
-        <w:t>git+https://github.com/JuanGarridoTroche/saawit.git</w:t>
-      </w:r>
+        <w:t>git+https</w:t>
+      </w:r>
+      <w:proofErr w:type="spellEnd"/>
+      <w:r>
+        <w:rPr>
+          <w:rFonts w:ascii="JetBrains Mono" w:eastAsia="Times New Roman" w:hAnsi="JetBrains Mono" w:cs="JetBrains Mono"/>
+          <w:color w:val="C789D6"/>
+          <w:lang w:eastAsia="es-ES"/>
+        </w:rPr>
+        <w:t>://github.com/</w:t>
+      </w:r>
+      <w:proofErr w:type="spellStart"/>
+      <w:r>
+        <w:rPr>
+          <w:rFonts w:ascii="JetBrains Mono" w:eastAsia="Times New Roman" w:hAnsi="JetBrains Mono" w:cs="JetBrains Mono"/>
+          <w:color w:val="C789D6"/>
+          <w:lang w:eastAsia="es-ES"/>
+        </w:rPr>
+        <w:t>JuanGarridoTroche</w:t>
+      </w:r>
+      <w:proofErr w:type="spellEnd"/>
+      <w:r>
+        <w:rPr>
+          <w:rFonts w:ascii="JetBrains Mono" w:eastAsia="Times New Roman" w:hAnsi="JetBrains Mono" w:cs="JetBrains Mono"/>
+          <w:color w:val="C789D6"/>
+          <w:lang w:eastAsia="es-ES"/>
+        </w:rPr>
+        <w:t>/</w:t>
+      </w:r>
+      <w:proofErr w:type="spellStart"/>
+      <w:r>
+        <w:rPr>
+          <w:rFonts w:ascii="JetBrains Mono" w:eastAsia="Times New Roman" w:hAnsi="JetBrains Mono" w:cs="JetBrains Mono"/>
+          <w:color w:val="C789D6"/>
+          <w:lang w:eastAsia="es-ES"/>
+        </w:rPr>
+        <w:t>saawit.git</w:t>
+      </w:r>
+      <w:proofErr w:type="spellEnd"/>
       <w:r>
         <w:rPr>
           <w:rFonts w:ascii="JetBrains Mono" w:eastAsia="Times New Roman" w:hAnsi="JetBrains Mono" w:cs="JetBrains Mono"/>
@@ -5505,7 +7125,25 @@
           <w:color w:val="7FDBCA"/>
           <w:lang w:eastAsia="es-ES"/>
         </w:rPr>
-        <w:t>"author"</w:t>
+        <w:t>"</w:t>
+      </w:r>
+      <w:proofErr w:type="spellStart"/>
+      <w:r>
+        <w:rPr>
+          <w:rFonts w:ascii="JetBrains Mono" w:eastAsia="Times New Roman" w:hAnsi="JetBrains Mono" w:cs="JetBrains Mono"/>
+          <w:color w:val="7FDBCA"/>
+          <w:lang w:eastAsia="es-ES"/>
+        </w:rPr>
+        <w:t>author</w:t>
+      </w:r>
+      <w:proofErr w:type="spellEnd"/>
+      <w:r>
+        <w:rPr>
+          <w:rFonts w:ascii="JetBrains Mono" w:eastAsia="Times New Roman" w:hAnsi="JetBrains Mono" w:cs="JetBrains Mono"/>
+          <w:color w:val="7FDBCA"/>
+          <w:lang w:eastAsia="es-ES"/>
+        </w:rPr>
+        <w:t>"</w:t>
       </w:r>
       <w:r>
         <w:rPr>
@@ -5529,8 +7167,54 @@
           <w:color w:val="C789D6"/>
           <w:lang w:eastAsia="es-ES"/>
         </w:rPr>
-        <w:t>Juan Garrido Troche, Muchika Chettakul, Ana Arévano</w:t>
-      </w:r>
+        <w:t xml:space="preserve">Juan Garrido Troche, </w:t>
+      </w:r>
+      <w:proofErr w:type="spellStart"/>
+      <w:r>
+        <w:rPr>
+          <w:rFonts w:ascii="JetBrains Mono" w:eastAsia="Times New Roman" w:hAnsi="JetBrains Mono" w:cs="JetBrains Mono"/>
+          <w:color w:val="C789D6"/>
+          <w:lang w:eastAsia="es-ES"/>
+        </w:rPr>
+        <w:t>Muchika</w:t>
+      </w:r>
+      <w:proofErr w:type="spellEnd"/>
+      <w:r>
+        <w:rPr>
+          <w:rFonts w:ascii="JetBrains Mono" w:eastAsia="Times New Roman" w:hAnsi="JetBrains Mono" w:cs="JetBrains Mono"/>
+          <w:color w:val="C789D6"/>
+          <w:lang w:eastAsia="es-ES"/>
+        </w:rPr>
+        <w:t xml:space="preserve"> </w:t>
+      </w:r>
+      <w:proofErr w:type="spellStart"/>
+      <w:r>
+        <w:rPr>
+          <w:rFonts w:ascii="JetBrains Mono" w:eastAsia="Times New Roman" w:hAnsi="JetBrains Mono" w:cs="JetBrains Mono"/>
+          <w:color w:val="C789D6"/>
+          <w:lang w:eastAsia="es-ES"/>
+        </w:rPr>
+        <w:t>Chettakul</w:t>
+      </w:r>
+      <w:proofErr w:type="spellEnd"/>
+      <w:r>
+        <w:rPr>
+          <w:rFonts w:ascii="JetBrains Mono" w:eastAsia="Times New Roman" w:hAnsi="JetBrains Mono" w:cs="JetBrains Mono"/>
+          <w:color w:val="C789D6"/>
+          <w:lang w:eastAsia="es-ES"/>
+        </w:rPr>
+        <w:t xml:space="preserve">, Ana </w:t>
+      </w:r>
+      <w:proofErr w:type="spellStart"/>
+      <w:r>
+        <w:rPr>
+          <w:rFonts w:ascii="JetBrains Mono" w:eastAsia="Times New Roman" w:hAnsi="JetBrains Mono" w:cs="JetBrains Mono"/>
+          <w:color w:val="C789D6"/>
+          <w:lang w:eastAsia="es-ES"/>
+        </w:rPr>
+        <w:t>Arévano</w:t>
+      </w:r>
+      <w:proofErr w:type="spellEnd"/>
       <w:r>
         <w:rPr>
           <w:rFonts w:ascii="JetBrains Mono" w:eastAsia="Times New Roman" w:hAnsi="JetBrains Mono" w:cs="JetBrains Mono"/>
@@ -5572,7 +7256,25 @@
           <w:color w:val="7FDBCA"/>
           <w:lang w:eastAsia="es-ES"/>
         </w:rPr>
-        <w:t>"license"</w:t>
+        <w:t>"</w:t>
+      </w:r>
+      <w:proofErr w:type="spellStart"/>
+      <w:r>
+        <w:rPr>
+          <w:rFonts w:ascii="JetBrains Mono" w:eastAsia="Times New Roman" w:hAnsi="JetBrains Mono" w:cs="JetBrains Mono"/>
+          <w:color w:val="7FDBCA"/>
+          <w:lang w:eastAsia="es-ES"/>
+        </w:rPr>
+        <w:t>license</w:t>
+      </w:r>
+      <w:proofErr w:type="spellEnd"/>
+      <w:r>
+        <w:rPr>
+          <w:rFonts w:ascii="JetBrains Mono" w:eastAsia="Times New Roman" w:hAnsi="JetBrains Mono" w:cs="JetBrains Mono"/>
+          <w:color w:val="7FDBCA"/>
+          <w:lang w:eastAsia="es-ES"/>
+        </w:rPr>
+        <w:t>"</w:t>
       </w:r>
       <w:r>
         <w:rPr>
@@ -5674,7 +7376,25 @@
           <w:color w:val="7FDBCA"/>
           <w:lang w:eastAsia="es-ES"/>
         </w:rPr>
-        <w:t>"url"</w:t>
+        <w:t>"</w:t>
+      </w:r>
+      <w:proofErr w:type="spellStart"/>
+      <w:r>
+        <w:rPr>
+          <w:rFonts w:ascii="JetBrains Mono" w:eastAsia="Times New Roman" w:hAnsi="JetBrains Mono" w:cs="JetBrains Mono"/>
+          <w:color w:val="7FDBCA"/>
+          <w:lang w:eastAsia="es-ES"/>
+        </w:rPr>
+        <w:t>url</w:t>
+      </w:r>
+      <w:proofErr w:type="spellEnd"/>
+      <w:r>
+        <w:rPr>
+          <w:rFonts w:ascii="JetBrains Mono" w:eastAsia="Times New Roman" w:hAnsi="JetBrains Mono" w:cs="JetBrains Mono"/>
+          <w:color w:val="7FDBCA"/>
+          <w:lang w:eastAsia="es-ES"/>
+        </w:rPr>
+        <w:t>"</w:t>
       </w:r>
       <w:r>
         <w:rPr>
@@ -5698,8 +7418,54 @@
           <w:color w:val="C789D6"/>
           <w:lang w:eastAsia="es-ES"/>
         </w:rPr>
-        <w:t>https://github.com/JuanGarridoTroche/saawit/issues</w:t>
-      </w:r>
+        <w:t>https://github.com/</w:t>
+      </w:r>
+      <w:proofErr w:type="spellStart"/>
+      <w:r>
+        <w:rPr>
+          <w:rFonts w:ascii="JetBrains Mono" w:eastAsia="Times New Roman" w:hAnsi="JetBrains Mono" w:cs="JetBrains Mono"/>
+          <w:color w:val="C789D6"/>
+          <w:lang w:eastAsia="es-ES"/>
+        </w:rPr>
+        <w:t>JuanGarridoTroche</w:t>
+      </w:r>
+      <w:proofErr w:type="spellEnd"/>
+      <w:r>
+        <w:rPr>
+          <w:rFonts w:ascii="JetBrains Mono" w:eastAsia="Times New Roman" w:hAnsi="JetBrains Mono" w:cs="JetBrains Mono"/>
+          <w:color w:val="C789D6"/>
+          <w:lang w:eastAsia="es-ES"/>
+        </w:rPr>
+        <w:t>/</w:t>
+      </w:r>
+      <w:proofErr w:type="spellStart"/>
+      <w:r>
+        <w:rPr>
+          <w:rFonts w:ascii="JetBrains Mono" w:eastAsia="Times New Roman" w:hAnsi="JetBrains Mono" w:cs="JetBrains Mono"/>
+          <w:color w:val="C789D6"/>
+          <w:lang w:eastAsia="es-ES"/>
+        </w:rPr>
+        <w:t>saawit</w:t>
+      </w:r>
+      <w:proofErr w:type="spellEnd"/>
+      <w:r>
+        <w:rPr>
+          <w:rFonts w:ascii="JetBrains Mono" w:eastAsia="Times New Roman" w:hAnsi="JetBrains Mono" w:cs="JetBrains Mono"/>
+          <w:color w:val="C789D6"/>
+          <w:lang w:eastAsia="es-ES"/>
+        </w:rPr>
+        <w:t>/</w:t>
+      </w:r>
+      <w:proofErr w:type="spellStart"/>
+      <w:r>
+        <w:rPr>
+          <w:rFonts w:ascii="JetBrains Mono" w:eastAsia="Times New Roman" w:hAnsi="JetBrains Mono" w:cs="JetBrains Mono"/>
+          <w:color w:val="C789D6"/>
+          <w:lang w:eastAsia="es-ES"/>
+        </w:rPr>
+        <w:t>issues</w:t>
+      </w:r>
+      <w:proofErr w:type="spellEnd"/>
       <w:r>
         <w:rPr>
           <w:rFonts w:ascii="JetBrains Mono" w:eastAsia="Times New Roman" w:hAnsi="JetBrains Mono" w:cs="JetBrains Mono"/>
@@ -5752,7 +7518,25 @@
           <w:color w:val="7FDBCA"/>
           <w:lang w:eastAsia="es-ES"/>
         </w:rPr>
-        <w:t>"homepage"</w:t>
+        <w:t>"</w:t>
+      </w:r>
+      <w:proofErr w:type="spellStart"/>
+      <w:r>
+        <w:rPr>
+          <w:rFonts w:ascii="JetBrains Mono" w:eastAsia="Times New Roman" w:hAnsi="JetBrains Mono" w:cs="JetBrains Mono"/>
+          <w:color w:val="7FDBCA"/>
+          <w:lang w:eastAsia="es-ES"/>
+        </w:rPr>
+        <w:t>homepage</w:t>
+      </w:r>
+      <w:proofErr w:type="spellEnd"/>
+      <w:r>
+        <w:rPr>
+          <w:rFonts w:ascii="JetBrains Mono" w:eastAsia="Times New Roman" w:hAnsi="JetBrains Mono" w:cs="JetBrains Mono"/>
+          <w:color w:val="7FDBCA"/>
+          <w:lang w:eastAsia="es-ES"/>
+        </w:rPr>
+        <w:t>"</w:t>
       </w:r>
       <w:r>
         <w:rPr>
@@ -5776,8 +7560,36 @@
           <w:color w:val="C789D6"/>
           <w:lang w:eastAsia="es-ES"/>
         </w:rPr>
-        <w:t>https://github.com/JuanGarridoTroche/saawit#readme</w:t>
-      </w:r>
+        <w:t>https://github.com/</w:t>
+      </w:r>
+      <w:proofErr w:type="spellStart"/>
+      <w:r>
+        <w:rPr>
+          <w:rFonts w:ascii="JetBrains Mono" w:eastAsia="Times New Roman" w:hAnsi="JetBrains Mono" w:cs="JetBrains Mono"/>
+          <w:color w:val="C789D6"/>
+          <w:lang w:eastAsia="es-ES"/>
+        </w:rPr>
+        <w:t>JuanGarridoTroche</w:t>
+      </w:r>
+      <w:proofErr w:type="spellEnd"/>
+      <w:r>
+        <w:rPr>
+          <w:rFonts w:ascii="JetBrains Mono" w:eastAsia="Times New Roman" w:hAnsi="JetBrains Mono" w:cs="JetBrains Mono"/>
+          <w:color w:val="C789D6"/>
+          <w:lang w:eastAsia="es-ES"/>
+        </w:rPr>
+        <w:t>/</w:t>
+      </w:r>
+      <w:proofErr w:type="spellStart"/>
+      <w:r>
+        <w:rPr>
+          <w:rFonts w:ascii="JetBrains Mono" w:eastAsia="Times New Roman" w:hAnsi="JetBrains Mono" w:cs="JetBrains Mono"/>
+          <w:color w:val="C789D6"/>
+          <w:lang w:eastAsia="es-ES"/>
+        </w:rPr>
+        <w:t>saawit#readme</w:t>
+      </w:r>
+      <w:proofErr w:type="spellEnd"/>
       <w:r>
         <w:rPr>
           <w:rFonts w:ascii="JetBrains Mono" w:eastAsia="Times New Roman" w:hAnsi="JetBrains Mono" w:cs="JetBrains Mono"/>
@@ -5911,7 +7723,77 @@
         <w:rPr>
           <w:rFonts w:ascii="Bahnschrift" w:hAnsi="Bahnschrift"/>
         </w:rPr>
-        <w:t>(library). Para instalarlos, emplearemos un sistema de gestión de paquetes de Node llamado “npm” (Node Package Management).</w:t>
+        <w:t>(</w:t>
+      </w:r>
+      <w:proofErr w:type="spellStart"/>
+      <w:r>
+        <w:rPr>
+          <w:rFonts w:ascii="Bahnschrift" w:hAnsi="Bahnschrift"/>
+        </w:rPr>
+        <w:t>library</w:t>
+      </w:r>
+      <w:proofErr w:type="spellEnd"/>
+      <w:r>
+        <w:rPr>
+          <w:rFonts w:ascii="Bahnschrift" w:hAnsi="Bahnschrift"/>
+        </w:rPr>
+        <w:t xml:space="preserve">). Para instalarlos, emplearemos un sistema de gestión de paquetes de </w:t>
+      </w:r>
+      <w:proofErr w:type="spellStart"/>
+      <w:r>
+        <w:rPr>
+          <w:rFonts w:ascii="Bahnschrift" w:hAnsi="Bahnschrift"/>
+        </w:rPr>
+        <w:t>Node</w:t>
+      </w:r>
+      <w:proofErr w:type="spellEnd"/>
+      <w:r>
+        <w:rPr>
+          <w:rFonts w:ascii="Bahnschrift" w:hAnsi="Bahnschrift"/>
+        </w:rPr>
+        <w:t xml:space="preserve"> llamado “</w:t>
+      </w:r>
+      <w:proofErr w:type="spellStart"/>
+      <w:r>
+        <w:rPr>
+          <w:rFonts w:ascii="Bahnschrift" w:hAnsi="Bahnschrift"/>
+        </w:rPr>
+        <w:t>npm</w:t>
+      </w:r>
+      <w:proofErr w:type="spellEnd"/>
+      <w:r>
+        <w:rPr>
+          <w:rFonts w:ascii="Bahnschrift" w:hAnsi="Bahnschrift"/>
+        </w:rPr>
+        <w:t>” (</w:t>
+      </w:r>
+      <w:proofErr w:type="spellStart"/>
+      <w:r>
+        <w:rPr>
+          <w:rFonts w:ascii="Bahnschrift" w:hAnsi="Bahnschrift"/>
+        </w:rPr>
+        <w:t>Node</w:t>
+      </w:r>
+      <w:proofErr w:type="spellEnd"/>
+      <w:r>
+        <w:rPr>
+          <w:rFonts w:ascii="Bahnschrift" w:hAnsi="Bahnschrift"/>
+        </w:rPr>
+        <w:t xml:space="preserve"> </w:t>
+      </w:r>
+      <w:proofErr w:type="spellStart"/>
+      <w:r>
+        <w:rPr>
+          <w:rFonts w:ascii="Bahnschrift" w:hAnsi="Bahnschrift"/>
+        </w:rPr>
+        <w:t>Package</w:t>
+      </w:r>
+      <w:proofErr w:type="spellEnd"/>
+      <w:r>
+        <w:rPr>
+          <w:rFonts w:ascii="Bahnschrift" w:hAnsi="Bahnschrift"/>
+        </w:rPr>
+        <w:t xml:space="preserve"> Management).</w:t>
       </w:r>
     </w:p>
     <w:p>
@@ -5966,7 +7848,21 @@
         <w:rPr>
           <w:rFonts w:ascii="Bahnschrift" w:hAnsi="Bahnschrift"/>
         </w:rPr>
-        <w:t xml:space="preserve"> por ejemplo, path o fs.</w:t>
+        <w:t xml:space="preserve"> por ejemplo, </w:t>
+      </w:r>
+      <w:proofErr w:type="spellStart"/>
+      <w:r>
+        <w:rPr>
+          <w:rFonts w:ascii="Bahnschrift" w:hAnsi="Bahnschrift"/>
+        </w:rPr>
+        <w:t>path</w:t>
+      </w:r>
+      <w:proofErr w:type="spellEnd"/>
+      <w:r>
+        <w:rPr>
+          <w:rFonts w:ascii="Bahnschrift" w:hAnsi="Bahnschrift"/>
+        </w:rPr>
+        <w:t xml:space="preserve"> o fs.</w:t>
       </w:r>
     </w:p>
     <w:p>
@@ -5984,7 +7880,35 @@
         <w:rPr>
           <w:rFonts w:ascii="Bahnschrift" w:hAnsi="Bahnschrift"/>
         </w:rPr>
-        <w:t>Dependencias: Aquellas necesarias que instalaremos para que nuestra API funcione de manera correcta. Ejemplo: mysql2, dotenv, bcrypt, etc.</w:t>
+        <w:t xml:space="preserve">Dependencias: Aquellas necesarias que instalaremos para que nuestra API funcione de manera correcta. Ejemplo: mysql2, </w:t>
+      </w:r>
+      <w:proofErr w:type="spellStart"/>
+      <w:r>
+        <w:rPr>
+          <w:rFonts w:ascii="Bahnschrift" w:hAnsi="Bahnschrift"/>
+        </w:rPr>
+        <w:t>dotenv</w:t>
+      </w:r>
+      <w:proofErr w:type="spellEnd"/>
+      <w:r>
+        <w:rPr>
+          <w:rFonts w:ascii="Bahnschrift" w:hAnsi="Bahnschrift"/>
+        </w:rPr>
+        <w:t xml:space="preserve">, </w:t>
+      </w:r>
+      <w:proofErr w:type="spellStart"/>
+      <w:r>
+        <w:rPr>
+          <w:rFonts w:ascii="Bahnschrift" w:hAnsi="Bahnschrift"/>
+        </w:rPr>
+        <w:t>bcrypt</w:t>
+      </w:r>
+      <w:proofErr w:type="spellEnd"/>
+      <w:r>
+        <w:rPr>
+          <w:rFonts w:ascii="Bahnschrift" w:hAnsi="Bahnschrift"/>
+        </w:rPr>
+        <w:t>, etc.</w:t>
       </w:r>
     </w:p>
     <w:p>
@@ -6002,14 +7926,119 @@
         <w:rPr>
           <w:rFonts w:ascii="Bahnschrift" w:hAnsi="Bahnschrift"/>
         </w:rPr>
-        <w:t>Dependencias para desarrolladores(-D): Aquellas dependencias que nos harán la programación más fácil como control de sintáxis (eslint), formateo del código para que se vea ordenado (prettier) o reinicio de nuestro servidor cada vez que guardamos un cambio (nodemon). Este tipo de dependencias se instalan añadiendo un -D en la línea de comandos.</w:t>
-      </w:r>
-      <w:r>
-        <w:rPr>
-          <w:rFonts w:ascii="Bahnschrift" w:hAnsi="Bahnschrift"/>
-        </w:rPr>
-        <w:t xml:space="preserve"> En cuanto finalice nuestro proyecto y lo pongamos en producción se podrían desinstalar (npm uninstall mi_DevDependence).</w:t>
-      </w:r>
+        <w:t xml:space="preserve">Dependencias para desarrolladores(-D): Aquellas dependencias que nos harán la programación más fácil como control de </w:t>
+      </w:r>
+      <w:proofErr w:type="spellStart"/>
+      <w:r>
+        <w:rPr>
+          <w:rFonts w:ascii="Bahnschrift" w:hAnsi="Bahnschrift"/>
+        </w:rPr>
+        <w:t>sintáxis</w:t>
+      </w:r>
+      <w:proofErr w:type="spellEnd"/>
+      <w:r>
+        <w:rPr>
+          <w:rFonts w:ascii="Bahnschrift" w:hAnsi="Bahnschrift"/>
+        </w:rPr>
+        <w:t xml:space="preserve"> (</w:t>
+      </w:r>
+      <w:proofErr w:type="spellStart"/>
+      <w:r>
+        <w:rPr>
+          <w:rFonts w:ascii="Bahnschrift" w:hAnsi="Bahnschrift"/>
+        </w:rPr>
+        <w:t>eslint</w:t>
+      </w:r>
+      <w:proofErr w:type="spellEnd"/>
+      <w:r>
+        <w:rPr>
+          <w:rFonts w:ascii="Bahnschrift" w:hAnsi="Bahnschrift"/>
+        </w:rPr>
+        <w:t>), formateo del código para que se vea ordenado (</w:t>
+      </w:r>
+      <w:proofErr w:type="spellStart"/>
+      <w:r>
+        <w:rPr>
+          <w:rFonts w:ascii="Bahnschrift" w:hAnsi="Bahnschrift"/>
+        </w:rPr>
+        <w:t>prettier</w:t>
+      </w:r>
+      <w:proofErr w:type="spellEnd"/>
+      <w:r>
+        <w:rPr>
+          <w:rFonts w:ascii="Bahnschrift" w:hAnsi="Bahnschrift"/>
+        </w:rPr>
+        <w:t>) o reinicio de nuestro servidor cada vez que guardamos un cambio (</w:t>
+      </w:r>
+      <w:proofErr w:type="spellStart"/>
+      <w:r>
+        <w:rPr>
+          <w:rFonts w:ascii="Bahnschrift" w:hAnsi="Bahnschrift"/>
+        </w:rPr>
+        <w:t>nodemon</w:t>
+      </w:r>
+      <w:proofErr w:type="spellEnd"/>
+      <w:r>
+        <w:rPr>
+          <w:rFonts w:ascii="Bahnschrift" w:hAnsi="Bahnschrift"/>
+        </w:rPr>
+        <w:t>). Este tipo de dependencias se instalan añadiendo un -D en la línea de comandos.</w:t>
+      </w:r>
+      <w:r>
+        <w:rPr>
+          <w:rFonts w:ascii="Bahnschrift" w:hAnsi="Bahnschrift"/>
+        </w:rPr>
+        <w:t xml:space="preserve"> En cuanto finalice nuestro proyecto y lo pongamos en producción se podrían desinstalar (</w:t>
+      </w:r>
+      <w:proofErr w:type="spellStart"/>
+      <w:r>
+        <w:rPr>
+          <w:rFonts w:ascii="Bahnschrift" w:hAnsi="Bahnschrift"/>
+        </w:rPr>
+        <w:t>npm</w:t>
+      </w:r>
+      <w:proofErr w:type="spellEnd"/>
+      <w:r>
+        <w:rPr>
+          <w:rFonts w:ascii="Bahnschrift" w:hAnsi="Bahnschrift"/>
+        </w:rPr>
+        <w:t xml:space="preserve"> </w:t>
+      </w:r>
+      <w:proofErr w:type="spellStart"/>
+      <w:r>
+        <w:rPr>
+          <w:rFonts w:ascii="Bahnschrift" w:hAnsi="Bahnschrift"/>
+        </w:rPr>
+        <w:t>uninstall</w:t>
+      </w:r>
+      <w:proofErr w:type="spellEnd"/>
+      <w:r>
+        <w:rPr>
+          <w:rFonts w:ascii="Bahnschrift" w:hAnsi="Bahnschrift"/>
+        </w:rPr>
+        <w:t xml:space="preserve"> </w:t>
+      </w:r>
+      <w:proofErr w:type="spellStart"/>
+      <w:r>
+        <w:rPr>
+          <w:rFonts w:ascii="Bahnschrift" w:hAnsi="Bahnschrift"/>
+        </w:rPr>
+        <w:t>mi_DevDependence</w:t>
+      </w:r>
+      <w:proofErr w:type="spellEnd"/>
+      <w:r>
+        <w:rPr>
+          <w:rFonts w:ascii="Bahnschrift" w:hAnsi="Bahnschrift"/>
+        </w:rPr>
+        <w:t>).</w:t>
+      </w:r>
+    </w:p>
+    <w:p>
+      <w:pPr>
+        <w:rPr>
+          <w:rFonts w:ascii="Bahnschrift" w:hAnsi="Bahnschrift"/>
+        </w:rPr>
+      </w:pPr>
     </w:p>
     <w:p>
       <w:pPr>
@@ -6152,6 +8181,7 @@
                 <w:szCs w:val="20"/>
               </w:rPr>
             </w:pPr>
+            <w:proofErr w:type="spellStart"/>
             <w:r>
               <w:rPr>
                 <w:rFonts w:ascii="Bahnschrift" w:eastAsiaTheme="majorEastAsia" w:hAnsi="Bahnschrift" w:cstheme="majorBidi"/>
@@ -6170,6 +8200,7 @@
               </w:rPr>
               <w:t>xpress</w:t>
             </w:r>
+            <w:proofErr w:type="spellEnd"/>
           </w:p>
         </w:tc>
         <w:tc>
@@ -6185,6 +8216,7 @@
                 <w:szCs w:val="20"/>
               </w:rPr>
             </w:pPr>
+            <w:proofErr w:type="spellStart"/>
             <w:r>
               <w:rPr>
                 <w:rFonts w:ascii="Bahnschrift" w:eastAsiaTheme="majorEastAsia" w:hAnsi="Bahnschrift" w:cstheme="majorBidi"/>
@@ -6201,8 +8233,29 @@
                 <w:sz w:val="20"/>
                 <w:szCs w:val="20"/>
               </w:rPr>
-              <w:t>pm i express</w:t>
-            </w:r>
+              <w:t>pm</w:t>
+            </w:r>
+            <w:proofErr w:type="spellEnd"/>
+            <w:r>
+              <w:rPr>
+                <w:rFonts w:ascii="Bahnschrift" w:eastAsiaTheme="majorEastAsia" w:hAnsi="Bahnschrift" w:cstheme="majorBidi"/>
+                <w:color w:val="134163" w:themeColor="accent6" w:themeShade="80"/>
+                <w:sz w:val="20"/>
+                <w:szCs w:val="20"/>
+              </w:rPr>
+              <w:t xml:space="preserve"> i </w:t>
+            </w:r>
+            <w:proofErr w:type="spellStart"/>
+            <w:r>
+              <w:rPr>
+                <w:rFonts w:ascii="Bahnschrift" w:eastAsiaTheme="majorEastAsia" w:hAnsi="Bahnschrift" w:cstheme="majorBidi"/>
+                <w:color w:val="134163" w:themeColor="accent6" w:themeShade="80"/>
+                <w:sz w:val="20"/>
+                <w:szCs w:val="20"/>
+              </w:rPr>
+              <w:t>express</w:t>
+            </w:r>
+            <w:proofErr w:type="spellEnd"/>
           </w:p>
         </w:tc>
         <w:tc>
@@ -6277,6 +8330,7 @@
                 <w:szCs w:val="20"/>
               </w:rPr>
             </w:pPr>
+            <w:proofErr w:type="spellStart"/>
             <w:r>
               <w:rPr>
                 <w:rFonts w:ascii="Bahnschrift" w:eastAsiaTheme="majorEastAsia" w:hAnsi="Bahnschrift" w:cstheme="majorBidi"/>
@@ -6286,6 +8340,7 @@
               </w:rPr>
               <w:t>dotenv</w:t>
             </w:r>
+            <w:proofErr w:type="spellEnd"/>
           </w:p>
         </w:tc>
         <w:tc>
@@ -6301,6 +8356,7 @@
                 <w:szCs w:val="20"/>
               </w:rPr>
             </w:pPr>
+            <w:proofErr w:type="spellStart"/>
             <w:r>
               <w:rPr>
                 <w:rFonts w:ascii="Bahnschrift" w:eastAsiaTheme="majorEastAsia" w:hAnsi="Bahnschrift" w:cstheme="majorBidi"/>
@@ -6308,8 +8364,29 @@
                 <w:sz w:val="20"/>
                 <w:szCs w:val="20"/>
               </w:rPr>
-              <w:t>npm i dotenv</w:t>
-            </w:r>
+              <w:t>npm</w:t>
+            </w:r>
+            <w:proofErr w:type="spellEnd"/>
+            <w:r>
+              <w:rPr>
+                <w:rFonts w:ascii="Bahnschrift" w:eastAsiaTheme="majorEastAsia" w:hAnsi="Bahnschrift" w:cstheme="majorBidi"/>
+                <w:color w:val="134163" w:themeColor="accent6" w:themeShade="80"/>
+                <w:sz w:val="20"/>
+                <w:szCs w:val="20"/>
+              </w:rPr>
+              <w:t xml:space="preserve"> i </w:t>
+            </w:r>
+            <w:proofErr w:type="spellStart"/>
+            <w:r>
+              <w:rPr>
+                <w:rFonts w:ascii="Bahnschrift" w:eastAsiaTheme="majorEastAsia" w:hAnsi="Bahnschrift" w:cstheme="majorBidi"/>
+                <w:color w:val="134163" w:themeColor="accent6" w:themeShade="80"/>
+                <w:sz w:val="20"/>
+                <w:szCs w:val="20"/>
+              </w:rPr>
+              <w:t>dotenv</w:t>
+            </w:r>
+            <w:proofErr w:type="spellEnd"/>
           </w:p>
         </w:tc>
         <w:tc>
@@ -6365,8 +8442,30 @@
                 <w:sz w:val="20"/>
                 <w:szCs w:val="20"/>
               </w:rPr>
-              <w:t>el archivo oculto .env</w:t>
-            </w:r>
+              <w:t xml:space="preserve">el archivo </w:t>
+            </w:r>
+            <w:proofErr w:type="gramStart"/>
+            <w:r>
+              <w:rPr>
+                <w:rFonts w:ascii="Bahnschrift" w:eastAsiaTheme="majorEastAsia" w:hAnsi="Bahnschrift" w:cstheme="majorBidi"/>
+                <w:color w:val="134163" w:themeColor="accent6" w:themeShade="80"/>
+                <w:sz w:val="20"/>
+                <w:szCs w:val="20"/>
+              </w:rPr>
+              <w:t>oculto .</w:t>
+            </w:r>
+            <w:proofErr w:type="spellStart"/>
+            <w:r>
+              <w:rPr>
+                <w:rFonts w:ascii="Bahnschrift" w:eastAsiaTheme="majorEastAsia" w:hAnsi="Bahnschrift" w:cstheme="majorBidi"/>
+                <w:color w:val="134163" w:themeColor="accent6" w:themeShade="80"/>
+                <w:sz w:val="20"/>
+                <w:szCs w:val="20"/>
+              </w:rPr>
+              <w:t>env</w:t>
+            </w:r>
+            <w:proofErr w:type="spellEnd"/>
+            <w:proofErr w:type="gramEnd"/>
           </w:p>
         </w:tc>
       </w:tr>
@@ -6408,6 +8507,7 @@
                 <w:szCs w:val="20"/>
               </w:rPr>
             </w:pPr>
+            <w:proofErr w:type="spellStart"/>
             <w:r>
               <w:rPr>
                 <w:rFonts w:ascii="Bahnschrift" w:eastAsiaTheme="majorEastAsia" w:hAnsi="Bahnschrift" w:cstheme="majorBidi"/>
@@ -6415,8 +8515,9 @@
                 <w:sz w:val="20"/>
                 <w:szCs w:val="20"/>
               </w:rPr>
-              <w:t>npm i</w:t>
-            </w:r>
+              <w:t>npm</w:t>
+            </w:r>
+            <w:proofErr w:type="spellEnd"/>
             <w:r>
               <w:rPr>
                 <w:rFonts w:ascii="Bahnschrift" w:eastAsiaTheme="majorEastAsia" w:hAnsi="Bahnschrift" w:cstheme="majorBidi"/>
@@ -6424,7 +8525,7 @@
                 <w:sz w:val="20"/>
                 <w:szCs w:val="20"/>
               </w:rPr>
-              <w:t xml:space="preserve"> mysql2</w:t>
+              <w:t xml:space="preserve"> i mysql2</w:t>
             </w:r>
           </w:p>
         </w:tc>
@@ -6472,7 +8573,47 @@
                 <w:sz w:val="20"/>
                 <w:szCs w:val="20"/>
               </w:rPr>
-              <w:t>Crea una conexión con una base de datos y una vez conectados, podemos hacer “crud” de tablas y/o registros pero nunca crear la base de datos.</w:t>
+              <w:t>Crea una conexión con una base de datos y una vez conectados, podemos hacer “</w:t>
+            </w:r>
+            <w:proofErr w:type="spellStart"/>
+            <w:r>
+              <w:rPr>
+                <w:rFonts w:ascii="Bahnschrift" w:eastAsiaTheme="majorEastAsia" w:hAnsi="Bahnschrift" w:cstheme="majorBidi"/>
+                <w:color w:val="134163" w:themeColor="accent6" w:themeShade="80"/>
+                <w:sz w:val="20"/>
+                <w:szCs w:val="20"/>
+              </w:rPr>
+              <w:t>crud</w:t>
+            </w:r>
+            <w:proofErr w:type="spellEnd"/>
+            <w:r>
+              <w:rPr>
+                <w:rFonts w:ascii="Bahnschrift" w:eastAsiaTheme="majorEastAsia" w:hAnsi="Bahnschrift" w:cstheme="majorBidi"/>
+                <w:color w:val="134163" w:themeColor="accent6" w:themeShade="80"/>
+                <w:sz w:val="20"/>
+                <w:szCs w:val="20"/>
+              </w:rPr>
+              <w:t xml:space="preserve">” de tablas y/o </w:t>
+            </w:r>
+            <w:proofErr w:type="gramStart"/>
+            <w:r>
+              <w:rPr>
+                <w:rFonts w:ascii="Bahnschrift" w:eastAsiaTheme="majorEastAsia" w:hAnsi="Bahnschrift" w:cstheme="majorBidi"/>
+                <w:color w:val="134163" w:themeColor="accent6" w:themeShade="80"/>
+                <w:sz w:val="20"/>
+                <w:szCs w:val="20"/>
+              </w:rPr>
+              <w:t>registros</w:t>
+            </w:r>
+            <w:proofErr w:type="gramEnd"/>
+            <w:r>
+              <w:rPr>
+                <w:rFonts w:ascii="Bahnschrift" w:eastAsiaTheme="majorEastAsia" w:hAnsi="Bahnschrift" w:cstheme="majorBidi"/>
+                <w:color w:val="134163" w:themeColor="accent6" w:themeShade="80"/>
+                <w:sz w:val="20"/>
+                <w:szCs w:val="20"/>
+              </w:rPr>
+              <w:t xml:space="preserve"> pero nunca crear la base de datos.</w:t>
             </w:r>
           </w:p>
         </w:tc>
@@ -6491,6 +8632,7 @@
                 <w:szCs w:val="20"/>
               </w:rPr>
             </w:pPr>
+            <w:proofErr w:type="spellStart"/>
             <w:r>
               <w:rPr>
                 <w:rFonts w:ascii="Bahnschrift" w:eastAsiaTheme="majorEastAsia" w:hAnsi="Bahnschrift" w:cstheme="majorBidi"/>
@@ -6500,6 +8642,7 @@
               </w:rPr>
               <w:t>bcrypt</w:t>
             </w:r>
+            <w:proofErr w:type="spellEnd"/>
           </w:p>
         </w:tc>
         <w:tc>
@@ -6515,6 +8658,7 @@
                 <w:szCs w:val="20"/>
               </w:rPr>
             </w:pPr>
+            <w:proofErr w:type="spellStart"/>
             <w:r>
               <w:rPr>
                 <w:rFonts w:ascii="Bahnschrift" w:eastAsiaTheme="majorEastAsia" w:hAnsi="Bahnschrift" w:cstheme="majorBidi"/>
@@ -6522,8 +8666,9 @@
                 <w:sz w:val="20"/>
                 <w:szCs w:val="20"/>
               </w:rPr>
-              <w:t>npm i</w:t>
-            </w:r>
+              <w:t>npm</w:t>
+            </w:r>
+            <w:proofErr w:type="spellEnd"/>
             <w:r>
               <w:rPr>
                 <w:rFonts w:ascii="Bahnschrift" w:eastAsiaTheme="majorEastAsia" w:hAnsi="Bahnschrift" w:cstheme="majorBidi"/>
@@ -6531,8 +8676,19 @@
                 <w:sz w:val="20"/>
                 <w:szCs w:val="20"/>
               </w:rPr>
-              <w:t xml:space="preserve"> bcrypt</w:t>
-            </w:r>
+              <w:t xml:space="preserve"> i </w:t>
+            </w:r>
+            <w:proofErr w:type="spellStart"/>
+            <w:r>
+              <w:rPr>
+                <w:rFonts w:ascii="Bahnschrift" w:eastAsiaTheme="majorEastAsia" w:hAnsi="Bahnschrift" w:cstheme="majorBidi"/>
+                <w:color w:val="134163" w:themeColor="accent6" w:themeShade="80"/>
+                <w:sz w:val="20"/>
+                <w:szCs w:val="20"/>
+              </w:rPr>
+              <w:t>bcrypt</w:t>
+            </w:r>
+            <w:proofErr w:type="spellEnd"/>
           </w:p>
         </w:tc>
         <w:tc>
@@ -6613,6 +8769,7 @@
                 <w:szCs w:val="20"/>
               </w:rPr>
             </w:pPr>
+            <w:proofErr w:type="spellStart"/>
             <w:r>
               <w:rPr>
                 <w:rFonts w:ascii="Bahnschrift" w:eastAsiaTheme="majorEastAsia" w:hAnsi="Bahnschrift" w:cstheme="majorBidi"/>
@@ -6620,7 +8777,17 @@
                 <w:sz w:val="20"/>
                 <w:szCs w:val="20"/>
               </w:rPr>
-              <w:t>npm i</w:t>
+              <w:t>npm</w:t>
+            </w:r>
+            <w:proofErr w:type="spellEnd"/>
+            <w:r>
+              <w:rPr>
+                <w:rFonts w:ascii="Bahnschrift" w:eastAsiaTheme="majorEastAsia" w:hAnsi="Bahnschrift" w:cstheme="majorBidi"/>
+                <w:color w:val="134163" w:themeColor="accent6" w:themeShade="80"/>
+                <w:sz w:val="20"/>
+                <w:szCs w:val="20"/>
+              </w:rPr>
+              <w:t xml:space="preserve"> i</w:t>
             </w:r>
           </w:p>
         </w:tc>
@@ -6684,6 +8851,7 @@
                 <w:szCs w:val="20"/>
               </w:rPr>
             </w:pPr>
+            <w:proofErr w:type="spellStart"/>
             <w:r>
               <w:rPr>
                 <w:rFonts w:ascii="Bahnschrift" w:eastAsiaTheme="majorEastAsia" w:hAnsi="Bahnschrift" w:cstheme="majorBidi"/>
@@ -6691,7 +8859,17 @@
                 <w:sz w:val="20"/>
                 <w:szCs w:val="20"/>
               </w:rPr>
-              <w:t>npm i</w:t>
+              <w:t>npm</w:t>
+            </w:r>
+            <w:proofErr w:type="spellEnd"/>
+            <w:r>
+              <w:rPr>
+                <w:rFonts w:ascii="Bahnschrift" w:eastAsiaTheme="majorEastAsia" w:hAnsi="Bahnschrift" w:cstheme="majorBidi"/>
+                <w:color w:val="134163" w:themeColor="accent6" w:themeShade="80"/>
+                <w:sz w:val="20"/>
+                <w:szCs w:val="20"/>
+              </w:rPr>
+              <w:t xml:space="preserve"> i</w:t>
             </w:r>
           </w:p>
         </w:tc>
@@ -6755,6 +8933,7 @@
                 <w:szCs w:val="20"/>
               </w:rPr>
             </w:pPr>
+            <w:proofErr w:type="spellStart"/>
             <w:r>
               <w:rPr>
                 <w:rFonts w:ascii="Bahnschrift" w:eastAsiaTheme="majorEastAsia" w:hAnsi="Bahnschrift" w:cstheme="majorBidi"/>
@@ -6762,7 +8941,17 @@
                 <w:sz w:val="20"/>
                 <w:szCs w:val="20"/>
               </w:rPr>
-              <w:t>npm i</w:t>
+              <w:t>npm</w:t>
+            </w:r>
+            <w:proofErr w:type="spellEnd"/>
+            <w:r>
+              <w:rPr>
+                <w:rFonts w:ascii="Bahnschrift" w:eastAsiaTheme="majorEastAsia" w:hAnsi="Bahnschrift" w:cstheme="majorBidi"/>
+                <w:color w:val="134163" w:themeColor="accent6" w:themeShade="80"/>
+                <w:sz w:val="20"/>
+                <w:szCs w:val="20"/>
+              </w:rPr>
+              <w:t xml:space="preserve"> i</w:t>
             </w:r>
           </w:p>
         </w:tc>
@@ -6856,14 +9045,47 @@
         <w:t>UTAS / ENDPOINTS</w:t>
       </w:r>
     </w:p>
-    <w:p>
-      <w:r>
-        <w:t>Un endpoint es una pasarela que conecta los procesos del servidor de la aplicación con una interfaz (API, Application Programming Interface), es decir, la ruta que hay que añadir a nuestra URL, a la que se envían peticiones.</w:t>
-      </w:r>
-    </w:p>
-    <w:p>
-      <w:r>
-        <w:t xml:space="preserve">Antes de empezar a programar nuestra API debemos establecer los endpoints necesarios para que nuestra aplicación sea </w:t>
+    <w:p/>
+    <w:p>
+      <w:r>
+        <w:t xml:space="preserve">Un </w:t>
+      </w:r>
+      <w:proofErr w:type="spellStart"/>
+      <w:r>
+        <w:t>endpoint</w:t>
+      </w:r>
+      <w:proofErr w:type="spellEnd"/>
+      <w:r>
+        <w:t xml:space="preserve"> es una pasarela que conecta los procesos del servidor de la aplicación con una interfaz (API, </w:t>
+      </w:r>
+      <w:proofErr w:type="spellStart"/>
+      <w:r>
+        <w:t>Application</w:t>
+      </w:r>
+      <w:proofErr w:type="spellEnd"/>
+      <w:r>
+        <w:t xml:space="preserve"> </w:t>
+      </w:r>
+      <w:proofErr w:type="spellStart"/>
+      <w:r>
+        <w:t>Programming</w:t>
+      </w:r>
+      <w:proofErr w:type="spellEnd"/>
+      <w:r>
+        <w:t xml:space="preserve"> Interface), es decir, la ruta que hay que añadir a nuestra URL, a la que se envían peticiones.</w:t>
+      </w:r>
+    </w:p>
+    <w:p>
+      <w:r>
+        <w:t xml:space="preserve">Antes de empezar a programar nuestra API debemos establecer los </w:t>
+      </w:r>
+      <w:proofErr w:type="spellStart"/>
+      <w:r>
+        <w:t>endpoints</w:t>
+      </w:r>
+      <w:proofErr w:type="spellEnd"/>
+      <w:r>
+        <w:t xml:space="preserve"> necesarios para que nuestra aplicación sea </w:t>
       </w:r>
       <w:r>
         <w:t>funcional:</w:t>
@@ -7069,8 +9291,33 @@
                 <w:sz w:val="16"/>
                 <w:szCs w:val="16"/>
               </w:rPr>
-              <w:t>/users/login</w:t>
-            </w:r>
+              <w:t>/</w:t>
+            </w:r>
+            <w:proofErr w:type="spellStart"/>
+            <w:r>
+              <w:rPr>
+                <w:sz w:val="16"/>
+                <w:szCs w:val="16"/>
+              </w:rPr>
+              <w:t>users</w:t>
+            </w:r>
+            <w:proofErr w:type="spellEnd"/>
+            <w:r>
+              <w:rPr>
+                <w:sz w:val="16"/>
+                <w:szCs w:val="16"/>
+              </w:rPr>
+              <w:t>/</w:t>
+            </w:r>
+            <w:proofErr w:type="spellStart"/>
+            <w:r>
+              <w:rPr>
+                <w:sz w:val="16"/>
+                <w:szCs w:val="16"/>
+              </w:rPr>
+              <w:t>login</w:t>
+            </w:r>
+            <w:proofErr w:type="spellEnd"/>
           </w:p>
         </w:tc>
         <w:tc>
@@ -7104,12 +9351,21 @@
                 <w:szCs w:val="16"/>
               </w:rPr>
             </w:pPr>
-            <w:r>
-              <w:rPr>
-                <w:sz w:val="16"/>
-                <w:szCs w:val="16"/>
-              </w:rPr>
-              <w:t>Login de usuario</w:t>
+            <w:proofErr w:type="spellStart"/>
+            <w:r>
+              <w:rPr>
+                <w:sz w:val="16"/>
+                <w:szCs w:val="16"/>
+              </w:rPr>
+              <w:t>Login</w:t>
+            </w:r>
+            <w:proofErr w:type="spellEnd"/>
+            <w:r>
+              <w:rPr>
+                <w:sz w:val="16"/>
+                <w:szCs w:val="16"/>
+              </w:rPr>
+              <w:t xml:space="preserve"> de usuario</w:t>
             </w:r>
           </w:p>
         </w:tc>
@@ -7172,8 +9428,17 @@
                 <w:sz w:val="16"/>
                 <w:szCs w:val="16"/>
               </w:rPr>
-              <w:t>/users</w:t>
-            </w:r>
+              <w:t>/</w:t>
+            </w:r>
+            <w:proofErr w:type="spellStart"/>
+            <w:r>
+              <w:rPr>
+                <w:sz w:val="16"/>
+                <w:szCs w:val="16"/>
+              </w:rPr>
+              <w:t>users</w:t>
+            </w:r>
+            <w:proofErr w:type="spellEnd"/>
           </w:p>
         </w:tc>
         <w:tc>
@@ -7275,8 +9540,35 @@
                 <w:sz w:val="16"/>
                 <w:szCs w:val="16"/>
               </w:rPr>
-              <w:t>/users/:idUser</w:t>
-            </w:r>
+              <w:t>/</w:t>
+            </w:r>
+            <w:proofErr w:type="spellStart"/>
+            <w:r>
+              <w:rPr>
+                <w:sz w:val="16"/>
+                <w:szCs w:val="16"/>
+              </w:rPr>
+              <w:t>users</w:t>
+            </w:r>
+            <w:proofErr w:type="spellEnd"/>
+            <w:proofErr w:type="gramStart"/>
+            <w:r>
+              <w:rPr>
+                <w:sz w:val="16"/>
+                <w:szCs w:val="16"/>
+              </w:rPr>
+              <w:t>/:</w:t>
+            </w:r>
+            <w:proofErr w:type="spellStart"/>
+            <w:r>
+              <w:rPr>
+                <w:sz w:val="16"/>
+                <w:szCs w:val="16"/>
+              </w:rPr>
+              <w:t>idUser</w:t>
+            </w:r>
+            <w:proofErr w:type="spellEnd"/>
+            <w:proofErr w:type="gramEnd"/>
           </w:p>
         </w:tc>
         <w:tc>
@@ -7315,7 +9607,23 @@
                 <w:sz w:val="16"/>
                 <w:szCs w:val="16"/>
               </w:rPr>
-              <w:t>Editar info del usuario</w:t>
+              <w:t xml:space="preserve">Editar </w:t>
+            </w:r>
+            <w:proofErr w:type="spellStart"/>
+            <w:r>
+              <w:rPr>
+                <w:sz w:val="16"/>
+                <w:szCs w:val="16"/>
+              </w:rPr>
+              <w:t>info</w:t>
+            </w:r>
+            <w:proofErr w:type="spellEnd"/>
+            <w:r>
+              <w:rPr>
+                <w:sz w:val="16"/>
+                <w:szCs w:val="16"/>
+              </w:rPr>
+              <w:t xml:space="preserve"> del usuario</w:t>
             </w:r>
           </w:p>
         </w:tc>
@@ -7330,6 +9638,7 @@
                 <w:szCs w:val="16"/>
               </w:rPr>
             </w:pPr>
+            <w:proofErr w:type="spellStart"/>
             <w:r>
               <w:rPr>
                 <w:sz w:val="16"/>
@@ -7337,6 +9646,7 @@
               </w:rPr>
               <w:t>isAuth</w:t>
             </w:r>
+            <w:proofErr w:type="spellEnd"/>
           </w:p>
         </w:tc>
       </w:tr>
@@ -7414,12 +9724,21 @@
               </w:rPr>
               <w:t>/</w:t>
             </w:r>
-            <w:r>
-              <w:rPr>
-                <w:sz w:val="16"/>
-                <w:szCs w:val="16"/>
-              </w:rPr>
-              <w:t>news/list</w:t>
+            <w:proofErr w:type="spellStart"/>
+            <w:r>
+              <w:rPr>
+                <w:sz w:val="16"/>
+                <w:szCs w:val="16"/>
+              </w:rPr>
+              <w:t>news</w:t>
+            </w:r>
+            <w:proofErr w:type="spellEnd"/>
+            <w:r>
+              <w:rPr>
+                <w:sz w:val="16"/>
+                <w:szCs w:val="16"/>
+              </w:rPr>
+              <w:t>/list</w:t>
             </w:r>
           </w:p>
         </w:tc>
@@ -7558,13 +9877,24 @@
               </w:rPr>
               <w:t>/</w:t>
             </w:r>
-            <w:r>
-              <w:rPr>
-                <w:sz w:val="16"/>
-                <w:szCs w:val="16"/>
-              </w:rPr>
-              <w:t>news/:date</w:t>
-            </w:r>
+            <w:proofErr w:type="spellStart"/>
+            <w:r>
+              <w:rPr>
+                <w:sz w:val="16"/>
+                <w:szCs w:val="16"/>
+              </w:rPr>
+              <w:t>news</w:t>
+            </w:r>
+            <w:proofErr w:type="spellEnd"/>
+            <w:proofErr w:type="gramStart"/>
+            <w:r>
+              <w:rPr>
+                <w:sz w:val="16"/>
+                <w:szCs w:val="16"/>
+              </w:rPr>
+              <w:t>/:date</w:t>
+            </w:r>
+            <w:proofErr w:type="gramEnd"/>
           </w:p>
         </w:tc>
         <w:tc>
@@ -7688,6 +10018,7 @@
               </w:rPr>
               <w:t>/</w:t>
             </w:r>
+            <w:proofErr w:type="spellStart"/>
             <w:r>
               <w:rPr>
                 <w:sz w:val="16"/>
@@ -7700,7 +10031,24 @@
                 <w:sz w:val="16"/>
                 <w:szCs w:val="16"/>
               </w:rPr>
-              <w:t>?category=”general”</w:t>
+              <w:t>?category</w:t>
+            </w:r>
+            <w:proofErr w:type="spellEnd"/>
+            <w:proofErr w:type="gramStart"/>
+            <w:r>
+              <w:rPr>
+                <w:sz w:val="16"/>
+                <w:szCs w:val="16"/>
+              </w:rPr>
+              <w:t>=”general</w:t>
+            </w:r>
+            <w:proofErr w:type="gramEnd"/>
+            <w:r>
+              <w:rPr>
+                <w:sz w:val="16"/>
+                <w:szCs w:val="16"/>
+              </w:rPr>
+              <w:t>”</w:t>
             </w:r>
           </w:p>
         </w:tc>
@@ -7742,21 +10090,7 @@
                 <w:sz w:val="16"/>
                 <w:szCs w:val="16"/>
               </w:rPr>
-              <w:t>Noticias filtrad</w:t>
-            </w:r>
-            <w:r>
-              <w:rPr>
-                <w:sz w:val="16"/>
-                <w:szCs w:val="16"/>
-              </w:rPr>
-              <w:t>as</w:t>
-            </w:r>
-            <w:r>
-              <w:rPr>
-                <w:sz w:val="16"/>
-                <w:szCs w:val="16"/>
-              </w:rPr>
-              <w:t xml:space="preserve"> por categoría</w:t>
+              <w:t>Noticias filtradas por categoría</w:t>
             </w:r>
           </w:p>
         </w:tc>
@@ -7823,8 +10157,17 @@
                 <w:sz w:val="16"/>
                 <w:szCs w:val="16"/>
               </w:rPr>
-              <w:t>/news</w:t>
-            </w:r>
+              <w:t>/</w:t>
+            </w:r>
+            <w:proofErr w:type="spellStart"/>
+            <w:r>
+              <w:rPr>
+                <w:sz w:val="16"/>
+                <w:szCs w:val="16"/>
+              </w:rPr>
+              <w:t>news</w:t>
+            </w:r>
+            <w:proofErr w:type="spellEnd"/>
           </w:p>
         </w:tc>
         <w:tc>
@@ -7881,6 +10224,7 @@
                 <w:szCs w:val="16"/>
               </w:rPr>
             </w:pPr>
+            <w:proofErr w:type="spellStart"/>
             <w:r>
               <w:rPr>
                 <w:sz w:val="16"/>
@@ -7888,6 +10232,7 @@
               </w:rPr>
               <w:t>isAuth</w:t>
             </w:r>
+            <w:proofErr w:type="spellEnd"/>
           </w:p>
         </w:tc>
       </w:tr>
@@ -7932,15 +10277,35 @@
                 <w:sz w:val="16"/>
                 <w:szCs w:val="16"/>
               </w:rPr>
-              <w:t>/news</w:t>
-            </w:r>
-            <w:r>
-              <w:rPr>
-                <w:sz w:val="16"/>
-                <w:szCs w:val="16"/>
-              </w:rPr>
-              <w:t>/:idNews</w:t>
-            </w:r>
+              <w:t>/</w:t>
+            </w:r>
+            <w:proofErr w:type="spellStart"/>
+            <w:r>
+              <w:rPr>
+                <w:sz w:val="16"/>
+                <w:szCs w:val="16"/>
+              </w:rPr>
+              <w:t>news</w:t>
+            </w:r>
+            <w:proofErr w:type="spellEnd"/>
+            <w:proofErr w:type="gramStart"/>
+            <w:r>
+              <w:rPr>
+                <w:sz w:val="16"/>
+                <w:szCs w:val="16"/>
+              </w:rPr>
+              <w:t>/:</w:t>
+            </w:r>
+            <w:proofErr w:type="spellStart"/>
+            <w:r>
+              <w:rPr>
+                <w:sz w:val="16"/>
+                <w:szCs w:val="16"/>
+              </w:rPr>
+              <w:t>idNews</w:t>
+            </w:r>
+            <w:proofErr w:type="spellEnd"/>
+            <w:proofErr w:type="gramEnd"/>
           </w:p>
         </w:tc>
         <w:tc>
@@ -7997,6 +10362,7 @@
                 <w:szCs w:val="16"/>
               </w:rPr>
             </w:pPr>
+            <w:proofErr w:type="spellStart"/>
             <w:r>
               <w:rPr>
                 <w:sz w:val="16"/>
@@ -8004,6 +10370,7 @@
               </w:rPr>
               <w:t>isAuth</w:t>
             </w:r>
+            <w:proofErr w:type="spellEnd"/>
           </w:p>
         </w:tc>
       </w:tr>
@@ -8048,8 +10415,35 @@
                 <w:sz w:val="16"/>
                 <w:szCs w:val="16"/>
               </w:rPr>
-              <w:t>/news/:idNews</w:t>
-            </w:r>
+              <w:t>/</w:t>
+            </w:r>
+            <w:proofErr w:type="spellStart"/>
+            <w:r>
+              <w:rPr>
+                <w:sz w:val="16"/>
+                <w:szCs w:val="16"/>
+              </w:rPr>
+              <w:t>news</w:t>
+            </w:r>
+            <w:proofErr w:type="spellEnd"/>
+            <w:proofErr w:type="gramStart"/>
+            <w:r>
+              <w:rPr>
+                <w:sz w:val="16"/>
+                <w:szCs w:val="16"/>
+              </w:rPr>
+              <w:t>/:</w:t>
+            </w:r>
+            <w:proofErr w:type="spellStart"/>
+            <w:r>
+              <w:rPr>
+                <w:sz w:val="16"/>
+                <w:szCs w:val="16"/>
+              </w:rPr>
+              <w:t>idNews</w:t>
+            </w:r>
+            <w:proofErr w:type="spellEnd"/>
+            <w:proofErr w:type="gramEnd"/>
           </w:p>
         </w:tc>
         <w:tc>
@@ -8106,6 +10500,7 @@
                 <w:szCs w:val="16"/>
               </w:rPr>
             </w:pPr>
+            <w:proofErr w:type="spellStart"/>
             <w:r>
               <w:rPr>
                 <w:sz w:val="16"/>
@@ -8113,6 +10508,7 @@
               </w:rPr>
               <w:t>isAuth</w:t>
             </w:r>
+            <w:proofErr w:type="spellEnd"/>
           </w:p>
         </w:tc>
       </w:tr>
@@ -8157,8 +10553,35 @@
                 <w:sz w:val="16"/>
                 <w:szCs w:val="16"/>
               </w:rPr>
-              <w:t>/news/:idNews</w:t>
-            </w:r>
+              <w:t>/</w:t>
+            </w:r>
+            <w:proofErr w:type="spellStart"/>
+            <w:r>
+              <w:rPr>
+                <w:sz w:val="16"/>
+                <w:szCs w:val="16"/>
+              </w:rPr>
+              <w:t>news</w:t>
+            </w:r>
+            <w:proofErr w:type="spellEnd"/>
+            <w:proofErr w:type="gramStart"/>
+            <w:r>
+              <w:rPr>
+                <w:sz w:val="16"/>
+                <w:szCs w:val="16"/>
+              </w:rPr>
+              <w:t>/:</w:t>
+            </w:r>
+            <w:proofErr w:type="spellStart"/>
+            <w:r>
+              <w:rPr>
+                <w:sz w:val="16"/>
+                <w:szCs w:val="16"/>
+              </w:rPr>
+              <w:t>idNews</w:t>
+            </w:r>
+            <w:proofErr w:type="spellEnd"/>
+            <w:proofErr w:type="gramEnd"/>
           </w:p>
         </w:tc>
         <w:tc>
@@ -8215,6 +10638,7 @@
                 <w:szCs w:val="16"/>
               </w:rPr>
             </w:pPr>
+            <w:proofErr w:type="spellStart"/>
             <w:r>
               <w:rPr>
                 <w:sz w:val="16"/>
@@ -8222,6 +10646,7 @@
               </w:rPr>
               <w:t>isAuth</w:t>
             </w:r>
+            <w:proofErr w:type="spellEnd"/>
           </w:p>
         </w:tc>
       </w:tr>
@@ -10419,7 +12844,7 @@
 <file path=customXml/item1.xml><?xml version="1.0" encoding="utf-8"?>
 <CoverPageProperties xmlns="http://schemas.microsoft.com/office/2006/coverPageProps">
   <PublishDate/>
-  <Abstract>API que permite gestionar noticias colaborativas,  donde los usuarios puedan registrarse y publicar una noticia en una serie de categorías  temáticas fijas. Segundo proyecto realizado para Hackaboss usando tecnología javascript, Node.js, MySQL y Postman.</Abstract>
+  <Abstract>API que permite gestionar noticias colaborativas, donde los usuarios puedan registrarse y publicar una noticia en una serie de categorías temáticas fijas. Segundo proyecto realizado para Hackaboss usando tecnología javascript, Node.js, MySQL y Postman.</Abstract>
   <CompanyAddress/>
   <CompanyPhone/>
   <CompanyFax/>

</xml_diff>

<commit_message>
saawit: creación de newUser
</commit_message>
<xml_diff>
--- a/bbdd/saawit.docx
+++ b/bbdd/saawit.docx
@@ -637,8 +637,49 @@
                                   <w:rFonts w:ascii="Bahnschrift" w:hAnsi="Bahnschrift"/>
                                   <w:color w:val="FFFFFF" w:themeColor="background1"/>
                                 </w:rPr>
-                                <w:t>Proyecto realizado por: Ana Arévano, Muchika Chettakul</w:t>
+                                <w:t xml:space="preserve">Proyecto realizado por: Ana </w:t>
                               </w:r>
+                              <w:proofErr w:type="spellStart"/>
+                              <w:r>
+                                <w:rPr>
+                                  <w:rFonts w:ascii="Bahnschrift" w:hAnsi="Bahnschrift"/>
+                                  <w:color w:val="FFFFFF" w:themeColor="background1"/>
+                                </w:rPr>
+                                <w:t>Arévano</w:t>
+                              </w:r>
+                              <w:proofErr w:type="spellEnd"/>
+                              <w:r>
+                                <w:rPr>
+                                  <w:rFonts w:ascii="Bahnschrift" w:hAnsi="Bahnschrift"/>
+                                  <w:color w:val="FFFFFF" w:themeColor="background1"/>
+                                </w:rPr>
+                                <w:t xml:space="preserve">, </w:t>
+                              </w:r>
+                              <w:proofErr w:type="spellStart"/>
+                              <w:r>
+                                <w:rPr>
+                                  <w:rFonts w:ascii="Bahnschrift" w:hAnsi="Bahnschrift"/>
+                                  <w:color w:val="FFFFFF" w:themeColor="background1"/>
+                                </w:rPr>
+                                <w:t>Muchika</w:t>
+                              </w:r>
+                              <w:proofErr w:type="spellEnd"/>
+                              <w:r>
+                                <w:rPr>
+                                  <w:rFonts w:ascii="Bahnschrift" w:hAnsi="Bahnschrift"/>
+                                  <w:color w:val="FFFFFF" w:themeColor="background1"/>
+                                </w:rPr>
+                                <w:t xml:space="preserve"> </w:t>
+                              </w:r>
+                              <w:proofErr w:type="spellStart"/>
+                              <w:r>
+                                <w:rPr>
+                                  <w:rFonts w:ascii="Bahnschrift" w:hAnsi="Bahnschrift"/>
+                                  <w:color w:val="FFFFFF" w:themeColor="background1"/>
+                                </w:rPr>
+                                <w:t>Chettakul</w:t>
+                              </w:r>
+                              <w:proofErr w:type="spellEnd"/>
                               <w:r>
                                 <w:rPr>
                                   <w:rFonts w:ascii="Bahnschrift" w:hAnsi="Bahnschrift"/>
@@ -6217,7 +6258,14 @@
           <w:rFonts w:ascii="Bahnschrift" w:hAnsi="Bahnschrift"/>
           <w:shd w:val="clear" w:color="auto" w:fill="262626" w:themeFill="text1" w:themeFillTint="D9"/>
         </w:rPr>
-        <w:t>Npm</w:t>
+        <w:t>n</w:t>
+      </w:r>
+      <w:r>
+        <w:rPr>
+          <w:rFonts w:ascii="Bahnschrift" w:hAnsi="Bahnschrift"/>
+          <w:shd w:val="clear" w:color="auto" w:fill="262626" w:themeFill="text1" w:themeFillTint="D9"/>
+        </w:rPr>
+        <w:t>pm</w:t>
       </w:r>
       <w:proofErr w:type="spellEnd"/>
       <w:r>
@@ -6255,7 +6303,13 @@
         <w:rPr>
           <w:rFonts w:ascii="Bahnschrift" w:hAnsi="Bahnschrift"/>
         </w:rPr>
-        <w:t>Npm</w:t>
+        <w:t>n</w:t>
+      </w:r>
+      <w:r>
+        <w:rPr>
+          <w:rFonts w:ascii="Bahnschrift" w:hAnsi="Bahnschrift"/>
+        </w:rPr>
+        <w:t>pm</w:t>
       </w:r>
       <w:proofErr w:type="spellEnd"/>
       <w:r>
@@ -8754,6 +8808,17 @@
                 <w:szCs w:val="20"/>
               </w:rPr>
             </w:pPr>
+            <w:proofErr w:type="spellStart"/>
+            <w:r>
+              <w:rPr>
+                <w:rFonts w:ascii="Bahnschrift" w:eastAsiaTheme="majorEastAsia" w:hAnsi="Bahnschrift" w:cstheme="majorBidi"/>
+                <w:color w:val="134163" w:themeColor="accent6" w:themeShade="80"/>
+                <w:sz w:val="20"/>
+                <w:szCs w:val="20"/>
+              </w:rPr>
+              <w:t>nodemon</w:t>
+            </w:r>
+            <w:proofErr w:type="spellEnd"/>
           </w:p>
         </w:tc>
         <w:tc>
@@ -8804,6 +8869,15 @@
                 <w:szCs w:val="20"/>
               </w:rPr>
             </w:pPr>
+            <w:r>
+              <w:rPr>
+                <w:rFonts w:ascii="Bahnschrift" w:eastAsiaTheme="majorEastAsia" w:hAnsi="Bahnschrift" w:cstheme="majorBidi"/>
+                <w:color w:val="134163" w:themeColor="accent6" w:themeShade="80"/>
+                <w:sz w:val="20"/>
+                <w:szCs w:val="20"/>
+              </w:rPr>
+              <w:t>Dev</w:t>
+            </w:r>
           </w:p>
         </w:tc>
         <w:tc>
@@ -9711,7 +9785,6 @@
           </w:tcPr>
           <w:p>
             <w:pPr>
-              <w:jc w:val="center"/>
               <w:rPr>
                 <w:sz w:val="16"/>
                 <w:szCs w:val="16"/>
@@ -9749,7 +9822,6 @@
           </w:tcPr>
           <w:p>
             <w:pPr>
-              <w:jc w:val="center"/>
               <w:rPr>
                 <w:sz w:val="16"/>
                 <w:szCs w:val="16"/>
@@ -9864,7 +9936,6 @@
           </w:tcPr>
           <w:p>
             <w:pPr>
-              <w:jc w:val="center"/>
               <w:rPr>
                 <w:sz w:val="16"/>
                 <w:szCs w:val="16"/>
@@ -9904,7 +9975,6 @@
           </w:tcPr>
           <w:p>
             <w:pPr>
-              <w:jc w:val="center"/>
               <w:rPr>
                 <w:sz w:val="16"/>
                 <w:szCs w:val="16"/>
@@ -10005,7 +10075,6 @@
           </w:tcPr>
           <w:p>
             <w:pPr>
-              <w:jc w:val="center"/>
               <w:rPr>
                 <w:sz w:val="16"/>
                 <w:szCs w:val="16"/>
@@ -10059,7 +10128,6 @@
           </w:tcPr>
           <w:p>
             <w:pPr>
-              <w:jc w:val="center"/>
               <w:rPr>
                 <w:sz w:val="16"/>
                 <w:szCs w:val="16"/>
@@ -10146,7 +10214,6 @@
           </w:tcPr>
           <w:p>
             <w:pPr>
-              <w:jc w:val="center"/>
               <w:rPr>
                 <w:sz w:val="16"/>
                 <w:szCs w:val="16"/>
@@ -10177,7 +10244,6 @@
           </w:tcPr>
           <w:p>
             <w:pPr>
-              <w:jc w:val="center"/>
               <w:rPr>
                 <w:sz w:val="16"/>
                 <w:szCs w:val="16"/>
@@ -10266,7 +10332,6 @@
           </w:tcPr>
           <w:p>
             <w:pPr>
-              <w:jc w:val="center"/>
               <w:rPr>
                 <w:sz w:val="16"/>
                 <w:szCs w:val="16"/>
@@ -10315,7 +10380,6 @@
           </w:tcPr>
           <w:p>
             <w:pPr>
-              <w:jc w:val="center"/>
               <w:rPr>
                 <w:sz w:val="16"/>
                 <w:szCs w:val="16"/>
@@ -10404,7 +10468,6 @@
           </w:tcPr>
           <w:p>
             <w:pPr>
-              <w:jc w:val="center"/>
               <w:rPr>
                 <w:sz w:val="16"/>
                 <w:szCs w:val="16"/>
@@ -10453,7 +10516,6 @@
           </w:tcPr>
           <w:p>
             <w:pPr>
-              <w:jc w:val="center"/>
               <w:rPr>
                 <w:sz w:val="16"/>
                 <w:szCs w:val="16"/>
@@ -10542,7 +10604,6 @@
           </w:tcPr>
           <w:p>
             <w:pPr>
-              <w:jc w:val="center"/>
               <w:rPr>
                 <w:sz w:val="16"/>
                 <w:szCs w:val="16"/>
@@ -10591,7 +10652,6 @@
           </w:tcPr>
           <w:p>
             <w:pPr>
-              <w:jc w:val="center"/>
               <w:rPr>
                 <w:sz w:val="16"/>
                 <w:szCs w:val="16"/>
@@ -10651,6 +10711,7 @@
         </w:tc>
       </w:tr>
     </w:tbl>
+    <w:p/>
     <w:p/>
     <w:sectPr>
       <w:pgSz w:w="11906" w:h="16838"/>

</xml_diff>

<commit_message>
saawit: creación de editPhoto
</commit_message>
<xml_diff>
--- a/bbdd/saawit.docx
+++ b/bbdd/saawit.docx
@@ -8114,10 +8114,10 @@
         <w:tblLook w:val="04A0" w:firstRow="1" w:lastRow="0" w:firstColumn="1" w:lastColumn="0" w:noHBand="0" w:noVBand="1"/>
       </w:tblPr>
       <w:tblGrid>
-        <w:gridCol w:w="1412"/>
-        <w:gridCol w:w="1984"/>
+        <w:gridCol w:w="1464"/>
+        <w:gridCol w:w="1983"/>
         <w:gridCol w:w="1366"/>
-        <w:gridCol w:w="3732"/>
+        <w:gridCol w:w="3681"/>
       </w:tblGrid>
       <w:tr>
         <w:tc>
@@ -8854,6 +8854,35 @@
               </w:rPr>
               <w:t xml:space="preserve"> i</w:t>
             </w:r>
+            <w:r>
+              <w:rPr>
+                <w:rFonts w:ascii="Bahnschrift" w:eastAsiaTheme="majorEastAsia" w:hAnsi="Bahnschrift" w:cstheme="majorBidi"/>
+                <w:color w:val="134163" w:themeColor="accent6" w:themeShade="80"/>
+                <w:sz w:val="20"/>
+                <w:szCs w:val="20"/>
+              </w:rPr>
+              <w:t xml:space="preserve"> </w:t>
+            </w:r>
+            <w:proofErr w:type="spellStart"/>
+            <w:r>
+              <w:rPr>
+                <w:rFonts w:ascii="Bahnschrift" w:eastAsiaTheme="majorEastAsia" w:hAnsi="Bahnschrift" w:cstheme="majorBidi"/>
+                <w:color w:val="134163" w:themeColor="accent6" w:themeShade="80"/>
+                <w:sz w:val="20"/>
+                <w:szCs w:val="20"/>
+              </w:rPr>
+              <w:t>nodemon</w:t>
+            </w:r>
+            <w:proofErr w:type="spellEnd"/>
+            <w:r>
+              <w:rPr>
+                <w:rFonts w:ascii="Bahnschrift" w:eastAsiaTheme="majorEastAsia" w:hAnsi="Bahnschrift" w:cstheme="majorBidi"/>
+                <w:color w:val="134163" w:themeColor="accent6" w:themeShade="80"/>
+                <w:sz w:val="20"/>
+                <w:szCs w:val="20"/>
+              </w:rPr>
+              <w:t xml:space="preserve"> -D</w:t>
+            </w:r>
           </w:p>
         </w:tc>
         <w:tc>
@@ -8884,6 +8913,43 @@
           <w:tcPr>
             <w:tcW w:w="3757" w:type="dxa"/>
           </w:tcPr>
+          <w:p>
+            <w:pPr>
+              <w:rPr>
+                <w:rFonts w:ascii="Bahnschrift" w:eastAsiaTheme="majorEastAsia" w:hAnsi="Bahnschrift" w:cstheme="majorBidi"/>
+                <w:color w:val="134163" w:themeColor="accent6" w:themeShade="80"/>
+                <w:sz w:val="20"/>
+                <w:szCs w:val="20"/>
+              </w:rPr>
+            </w:pPr>
+            <w:r>
+              <w:rPr>
+                <w:rFonts w:ascii="Bahnschrift" w:eastAsiaTheme="majorEastAsia" w:hAnsi="Bahnschrift" w:cstheme="majorBidi"/>
+                <w:color w:val="134163" w:themeColor="accent6" w:themeShade="80"/>
+                <w:sz w:val="20"/>
+                <w:szCs w:val="20"/>
+              </w:rPr>
+              <w:t>M</w:t>
+            </w:r>
+            <w:r>
+              <w:rPr>
+                <w:rFonts w:ascii="Bahnschrift" w:eastAsiaTheme="majorEastAsia" w:hAnsi="Bahnschrift" w:cstheme="majorBidi"/>
+                <w:color w:val="134163" w:themeColor="accent6" w:themeShade="80"/>
+                <w:sz w:val="20"/>
+                <w:szCs w:val="20"/>
+              </w:rPr>
+              <w:t>onitoriza los cambios en el código fuente que se está desarrollando y automáticamente reinicia el servidor que está corriendo sin tener que reinicia</w:t>
+            </w:r>
+            <w:r>
+              <w:rPr>
+                <w:rFonts w:ascii="Bahnschrift" w:eastAsiaTheme="majorEastAsia" w:hAnsi="Bahnschrift" w:cstheme="majorBidi"/>
+                <w:color w:val="134163" w:themeColor="accent6" w:themeShade="80"/>
+                <w:sz w:val="20"/>
+                <w:szCs w:val="20"/>
+              </w:rPr>
+              <w:t>rlo.</w:t>
+            </w:r>
+          </w:p>
           <w:p>
             <w:pPr>
               <w:rPr>
@@ -8910,6 +8976,26 @@
                 <w:szCs w:val="20"/>
               </w:rPr>
             </w:pPr>
+            <w:proofErr w:type="spellStart"/>
+            <w:r>
+              <w:rPr>
+                <w:rFonts w:ascii="Bahnschrift" w:eastAsiaTheme="majorEastAsia" w:hAnsi="Bahnschrift" w:cstheme="majorBidi"/>
+                <w:color w:val="134163" w:themeColor="accent6" w:themeShade="80"/>
+                <w:sz w:val="20"/>
+                <w:szCs w:val="20"/>
+              </w:rPr>
+              <w:t>j</w:t>
+            </w:r>
+            <w:r>
+              <w:rPr>
+                <w:rFonts w:ascii="Bahnschrift" w:eastAsiaTheme="majorEastAsia" w:hAnsi="Bahnschrift" w:cstheme="majorBidi"/>
+                <w:color w:val="134163" w:themeColor="accent6" w:themeShade="80"/>
+                <w:sz w:val="20"/>
+                <w:szCs w:val="20"/>
+              </w:rPr>
+              <w:t>sonwebtoken</w:t>
+            </w:r>
+            <w:proofErr w:type="spellEnd"/>
           </w:p>
         </w:tc>
         <w:tc>
@@ -8921,8 +9007,8 @@
               <w:rPr>
                 <w:rFonts w:ascii="Bahnschrift" w:eastAsiaTheme="majorEastAsia" w:hAnsi="Bahnschrift" w:cstheme="majorBidi"/>
                 <w:color w:val="134163" w:themeColor="accent6" w:themeShade="80"/>
-                <w:sz w:val="20"/>
-                <w:szCs w:val="20"/>
+                <w:sz w:val="18"/>
+                <w:szCs w:val="18"/>
               </w:rPr>
             </w:pPr>
             <w:proofErr w:type="spellStart"/>
@@ -8930,8 +9016,8 @@
               <w:rPr>
                 <w:rFonts w:ascii="Bahnschrift" w:eastAsiaTheme="majorEastAsia" w:hAnsi="Bahnschrift" w:cstheme="majorBidi"/>
                 <w:color w:val="134163" w:themeColor="accent6" w:themeShade="80"/>
-                <w:sz w:val="20"/>
-                <w:szCs w:val="20"/>
+                <w:sz w:val="18"/>
+                <w:szCs w:val="18"/>
               </w:rPr>
               <w:t>npm</w:t>
             </w:r>
@@ -8940,11 +9026,40 @@
               <w:rPr>
                 <w:rFonts w:ascii="Bahnschrift" w:eastAsiaTheme="majorEastAsia" w:hAnsi="Bahnschrift" w:cstheme="majorBidi"/>
                 <w:color w:val="134163" w:themeColor="accent6" w:themeShade="80"/>
-                <w:sz w:val="20"/>
-                <w:szCs w:val="20"/>
+                <w:sz w:val="18"/>
+                <w:szCs w:val="18"/>
               </w:rPr>
               <w:t xml:space="preserve"> i</w:t>
             </w:r>
+            <w:r>
+              <w:rPr>
+                <w:rFonts w:ascii="Bahnschrift" w:eastAsiaTheme="majorEastAsia" w:hAnsi="Bahnschrift" w:cstheme="majorBidi"/>
+                <w:color w:val="134163" w:themeColor="accent6" w:themeShade="80"/>
+                <w:sz w:val="18"/>
+                <w:szCs w:val="18"/>
+              </w:rPr>
+              <w:t xml:space="preserve"> </w:t>
+            </w:r>
+            <w:proofErr w:type="spellStart"/>
+            <w:r>
+              <w:rPr>
+                <w:rFonts w:ascii="Bahnschrift" w:eastAsiaTheme="majorEastAsia" w:hAnsi="Bahnschrift" w:cstheme="majorBidi"/>
+                <w:color w:val="134163" w:themeColor="accent6" w:themeShade="80"/>
+                <w:sz w:val="18"/>
+                <w:szCs w:val="18"/>
+              </w:rPr>
+              <w:t>j</w:t>
+            </w:r>
+            <w:r>
+              <w:rPr>
+                <w:rFonts w:ascii="Bahnschrift" w:eastAsiaTheme="majorEastAsia" w:hAnsi="Bahnschrift" w:cstheme="majorBidi"/>
+                <w:color w:val="134163" w:themeColor="accent6" w:themeShade="80"/>
+                <w:sz w:val="18"/>
+                <w:szCs w:val="18"/>
+              </w:rPr>
+              <w:t>sonwebtoken</w:t>
+            </w:r>
+            <w:proofErr w:type="spellEnd"/>
           </w:p>
         </w:tc>
         <w:tc>
@@ -8960,6 +9075,15 @@
                 <w:szCs w:val="20"/>
               </w:rPr>
             </w:pPr>
+            <w:r>
+              <w:rPr>
+                <w:rFonts w:ascii="Bahnschrift" w:eastAsiaTheme="majorEastAsia" w:hAnsi="Bahnschrift" w:cstheme="majorBidi"/>
+                <w:color w:val="134163" w:themeColor="accent6" w:themeShade="80"/>
+                <w:sz w:val="20"/>
+                <w:szCs w:val="20"/>
+              </w:rPr>
+              <w:t>Dependencia</w:t>
+            </w:r>
           </w:p>
         </w:tc>
         <w:tc>
@@ -8975,6 +9099,33 @@
                 <w:szCs w:val="20"/>
               </w:rPr>
             </w:pPr>
+            <w:r>
+              <w:rPr>
+                <w:rFonts w:ascii="Bahnschrift" w:eastAsiaTheme="majorEastAsia" w:hAnsi="Bahnschrift" w:cstheme="majorBidi"/>
+                <w:color w:val="134163" w:themeColor="accent6" w:themeShade="80"/>
+                <w:sz w:val="20"/>
+                <w:szCs w:val="20"/>
+              </w:rPr>
+              <w:t>N</w:t>
+            </w:r>
+            <w:r>
+              <w:rPr>
+                <w:rFonts w:ascii="Bahnschrift" w:eastAsiaTheme="majorEastAsia" w:hAnsi="Bahnschrift" w:cstheme="majorBidi"/>
+                <w:color w:val="134163" w:themeColor="accent6" w:themeShade="80"/>
+                <w:sz w:val="20"/>
+                <w:szCs w:val="20"/>
+              </w:rPr>
+              <w:t>os crea un token de seguridad estándar para transmitir de forma segura en internet, por medio del formato JSON</w:t>
+            </w:r>
+            <w:r>
+              <w:rPr>
+                <w:rFonts w:ascii="Bahnschrift" w:eastAsiaTheme="majorEastAsia" w:hAnsi="Bahnschrift" w:cstheme="majorBidi"/>
+                <w:color w:val="134163" w:themeColor="accent6" w:themeShade="80"/>
+                <w:sz w:val="20"/>
+                <w:szCs w:val="20"/>
+              </w:rPr>
+              <w:t>.</w:t>
+            </w:r>
           </w:p>
         </w:tc>
       </w:tr>
@@ -8992,6 +9143,17 @@
                 <w:szCs w:val="20"/>
               </w:rPr>
             </w:pPr>
+            <w:proofErr w:type="spellStart"/>
+            <w:r>
+              <w:rPr>
+                <w:rFonts w:ascii="Bahnschrift" w:eastAsiaTheme="majorEastAsia" w:hAnsi="Bahnschrift" w:cstheme="majorBidi"/>
+                <w:color w:val="134163" w:themeColor="accent6" w:themeShade="80"/>
+                <w:sz w:val="20"/>
+                <w:szCs w:val="20"/>
+              </w:rPr>
+              <w:t>fileUpload</w:t>
+            </w:r>
+            <w:proofErr w:type="spellEnd"/>
           </w:p>
         </w:tc>
         <w:tc>
@@ -9003,8 +9165,8 @@
               <w:rPr>
                 <w:rFonts w:ascii="Bahnschrift" w:eastAsiaTheme="majorEastAsia" w:hAnsi="Bahnschrift" w:cstheme="majorBidi"/>
                 <w:color w:val="134163" w:themeColor="accent6" w:themeShade="80"/>
-                <w:sz w:val="20"/>
-                <w:szCs w:val="20"/>
+                <w:sz w:val="14"/>
+                <w:szCs w:val="14"/>
               </w:rPr>
             </w:pPr>
             <w:proofErr w:type="spellStart"/>
@@ -9012,8 +9174,8 @@
               <w:rPr>
                 <w:rFonts w:ascii="Bahnschrift" w:eastAsiaTheme="majorEastAsia" w:hAnsi="Bahnschrift" w:cstheme="majorBidi"/>
                 <w:color w:val="134163" w:themeColor="accent6" w:themeShade="80"/>
-                <w:sz w:val="20"/>
-                <w:szCs w:val="20"/>
+                <w:sz w:val="14"/>
+                <w:szCs w:val="14"/>
               </w:rPr>
               <w:t>npm</w:t>
             </w:r>
@@ -9022,11 +9184,31 @@
               <w:rPr>
                 <w:rFonts w:ascii="Bahnschrift" w:eastAsiaTheme="majorEastAsia" w:hAnsi="Bahnschrift" w:cstheme="majorBidi"/>
                 <w:color w:val="134163" w:themeColor="accent6" w:themeShade="80"/>
-                <w:sz w:val="20"/>
-                <w:szCs w:val="20"/>
+                <w:sz w:val="14"/>
+                <w:szCs w:val="14"/>
               </w:rPr>
               <w:t xml:space="preserve"> i</w:t>
             </w:r>
+            <w:r>
+              <w:rPr>
+                <w:rFonts w:ascii="Bahnschrift" w:eastAsiaTheme="majorEastAsia" w:hAnsi="Bahnschrift" w:cstheme="majorBidi"/>
+                <w:color w:val="134163" w:themeColor="accent6" w:themeShade="80"/>
+                <w:sz w:val="14"/>
+                <w:szCs w:val="14"/>
+              </w:rPr>
+              <w:t xml:space="preserve"> </w:t>
+            </w:r>
+            <w:proofErr w:type="spellStart"/>
+            <w:r>
+              <w:rPr>
+                <w:rFonts w:ascii="Bahnschrift" w:eastAsiaTheme="majorEastAsia" w:hAnsi="Bahnschrift" w:cstheme="majorBidi"/>
+                <w:color w:val="134163" w:themeColor="accent6" w:themeShade="80"/>
+                <w:sz w:val="14"/>
+                <w:szCs w:val="14"/>
+              </w:rPr>
+              <w:t>express-fileupload</w:t>
+            </w:r>
+            <w:proofErr w:type="spellEnd"/>
           </w:p>
         </w:tc>
         <w:tc>
@@ -9042,6 +9224,15 @@
                 <w:szCs w:val="20"/>
               </w:rPr>
             </w:pPr>
+            <w:r>
+              <w:rPr>
+                <w:rFonts w:ascii="Bahnschrift" w:eastAsiaTheme="majorEastAsia" w:hAnsi="Bahnschrift" w:cstheme="majorBidi"/>
+                <w:color w:val="134163" w:themeColor="accent6" w:themeShade="80"/>
+                <w:sz w:val="20"/>
+                <w:szCs w:val="20"/>
+              </w:rPr>
+              <w:t>Dependencia</w:t>
+            </w:r>
           </w:p>
         </w:tc>
         <w:tc>
@@ -9057,6 +9248,560 @@
                 <w:szCs w:val="20"/>
               </w:rPr>
             </w:pPr>
+            <w:r>
+              <w:rPr>
+                <w:rFonts w:ascii="Bahnschrift" w:eastAsiaTheme="majorEastAsia" w:hAnsi="Bahnschrift" w:cstheme="majorBidi"/>
+                <w:color w:val="134163" w:themeColor="accent6" w:themeShade="80"/>
+                <w:sz w:val="20"/>
+                <w:szCs w:val="20"/>
+              </w:rPr>
+              <w:t>D</w:t>
+            </w:r>
+            <w:r>
+              <w:rPr>
+                <w:rFonts w:ascii="Bahnschrift" w:eastAsiaTheme="majorEastAsia" w:hAnsi="Bahnschrift" w:cstheme="majorBidi"/>
+                <w:color w:val="134163" w:themeColor="accent6" w:themeShade="80"/>
+                <w:sz w:val="20"/>
+                <w:szCs w:val="20"/>
+              </w:rPr>
+              <w:t xml:space="preserve">ecodifica (o </w:t>
+            </w:r>
+            <w:proofErr w:type="spellStart"/>
+            <w:r>
+              <w:rPr>
+                <w:rFonts w:ascii="Bahnschrift" w:eastAsiaTheme="majorEastAsia" w:hAnsi="Bahnschrift" w:cstheme="majorBidi"/>
+                <w:color w:val="134163" w:themeColor="accent6" w:themeShade="80"/>
+                <w:sz w:val="20"/>
+                <w:szCs w:val="20"/>
+              </w:rPr>
+              <w:t>deserializa</w:t>
+            </w:r>
+            <w:proofErr w:type="spellEnd"/>
+            <w:r>
+              <w:rPr>
+                <w:rFonts w:ascii="Bahnschrift" w:eastAsiaTheme="majorEastAsia" w:hAnsi="Bahnschrift" w:cstheme="majorBidi"/>
+                <w:color w:val="134163" w:themeColor="accent6" w:themeShade="80"/>
+                <w:sz w:val="20"/>
+                <w:szCs w:val="20"/>
+              </w:rPr>
+              <w:t xml:space="preserve">) los datos enviados desde el </w:t>
+            </w:r>
+            <w:proofErr w:type="spellStart"/>
+            <w:r>
+              <w:rPr>
+                <w:rFonts w:ascii="Bahnschrift" w:eastAsiaTheme="majorEastAsia" w:hAnsi="Bahnschrift" w:cstheme="majorBidi"/>
+                <w:color w:val="134163" w:themeColor="accent6" w:themeShade="80"/>
+                <w:sz w:val="20"/>
+                <w:szCs w:val="20"/>
+              </w:rPr>
+              <w:t>body</w:t>
+            </w:r>
+            <w:proofErr w:type="spellEnd"/>
+            <w:r>
+              <w:rPr>
+                <w:rFonts w:ascii="Bahnschrift" w:eastAsiaTheme="majorEastAsia" w:hAnsi="Bahnschrift" w:cstheme="majorBidi"/>
+                <w:color w:val="134163" w:themeColor="accent6" w:themeShade="80"/>
+                <w:sz w:val="20"/>
+                <w:szCs w:val="20"/>
+              </w:rPr>
+              <w:t xml:space="preserve"> con el formato “</w:t>
+            </w:r>
+            <w:proofErr w:type="spellStart"/>
+            <w:r>
+              <w:rPr>
+                <w:rFonts w:ascii="Bahnschrift" w:eastAsiaTheme="majorEastAsia" w:hAnsi="Bahnschrift" w:cstheme="majorBidi"/>
+                <w:color w:val="134163" w:themeColor="accent6" w:themeShade="80"/>
+                <w:sz w:val="20"/>
+                <w:szCs w:val="20"/>
+              </w:rPr>
+              <w:t>form</w:t>
+            </w:r>
+            <w:proofErr w:type="spellEnd"/>
+            <w:r>
+              <w:rPr>
+                <w:rFonts w:ascii="Bahnschrift" w:eastAsiaTheme="majorEastAsia" w:hAnsi="Bahnschrift" w:cstheme="majorBidi"/>
+                <w:color w:val="134163" w:themeColor="accent6" w:themeShade="80"/>
+                <w:sz w:val="20"/>
+                <w:szCs w:val="20"/>
+              </w:rPr>
+              <w:t>-data”</w:t>
+            </w:r>
+          </w:p>
+        </w:tc>
+      </w:tr>
+      <w:tr>
+        <w:tc>
+          <w:tcPr>
+            <w:tcW w:w="1413" w:type="dxa"/>
+          </w:tcPr>
+          <w:p>
+            <w:pPr>
+              <w:rPr>
+                <w:rFonts w:ascii="Bahnschrift" w:eastAsiaTheme="majorEastAsia" w:hAnsi="Bahnschrift" w:cstheme="majorBidi"/>
+                <w:color w:val="134163" w:themeColor="accent6" w:themeShade="80"/>
+                <w:sz w:val="20"/>
+                <w:szCs w:val="20"/>
+              </w:rPr>
+            </w:pPr>
+            <w:proofErr w:type="spellStart"/>
+            <w:r>
+              <w:rPr>
+                <w:rFonts w:ascii="Bahnschrift" w:eastAsiaTheme="majorEastAsia" w:hAnsi="Bahnschrift" w:cstheme="majorBidi"/>
+                <w:color w:val="134163" w:themeColor="accent6" w:themeShade="80"/>
+                <w:sz w:val="20"/>
+                <w:szCs w:val="20"/>
+              </w:rPr>
+              <w:t>Fs</w:t>
+            </w:r>
+            <w:proofErr w:type="spellEnd"/>
+          </w:p>
+        </w:tc>
+        <w:tc>
+          <w:tcPr>
+            <w:tcW w:w="1984" w:type="dxa"/>
+          </w:tcPr>
+          <w:p>
+            <w:pPr>
+              <w:rPr>
+                <w:rFonts w:ascii="Bahnschrift" w:eastAsiaTheme="majorEastAsia" w:hAnsi="Bahnschrift" w:cstheme="majorBidi"/>
+                <w:color w:val="134163" w:themeColor="accent6" w:themeShade="80"/>
+                <w:sz w:val="14"/>
+                <w:szCs w:val="14"/>
+              </w:rPr>
+            </w:pPr>
+          </w:p>
+        </w:tc>
+        <w:tc>
+          <w:tcPr>
+            <w:tcW w:w="1340" w:type="dxa"/>
+          </w:tcPr>
+          <w:p>
+            <w:pPr>
+              <w:rPr>
+                <w:rFonts w:ascii="Bahnschrift" w:eastAsiaTheme="majorEastAsia" w:hAnsi="Bahnschrift" w:cstheme="majorBidi"/>
+                <w:color w:val="134163" w:themeColor="accent6" w:themeShade="80"/>
+                <w:sz w:val="20"/>
+                <w:szCs w:val="20"/>
+              </w:rPr>
+            </w:pPr>
+            <w:r>
+              <w:rPr>
+                <w:rFonts w:ascii="Bahnschrift" w:eastAsiaTheme="majorEastAsia" w:hAnsi="Bahnschrift" w:cstheme="majorBidi"/>
+                <w:color w:val="134163" w:themeColor="accent6" w:themeShade="80"/>
+                <w:sz w:val="20"/>
+                <w:szCs w:val="20"/>
+              </w:rPr>
+              <w:t>Core</w:t>
+            </w:r>
+          </w:p>
+        </w:tc>
+        <w:tc>
+          <w:tcPr>
+            <w:tcW w:w="3757" w:type="dxa"/>
+          </w:tcPr>
+          <w:p>
+            <w:pPr>
+              <w:rPr>
+                <w:rFonts w:ascii="Bahnschrift" w:eastAsiaTheme="majorEastAsia" w:hAnsi="Bahnschrift" w:cstheme="majorBidi"/>
+                <w:color w:val="134163" w:themeColor="accent6" w:themeShade="80"/>
+                <w:sz w:val="20"/>
+                <w:szCs w:val="20"/>
+              </w:rPr>
+            </w:pPr>
+            <w:r>
+              <w:rPr>
+                <w:rFonts w:ascii="Bahnschrift" w:eastAsiaTheme="majorEastAsia" w:hAnsi="Bahnschrift" w:cstheme="majorBidi"/>
+                <w:color w:val="134163" w:themeColor="accent6" w:themeShade="80"/>
+                <w:sz w:val="20"/>
+                <w:szCs w:val="20"/>
+              </w:rPr>
+              <w:t>Gestiona los ficheros.</w:t>
+            </w:r>
+          </w:p>
+        </w:tc>
+      </w:tr>
+      <w:tr>
+        <w:tc>
+          <w:tcPr>
+            <w:tcW w:w="1413" w:type="dxa"/>
+          </w:tcPr>
+          <w:p>
+            <w:pPr>
+              <w:rPr>
+                <w:rFonts w:ascii="Bahnschrift" w:eastAsiaTheme="majorEastAsia" w:hAnsi="Bahnschrift" w:cstheme="majorBidi"/>
+                <w:color w:val="134163" w:themeColor="accent6" w:themeShade="80"/>
+                <w:sz w:val="20"/>
+                <w:szCs w:val="20"/>
+              </w:rPr>
+            </w:pPr>
+            <w:proofErr w:type="spellStart"/>
+            <w:r>
+              <w:rPr>
+                <w:rFonts w:ascii="Bahnschrift" w:eastAsiaTheme="majorEastAsia" w:hAnsi="Bahnschrift" w:cstheme="majorBidi"/>
+                <w:color w:val="134163" w:themeColor="accent6" w:themeShade="80"/>
+                <w:sz w:val="20"/>
+                <w:szCs w:val="20"/>
+              </w:rPr>
+              <w:lastRenderedPageBreak/>
+              <w:t>path</w:t>
+            </w:r>
+            <w:proofErr w:type="spellEnd"/>
+          </w:p>
+        </w:tc>
+        <w:tc>
+          <w:tcPr>
+            <w:tcW w:w="1984" w:type="dxa"/>
+          </w:tcPr>
+          <w:p>
+            <w:pPr>
+              <w:rPr>
+                <w:rFonts w:ascii="Bahnschrift" w:eastAsiaTheme="majorEastAsia" w:hAnsi="Bahnschrift" w:cstheme="majorBidi"/>
+                <w:color w:val="134163" w:themeColor="accent6" w:themeShade="80"/>
+                <w:sz w:val="14"/>
+                <w:szCs w:val="14"/>
+              </w:rPr>
+            </w:pPr>
+            <w:r>
+              <w:rPr>
+                <w:rFonts w:ascii="Bahnschrift" w:eastAsiaTheme="majorEastAsia" w:hAnsi="Bahnschrift" w:cstheme="majorBidi"/>
+                <w:color w:val="134163" w:themeColor="accent6" w:themeShade="80"/>
+                <w:sz w:val="14"/>
+                <w:szCs w:val="14"/>
+              </w:rPr>
+              <w:t>No hay que instalar</w:t>
+            </w:r>
+          </w:p>
+        </w:tc>
+        <w:tc>
+          <w:tcPr>
+            <w:tcW w:w="1340" w:type="dxa"/>
+          </w:tcPr>
+          <w:p>
+            <w:pPr>
+              <w:rPr>
+                <w:rFonts w:ascii="Bahnschrift" w:eastAsiaTheme="majorEastAsia" w:hAnsi="Bahnschrift" w:cstheme="majorBidi"/>
+                <w:color w:val="134163" w:themeColor="accent6" w:themeShade="80"/>
+                <w:sz w:val="20"/>
+                <w:szCs w:val="20"/>
+              </w:rPr>
+            </w:pPr>
+            <w:r>
+              <w:rPr>
+                <w:rFonts w:ascii="Bahnschrift" w:eastAsiaTheme="majorEastAsia" w:hAnsi="Bahnschrift" w:cstheme="majorBidi"/>
+                <w:color w:val="134163" w:themeColor="accent6" w:themeShade="80"/>
+                <w:sz w:val="20"/>
+                <w:szCs w:val="20"/>
+              </w:rPr>
+              <w:t>Core</w:t>
+            </w:r>
+          </w:p>
+        </w:tc>
+        <w:tc>
+          <w:tcPr>
+            <w:tcW w:w="3757" w:type="dxa"/>
+          </w:tcPr>
+          <w:p>
+            <w:pPr>
+              <w:rPr>
+                <w:rFonts w:ascii="Bahnschrift" w:eastAsiaTheme="majorEastAsia" w:hAnsi="Bahnschrift" w:cstheme="majorBidi"/>
+                <w:color w:val="134163" w:themeColor="accent6" w:themeShade="80"/>
+                <w:sz w:val="20"/>
+                <w:szCs w:val="20"/>
+              </w:rPr>
+            </w:pPr>
+            <w:r>
+              <w:rPr>
+                <w:rFonts w:ascii="Bahnschrift" w:eastAsiaTheme="majorEastAsia" w:hAnsi="Bahnschrift" w:cstheme="majorBidi"/>
+                <w:color w:val="134163" w:themeColor="accent6" w:themeShade="80"/>
+                <w:sz w:val="20"/>
+                <w:szCs w:val="20"/>
+              </w:rPr>
+              <w:t>Gestiona las rutas de nuestros ficheros</w:t>
+            </w:r>
+          </w:p>
+        </w:tc>
+      </w:tr>
+      <w:tr>
+        <w:tc>
+          <w:tcPr>
+            <w:tcW w:w="1413" w:type="dxa"/>
+          </w:tcPr>
+          <w:p>
+            <w:pPr>
+              <w:rPr>
+                <w:rFonts w:ascii="Bahnschrift" w:eastAsiaTheme="majorEastAsia" w:hAnsi="Bahnschrift" w:cstheme="majorBidi"/>
+                <w:color w:val="134163" w:themeColor="accent6" w:themeShade="80"/>
+                <w:sz w:val="20"/>
+                <w:szCs w:val="20"/>
+              </w:rPr>
+            </w:pPr>
+            <w:proofErr w:type="spellStart"/>
+            <w:r>
+              <w:rPr>
+                <w:rFonts w:ascii="Bahnschrift" w:eastAsiaTheme="majorEastAsia" w:hAnsi="Bahnschrift" w:cstheme="majorBidi"/>
+                <w:color w:val="134163" w:themeColor="accent6" w:themeShade="80"/>
+                <w:sz w:val="20"/>
+                <w:szCs w:val="20"/>
+              </w:rPr>
+              <w:t>sharp</w:t>
+            </w:r>
+            <w:proofErr w:type="spellEnd"/>
+          </w:p>
+        </w:tc>
+        <w:tc>
+          <w:tcPr>
+            <w:tcW w:w="1984" w:type="dxa"/>
+          </w:tcPr>
+          <w:p>
+            <w:pPr>
+              <w:rPr>
+                <w:rFonts w:ascii="Bahnschrift" w:eastAsiaTheme="majorEastAsia" w:hAnsi="Bahnschrift" w:cstheme="majorBidi"/>
+                <w:color w:val="134163" w:themeColor="accent6" w:themeShade="80"/>
+                <w:sz w:val="14"/>
+                <w:szCs w:val="14"/>
+              </w:rPr>
+            </w:pPr>
+            <w:proofErr w:type="spellStart"/>
+            <w:r>
+              <w:rPr>
+                <w:rFonts w:ascii="Bahnschrift" w:eastAsiaTheme="majorEastAsia" w:hAnsi="Bahnschrift" w:cstheme="majorBidi"/>
+                <w:color w:val="134163" w:themeColor="accent6" w:themeShade="80"/>
+                <w:sz w:val="14"/>
+                <w:szCs w:val="14"/>
+              </w:rPr>
+              <w:t>npm</w:t>
+            </w:r>
+            <w:proofErr w:type="spellEnd"/>
+            <w:r>
+              <w:rPr>
+                <w:rFonts w:ascii="Bahnschrift" w:eastAsiaTheme="majorEastAsia" w:hAnsi="Bahnschrift" w:cstheme="majorBidi"/>
+                <w:color w:val="134163" w:themeColor="accent6" w:themeShade="80"/>
+                <w:sz w:val="14"/>
+                <w:szCs w:val="14"/>
+              </w:rPr>
+              <w:t xml:space="preserve"> i </w:t>
+            </w:r>
+            <w:proofErr w:type="spellStart"/>
+            <w:r>
+              <w:rPr>
+                <w:rFonts w:ascii="Bahnschrift" w:eastAsiaTheme="majorEastAsia" w:hAnsi="Bahnschrift" w:cstheme="majorBidi"/>
+                <w:color w:val="134163" w:themeColor="accent6" w:themeShade="80"/>
+                <w:sz w:val="14"/>
+                <w:szCs w:val="14"/>
+              </w:rPr>
+              <w:t>sharp</w:t>
+            </w:r>
+            <w:proofErr w:type="spellEnd"/>
+          </w:p>
+        </w:tc>
+        <w:tc>
+          <w:tcPr>
+            <w:tcW w:w="1340" w:type="dxa"/>
+          </w:tcPr>
+          <w:p>
+            <w:pPr>
+              <w:rPr>
+                <w:rFonts w:ascii="Bahnschrift" w:eastAsiaTheme="majorEastAsia" w:hAnsi="Bahnschrift" w:cstheme="majorBidi"/>
+                <w:color w:val="134163" w:themeColor="accent6" w:themeShade="80"/>
+                <w:sz w:val="20"/>
+                <w:szCs w:val="20"/>
+              </w:rPr>
+            </w:pPr>
+            <w:r>
+              <w:rPr>
+                <w:rFonts w:ascii="Bahnschrift" w:eastAsiaTheme="majorEastAsia" w:hAnsi="Bahnschrift" w:cstheme="majorBidi"/>
+                <w:color w:val="134163" w:themeColor="accent6" w:themeShade="80"/>
+                <w:sz w:val="20"/>
+                <w:szCs w:val="20"/>
+              </w:rPr>
+              <w:t>Dependencia</w:t>
+            </w:r>
+          </w:p>
+        </w:tc>
+        <w:tc>
+          <w:tcPr>
+            <w:tcW w:w="3757" w:type="dxa"/>
+          </w:tcPr>
+          <w:p>
+            <w:pPr>
+              <w:rPr>
+                <w:rFonts w:ascii="Bahnschrift" w:eastAsiaTheme="majorEastAsia" w:hAnsi="Bahnschrift" w:cstheme="majorBidi"/>
+                <w:color w:val="134163" w:themeColor="accent6" w:themeShade="80"/>
+                <w:sz w:val="20"/>
+                <w:szCs w:val="20"/>
+              </w:rPr>
+            </w:pPr>
+            <w:r>
+              <w:rPr>
+                <w:rFonts w:ascii="Bahnschrift" w:eastAsiaTheme="majorEastAsia" w:hAnsi="Bahnschrift" w:cstheme="majorBidi"/>
+                <w:color w:val="134163" w:themeColor="accent6" w:themeShade="80"/>
+                <w:sz w:val="20"/>
+                <w:szCs w:val="20"/>
+              </w:rPr>
+              <w:t>Sirve para manipular nuestras imágenes</w:t>
+            </w:r>
+          </w:p>
+        </w:tc>
+      </w:tr>
+      <w:tr>
+        <w:tc>
+          <w:tcPr>
+            <w:tcW w:w="1413" w:type="dxa"/>
+          </w:tcPr>
+          <w:p>
+            <w:pPr>
+              <w:rPr>
+                <w:rFonts w:ascii="Bahnschrift" w:eastAsiaTheme="majorEastAsia" w:hAnsi="Bahnschrift" w:cstheme="majorBidi"/>
+                <w:color w:val="134163" w:themeColor="accent6" w:themeShade="80"/>
+                <w:sz w:val="20"/>
+                <w:szCs w:val="20"/>
+              </w:rPr>
+            </w:pPr>
+            <w:proofErr w:type="spellStart"/>
+            <w:r>
+              <w:rPr>
+                <w:rFonts w:ascii="Bahnschrift" w:eastAsiaTheme="majorEastAsia" w:hAnsi="Bahnschrift" w:cstheme="majorBidi"/>
+                <w:color w:val="134163" w:themeColor="accent6" w:themeShade="80"/>
+                <w:sz w:val="20"/>
+                <w:szCs w:val="20"/>
+              </w:rPr>
+              <w:t>Uuid</w:t>
+            </w:r>
+            <w:proofErr w:type="spellEnd"/>
+          </w:p>
+        </w:tc>
+        <w:tc>
+          <w:tcPr>
+            <w:tcW w:w="1984" w:type="dxa"/>
+          </w:tcPr>
+          <w:p>
+            <w:pPr>
+              <w:rPr>
+                <w:rFonts w:ascii="Bahnschrift" w:eastAsiaTheme="majorEastAsia" w:hAnsi="Bahnschrift" w:cstheme="majorBidi"/>
+                <w:color w:val="134163" w:themeColor="accent6" w:themeShade="80"/>
+                <w:sz w:val="14"/>
+                <w:szCs w:val="14"/>
+              </w:rPr>
+            </w:pPr>
+            <w:proofErr w:type="spellStart"/>
+            <w:r>
+              <w:rPr>
+                <w:rFonts w:ascii="Bahnschrift" w:eastAsiaTheme="majorEastAsia" w:hAnsi="Bahnschrift" w:cstheme="majorBidi"/>
+                <w:color w:val="134163" w:themeColor="accent6" w:themeShade="80"/>
+                <w:sz w:val="14"/>
+                <w:szCs w:val="14"/>
+              </w:rPr>
+              <w:t>Npm</w:t>
+            </w:r>
+            <w:proofErr w:type="spellEnd"/>
+            <w:r>
+              <w:rPr>
+                <w:rFonts w:ascii="Bahnschrift" w:eastAsiaTheme="majorEastAsia" w:hAnsi="Bahnschrift" w:cstheme="majorBidi"/>
+                <w:color w:val="134163" w:themeColor="accent6" w:themeShade="80"/>
+                <w:sz w:val="14"/>
+                <w:szCs w:val="14"/>
+              </w:rPr>
+              <w:t xml:space="preserve"> i </w:t>
+            </w:r>
+            <w:proofErr w:type="spellStart"/>
+            <w:r>
+              <w:rPr>
+                <w:rFonts w:ascii="Bahnschrift" w:eastAsiaTheme="majorEastAsia" w:hAnsi="Bahnschrift" w:cstheme="majorBidi"/>
+                <w:color w:val="134163" w:themeColor="accent6" w:themeShade="80"/>
+                <w:sz w:val="14"/>
+                <w:szCs w:val="14"/>
+              </w:rPr>
+              <w:t>uuid</w:t>
+            </w:r>
+            <w:proofErr w:type="spellEnd"/>
+          </w:p>
+        </w:tc>
+        <w:tc>
+          <w:tcPr>
+            <w:tcW w:w="1340" w:type="dxa"/>
+          </w:tcPr>
+          <w:p>
+            <w:pPr>
+              <w:rPr>
+                <w:rFonts w:ascii="Bahnschrift" w:eastAsiaTheme="majorEastAsia" w:hAnsi="Bahnschrift" w:cstheme="majorBidi"/>
+                <w:color w:val="134163" w:themeColor="accent6" w:themeShade="80"/>
+                <w:sz w:val="20"/>
+                <w:szCs w:val="20"/>
+              </w:rPr>
+            </w:pPr>
+            <w:r>
+              <w:rPr>
+                <w:rFonts w:ascii="Bahnschrift" w:eastAsiaTheme="majorEastAsia" w:hAnsi="Bahnschrift" w:cstheme="majorBidi"/>
+                <w:color w:val="134163" w:themeColor="accent6" w:themeShade="80"/>
+                <w:sz w:val="20"/>
+                <w:szCs w:val="20"/>
+              </w:rPr>
+              <w:t>Dependencia</w:t>
+            </w:r>
+          </w:p>
+        </w:tc>
+        <w:tc>
+          <w:tcPr>
+            <w:tcW w:w="3757" w:type="dxa"/>
+          </w:tcPr>
+          <w:p>
+            <w:pPr>
+              <w:rPr>
+                <w:rFonts w:ascii="Bahnschrift" w:eastAsiaTheme="majorEastAsia" w:hAnsi="Bahnschrift" w:cstheme="majorBidi"/>
+                <w:color w:val="134163" w:themeColor="accent6" w:themeShade="80"/>
+                <w:sz w:val="20"/>
+                <w:szCs w:val="20"/>
+              </w:rPr>
+            </w:pPr>
+            <w:r>
+              <w:rPr>
+                <w:rFonts w:ascii="Bahnschrift" w:eastAsiaTheme="majorEastAsia" w:hAnsi="Bahnschrift" w:cstheme="majorBidi"/>
+                <w:color w:val="134163" w:themeColor="accent6" w:themeShade="80"/>
+                <w:sz w:val="20"/>
+                <w:szCs w:val="20"/>
+              </w:rPr>
+              <w:t xml:space="preserve">Renombra los ficheros (imagen, o </w:t>
+            </w:r>
+            <w:proofErr w:type="spellStart"/>
+            <w:r>
+              <w:rPr>
+                <w:rFonts w:ascii="Bahnschrift" w:eastAsiaTheme="majorEastAsia" w:hAnsi="Bahnschrift" w:cstheme="majorBidi"/>
+                <w:color w:val="134163" w:themeColor="accent6" w:themeShade="80"/>
+                <w:sz w:val="20"/>
+                <w:szCs w:val="20"/>
+              </w:rPr>
+              <w:t>docs</w:t>
+            </w:r>
+            <w:proofErr w:type="spellEnd"/>
+            <w:r>
+              <w:rPr>
+                <w:rFonts w:ascii="Bahnschrift" w:eastAsiaTheme="majorEastAsia" w:hAnsi="Bahnschrift" w:cstheme="majorBidi"/>
+                <w:color w:val="134163" w:themeColor="accent6" w:themeShade="80"/>
+                <w:sz w:val="20"/>
+                <w:szCs w:val="20"/>
+              </w:rPr>
+              <w:t xml:space="preserve">) que subamos a nuestra </w:t>
+            </w:r>
+            <w:proofErr w:type="spellStart"/>
+            <w:r>
+              <w:rPr>
+                <w:rFonts w:ascii="Bahnschrift" w:eastAsiaTheme="majorEastAsia" w:hAnsi="Bahnschrift" w:cstheme="majorBidi"/>
+                <w:color w:val="134163" w:themeColor="accent6" w:themeShade="80"/>
+                <w:sz w:val="20"/>
+                <w:szCs w:val="20"/>
+              </w:rPr>
+              <w:t>bbdd</w:t>
+            </w:r>
+            <w:proofErr w:type="spellEnd"/>
+            <w:r>
+              <w:rPr>
+                <w:rFonts w:ascii="Bahnschrift" w:eastAsiaTheme="majorEastAsia" w:hAnsi="Bahnschrift" w:cstheme="majorBidi"/>
+                <w:color w:val="134163" w:themeColor="accent6" w:themeShade="80"/>
+                <w:sz w:val="20"/>
+                <w:szCs w:val="20"/>
+              </w:rPr>
+              <w:t>.</w:t>
+            </w:r>
           </w:p>
         </w:tc>
       </w:tr>
@@ -9698,6 +10443,136 @@
                 <w:szCs w:val="16"/>
               </w:rPr>
               <w:t xml:space="preserve"> del usuario</w:t>
+            </w:r>
+          </w:p>
+        </w:tc>
+        <w:tc>
+          <w:tcPr>
+            <w:tcW w:w="1503" w:type="dxa"/>
+          </w:tcPr>
+          <w:p>
+            <w:pPr>
+              <w:rPr>
+                <w:sz w:val="16"/>
+                <w:szCs w:val="16"/>
+              </w:rPr>
+            </w:pPr>
+            <w:proofErr w:type="spellStart"/>
+            <w:r>
+              <w:rPr>
+                <w:sz w:val="16"/>
+                <w:szCs w:val="16"/>
+              </w:rPr>
+              <w:t>isAuth</w:t>
+            </w:r>
+            <w:proofErr w:type="spellEnd"/>
+          </w:p>
+        </w:tc>
+      </w:tr>
+      <w:tr>
+        <w:tc>
+          <w:tcPr>
+            <w:tcW w:w="1240" w:type="dxa"/>
+          </w:tcPr>
+          <w:p>
+            <w:pPr>
+              <w:jc w:val="center"/>
+              <w:rPr>
+                <w:sz w:val="16"/>
+                <w:szCs w:val="16"/>
+              </w:rPr>
+            </w:pPr>
+            <w:r>
+              <w:rPr>
+                <w:sz w:val="16"/>
+                <w:szCs w:val="16"/>
+              </w:rPr>
+              <w:t>PUT</w:t>
+            </w:r>
+          </w:p>
+        </w:tc>
+        <w:tc>
+          <w:tcPr>
+            <w:tcW w:w="1960" w:type="dxa"/>
+          </w:tcPr>
+          <w:p>
+            <w:pPr>
+              <w:rPr>
+                <w:sz w:val="16"/>
+                <w:szCs w:val="16"/>
+              </w:rPr>
+            </w:pPr>
+            <w:r>
+              <w:rPr>
+                <w:sz w:val="16"/>
+                <w:szCs w:val="16"/>
+              </w:rPr>
+              <w:t>/</w:t>
+            </w:r>
+            <w:proofErr w:type="spellStart"/>
+            <w:r>
+              <w:rPr>
+                <w:sz w:val="16"/>
+                <w:szCs w:val="16"/>
+              </w:rPr>
+              <w:t>users</w:t>
+            </w:r>
+            <w:proofErr w:type="spellEnd"/>
+            <w:r>
+              <w:rPr>
+                <w:sz w:val="16"/>
+                <w:szCs w:val="16"/>
+              </w:rPr>
+              <w:t>/</w:t>
+            </w:r>
+            <w:proofErr w:type="spellStart"/>
+            <w:r>
+              <w:rPr>
+                <w:sz w:val="16"/>
+                <w:szCs w:val="16"/>
+              </w:rPr>
+              <w:t>photo</w:t>
+            </w:r>
+            <w:proofErr w:type="spellEnd"/>
+          </w:p>
+        </w:tc>
+        <w:tc>
+          <w:tcPr>
+            <w:tcW w:w="1588" w:type="dxa"/>
+          </w:tcPr>
+          <w:p>
+            <w:pPr>
+              <w:rPr>
+                <w:sz w:val="16"/>
+                <w:szCs w:val="16"/>
+              </w:rPr>
+            </w:pPr>
+            <w:r>
+              <w:rPr>
+                <w:sz w:val="16"/>
+                <w:szCs w:val="16"/>
+              </w:rPr>
+              <w:t>editPhoto.js</w:t>
+            </w:r>
+          </w:p>
+        </w:tc>
+        <w:tc>
+          <w:tcPr>
+            <w:tcW w:w="2203" w:type="dxa"/>
+          </w:tcPr>
+          <w:p>
+            <w:pPr>
+              <w:rPr>
+                <w:sz w:val="16"/>
+                <w:szCs w:val="16"/>
+              </w:rPr>
+            </w:pPr>
+            <w:r>
+              <w:rPr>
+                <w:sz w:val="16"/>
+                <w:szCs w:val="16"/>
+              </w:rPr>
+              <w:t>Editar nuestra foto de perfil</w:t>
             </w:r>
           </w:p>
         </w:tc>

</xml_diff>

<commit_message>
creación de modificación de contraseña
</commit_message>
<xml_diff>
--- a/bbdd/saawit.docx
+++ b/bbdd/saawit.docx
@@ -360,67 +360,7 @@
                                   <w:sz w:val="20"/>
                                   <w:szCs w:val="20"/>
                                 </w:rPr>
-                                <w:t xml:space="preserve">para </w:t>
-                              </w:r>
-                              <w:proofErr w:type="spellStart"/>
-                              <w:r>
-                                <w:rPr>
-                                  <w:rFonts w:ascii="Bahnschrift" w:eastAsiaTheme="minorHAnsi" w:hAnsi="Bahnschrift"/>
-                                  <w:color w:val="FFFFFF" w:themeColor="background1"/>
-                                  <w:sz w:val="20"/>
-                                  <w:szCs w:val="20"/>
-                                </w:rPr>
-                                <w:t>Hackaboss</w:t>
-                              </w:r>
-                              <w:proofErr w:type="spellEnd"/>
-                              <w:r>
-                                <w:rPr>
-                                  <w:rFonts w:ascii="Bahnschrift" w:eastAsiaTheme="minorHAnsi" w:hAnsi="Bahnschrift"/>
-                                  <w:color w:val="FFFFFF" w:themeColor="background1"/>
-                                  <w:sz w:val="20"/>
-                                  <w:szCs w:val="20"/>
-                                </w:rPr>
-                                <w:t xml:space="preserve"> usando tecnología </w:t>
-                              </w:r>
-                              <w:proofErr w:type="spellStart"/>
-                              <w:r>
-                                <w:rPr>
-                                  <w:rFonts w:ascii="Bahnschrift" w:eastAsiaTheme="minorHAnsi" w:hAnsi="Bahnschrift"/>
-                                  <w:color w:val="FFFFFF" w:themeColor="background1"/>
-                                  <w:sz w:val="20"/>
-                                  <w:szCs w:val="20"/>
-                                </w:rPr>
-                                <w:t>javascript</w:t>
-                              </w:r>
-                              <w:proofErr w:type="spellEnd"/>
-                              <w:r>
-                                <w:rPr>
-                                  <w:rFonts w:ascii="Bahnschrift" w:eastAsiaTheme="minorHAnsi" w:hAnsi="Bahnschrift"/>
-                                  <w:color w:val="FFFFFF" w:themeColor="background1"/>
-                                  <w:sz w:val="20"/>
-                                  <w:szCs w:val="20"/>
-                                </w:rPr>
-                                <w:t xml:space="preserve">, Node.js, MySQL y </w:t>
-                              </w:r>
-                              <w:proofErr w:type="spellStart"/>
-                              <w:r>
-                                <w:rPr>
-                                  <w:rFonts w:ascii="Bahnschrift" w:eastAsiaTheme="minorHAnsi" w:hAnsi="Bahnschrift"/>
-                                  <w:color w:val="FFFFFF" w:themeColor="background1"/>
-                                  <w:sz w:val="20"/>
-                                  <w:szCs w:val="20"/>
-                                </w:rPr>
-                                <w:t>Postman</w:t>
-                              </w:r>
-                              <w:proofErr w:type="spellEnd"/>
-                              <w:r>
-                                <w:rPr>
-                                  <w:rFonts w:ascii="Bahnschrift" w:eastAsiaTheme="minorHAnsi" w:hAnsi="Bahnschrift"/>
-                                  <w:color w:val="FFFFFF" w:themeColor="background1"/>
-                                  <w:sz w:val="20"/>
-                                  <w:szCs w:val="20"/>
-                                </w:rPr>
-                                <w:t>.</w:t>
+                                <w:t>para Hackaboss usando tecnología javascript, Node.js, MySQL y Postman.</w:t>
                               </w:r>
                             </w:p>
                           </w:sdtContent>
@@ -637,55 +577,7 @@
                                   <w:rFonts w:ascii="Bahnschrift" w:hAnsi="Bahnschrift"/>
                                   <w:color w:val="FFFFFF" w:themeColor="background1"/>
                                 </w:rPr>
-                                <w:t xml:space="preserve">Proyecto realizado por: Ana </w:t>
-                              </w:r>
-                              <w:proofErr w:type="spellStart"/>
-                              <w:r>
-                                <w:rPr>
-                                  <w:rFonts w:ascii="Bahnschrift" w:hAnsi="Bahnschrift"/>
-                                  <w:color w:val="FFFFFF" w:themeColor="background1"/>
-                                </w:rPr>
-                                <w:t>Arévano</w:t>
-                              </w:r>
-                              <w:proofErr w:type="spellEnd"/>
-                              <w:r>
-                                <w:rPr>
-                                  <w:rFonts w:ascii="Bahnschrift" w:hAnsi="Bahnschrift"/>
-                                  <w:color w:val="FFFFFF" w:themeColor="background1"/>
-                                </w:rPr>
-                                <w:t xml:space="preserve">, </w:t>
-                              </w:r>
-                              <w:proofErr w:type="spellStart"/>
-                              <w:r>
-                                <w:rPr>
-                                  <w:rFonts w:ascii="Bahnschrift" w:hAnsi="Bahnschrift"/>
-                                  <w:color w:val="FFFFFF" w:themeColor="background1"/>
-                                </w:rPr>
-                                <w:t>Muchika</w:t>
-                              </w:r>
-                              <w:proofErr w:type="spellEnd"/>
-                              <w:r>
-                                <w:rPr>
-                                  <w:rFonts w:ascii="Bahnschrift" w:hAnsi="Bahnschrift"/>
-                                  <w:color w:val="FFFFFF" w:themeColor="background1"/>
-                                </w:rPr>
-                                <w:t xml:space="preserve"> </w:t>
-                              </w:r>
-                              <w:proofErr w:type="spellStart"/>
-                              <w:r>
-                                <w:rPr>
-                                  <w:rFonts w:ascii="Bahnschrift" w:hAnsi="Bahnschrift"/>
-                                  <w:color w:val="FFFFFF" w:themeColor="background1"/>
-                                </w:rPr>
-                                <w:t>Chettakul</w:t>
-                              </w:r>
-                              <w:proofErr w:type="spellEnd"/>
-                              <w:r>
-                                <w:rPr>
-                                  <w:rFonts w:ascii="Bahnschrift" w:hAnsi="Bahnschrift"/>
-                                  <w:color w:val="FFFFFF" w:themeColor="background1"/>
-                                </w:rPr>
-                                <w:t xml:space="preserve"> y Juan Garrido Troche.</w:t>
+                                <w:t>Proyecto realizado por: Ana Arévano, Muchika Chettakul y Juan Garrido Troche.</w:t>
                               </w:r>
                             </w:p>
                           </w:sdtContent>
@@ -9369,6 +9261,15 @@
                 <w:szCs w:val="14"/>
               </w:rPr>
             </w:pPr>
+            <w:r>
+              <w:rPr>
+                <w:rFonts w:ascii="Bahnschrift" w:eastAsiaTheme="majorEastAsia" w:hAnsi="Bahnschrift" w:cstheme="majorBidi"/>
+                <w:color w:val="134163" w:themeColor="accent6" w:themeShade="80"/>
+                <w:sz w:val="14"/>
+                <w:szCs w:val="14"/>
+              </w:rPr>
+              <w:t>No hay que instalar</w:t>
+            </w:r>
           </w:p>
         </w:tc>
         <w:tc>
@@ -9518,6 +9419,15 @@
               </w:rPr>
               <w:t>Gestiona las rutas de nuestros ficheros</w:t>
             </w:r>
+            <w:r>
+              <w:rPr>
+                <w:rFonts w:ascii="Bahnschrift" w:eastAsiaTheme="majorEastAsia" w:hAnsi="Bahnschrift" w:cstheme="majorBidi"/>
+                <w:color w:val="134163" w:themeColor="accent6" w:themeShade="80"/>
+                <w:sz w:val="20"/>
+                <w:szCs w:val="20"/>
+              </w:rPr>
+              <w:t>.</w:t>
+            </w:r>
           </w:p>
         </w:tc>
       </w:tr>
@@ -9640,6 +9550,15 @@
               </w:rPr>
               <w:t>Sirve para manipular nuestras imágenes</w:t>
             </w:r>
+            <w:r>
+              <w:rPr>
+                <w:rFonts w:ascii="Bahnschrift" w:eastAsiaTheme="majorEastAsia" w:hAnsi="Bahnschrift" w:cstheme="majorBidi"/>
+                <w:color w:val="134163" w:themeColor="accent6" w:themeShade="80"/>
+                <w:sz w:val="20"/>
+                <w:szCs w:val="20"/>
+              </w:rPr>
+              <w:t xml:space="preserve"> como redimensionar o cambiar a otro tipo de extensión.</w:t>
+            </w:r>
           </w:p>
         </w:tc>
       </w:tr>
@@ -9760,27 +9679,7 @@
                 <w:sz w:val="20"/>
                 <w:szCs w:val="20"/>
               </w:rPr>
-              <w:t xml:space="preserve">Renombra los ficheros (imagen, o </w:t>
-            </w:r>
-            <w:proofErr w:type="spellStart"/>
-            <w:r>
-              <w:rPr>
-                <w:rFonts w:ascii="Bahnschrift" w:eastAsiaTheme="majorEastAsia" w:hAnsi="Bahnschrift" w:cstheme="majorBidi"/>
-                <w:color w:val="134163" w:themeColor="accent6" w:themeShade="80"/>
-                <w:sz w:val="20"/>
-                <w:szCs w:val="20"/>
-              </w:rPr>
-              <w:t>docs</w:t>
-            </w:r>
-            <w:proofErr w:type="spellEnd"/>
-            <w:r>
-              <w:rPr>
-                <w:rFonts w:ascii="Bahnschrift" w:eastAsiaTheme="majorEastAsia" w:hAnsi="Bahnschrift" w:cstheme="majorBidi"/>
-                <w:color w:val="134163" w:themeColor="accent6" w:themeShade="80"/>
-                <w:sz w:val="20"/>
-                <w:szCs w:val="20"/>
-              </w:rPr>
-              <w:t xml:space="preserve">) que subamos a nuestra </w:t>
+              <w:t xml:space="preserve">Renombra los ficheros que subamos a nuestra </w:t>
             </w:r>
             <w:proofErr w:type="spellStart"/>
             <w:r>
@@ -10370,13 +10269,12 @@
               <w:t>users</w:t>
             </w:r>
             <w:proofErr w:type="spellEnd"/>
-            <w:proofErr w:type="gramStart"/>
-            <w:r>
-              <w:rPr>
-                <w:sz w:val="16"/>
-                <w:szCs w:val="16"/>
-              </w:rPr>
-              <w:t>/:</w:t>
+            <w:r>
+              <w:rPr>
+                <w:sz w:val="16"/>
+                <w:szCs w:val="16"/>
+              </w:rPr>
+              <w:t>/</w:t>
             </w:r>
             <w:proofErr w:type="spellStart"/>
             <w:r>
@@ -10384,10 +10282,9 @@
                 <w:sz w:val="16"/>
                 <w:szCs w:val="16"/>
               </w:rPr>
-              <w:t>idUser</w:t>
+              <w:t>password</w:t>
             </w:r>
             <w:proofErr w:type="spellEnd"/>
-            <w:proofErr w:type="gramEnd"/>
           </w:p>
         </w:tc>
         <w:tc>
@@ -10406,7 +10303,21 @@
                 <w:sz w:val="16"/>
                 <w:szCs w:val="16"/>
               </w:rPr>
-              <w:t>editUser.js</w:t>
+              <w:t>edit</w:t>
+            </w:r>
+            <w:r>
+              <w:rPr>
+                <w:sz w:val="16"/>
+                <w:szCs w:val="16"/>
+              </w:rPr>
+              <w:t>Password</w:t>
+            </w:r>
+            <w:r>
+              <w:rPr>
+                <w:sz w:val="16"/>
+                <w:szCs w:val="16"/>
+              </w:rPr>
+              <w:t>.js</w:t>
             </w:r>
           </w:p>
         </w:tc>
@@ -10434,7 +10345,7 @@
                 <w:sz w:val="16"/>
                 <w:szCs w:val="16"/>
               </w:rPr>
-              <w:t>info</w:t>
+              <w:t>password</w:t>
             </w:r>
             <w:proofErr w:type="spellEnd"/>
             <w:r>
@@ -10594,6 +10505,22 @@
                 <w:szCs w:val="16"/>
               </w:rPr>
               <w:t>isAuth</w:t>
+            </w:r>
+            <w:proofErr w:type="spellEnd"/>
+            <w:r>
+              <w:rPr>
+                <w:sz w:val="16"/>
+                <w:szCs w:val="16"/>
+              </w:rPr>
+              <w:t xml:space="preserve">, </w:t>
+            </w:r>
+            <w:proofErr w:type="spellStart"/>
+            <w:r>
+              <w:rPr>
+                <w:sz w:val="16"/>
+                <w:szCs w:val="16"/>
+              </w:rPr>
+              <w:t>isImg</w:t>
             </w:r>
             <w:proofErr w:type="spellEnd"/>
           </w:p>

</xml_diff>

<commit_message>
Modificando la BBDD para guardar las fotos en otra tabla distinta
</commit_message>
<xml_diff>
--- a/bbdd/saawit.docx
+++ b/bbdd/saawit.docx
@@ -2490,10 +2490,10 @@
           <w:noProof/>
         </w:rPr>
         <w:drawing>
-          <wp:inline distT="0" distB="0" distL="0" distR="0" wp14:anchorId="69F78194" wp14:editId="753C90B7">
-            <wp:extent cx="5400040" cy="1909445"/>
+          <wp:inline distT="0" distB="0" distL="0" distR="0" wp14:anchorId="2455ACD5" wp14:editId="1DD3FF22">
+            <wp:extent cx="5400040" cy="2590800"/>
             <wp:effectExtent l="0" t="0" r="0" b="0"/>
-            <wp:docPr id="2" name="Imagen 2"/>
+            <wp:docPr id="1" name="Imagen 1"/>
             <wp:cNvGraphicFramePr>
               <a:graphicFrameLocks xmlns:a="http://schemas.openxmlformats.org/drawingml/2006/main" noChangeAspect="1"/>
             </wp:cNvGraphicFramePr>
@@ -2501,7 +2501,7 @@
               <a:graphicData uri="http://schemas.openxmlformats.org/drawingml/2006/picture">
                 <pic:pic xmlns:pic="http://schemas.openxmlformats.org/drawingml/2006/picture">
                   <pic:nvPicPr>
-                    <pic:cNvPr id="2" name="Imagen 2"/>
+                    <pic:cNvPr id="1" name="Imagen 1"/>
                     <pic:cNvPicPr/>
                   </pic:nvPicPr>
                   <pic:blipFill>
@@ -2519,7 +2519,7 @@
                   <pic:spPr>
                     <a:xfrm>
                       <a:off x="0" y="0"/>
-                      <a:ext cx="5400040" cy="1909445"/>
+                      <a:ext cx="5400040" cy="2590800"/>
                     </a:xfrm>
                     <a:prstGeom prst="rect">
                       <a:avLst/>
@@ -3659,6 +3659,288 @@
     </w:p>
     <w:p>
       <w:pPr>
+        <w:pStyle w:val="Prrafodelista"/>
+        <w:ind w:left="0"/>
+        <w:rPr>
+          <w:color w:val="595959" w:themeColor="text1" w:themeTint="A6"/>
+        </w:rPr>
+      </w:pPr>
+      <w:proofErr w:type="spellStart"/>
+      <w:r>
+        <w:rPr>
+          <w:color w:val="00B0F0"/>
+        </w:rPr>
+        <w:t>photoNews</w:t>
+      </w:r>
+      <w:proofErr w:type="spellEnd"/>
+      <w:r>
+        <w:rPr>
+          <w:color w:val="595959" w:themeColor="text1" w:themeTint="A6"/>
+        </w:rPr>
+        <w:t>:</w:t>
+      </w:r>
+    </w:p>
+    <w:p>
+      <w:pPr>
+        <w:pStyle w:val="Prrafodelista"/>
+        <w:numPr>
+          <w:ilvl w:val="0"/>
+          <w:numId w:val="8"/>
+        </w:numPr>
+        <w:rPr>
+          <w:color w:val="595959" w:themeColor="text1" w:themeTint="A6"/>
+        </w:rPr>
+      </w:pPr>
+      <w:r>
+        <w:rPr>
+          <w:color w:val="134163" w:themeColor="accent6" w:themeShade="80"/>
+          <w:u w:val="single"/>
+        </w:rPr>
+        <w:t>id</w:t>
+      </w:r>
+      <w:r>
+        <w:rPr>
+          <w:color w:val="595959" w:themeColor="text1" w:themeTint="A6"/>
+        </w:rPr>
+        <w:t xml:space="preserve">: </w:t>
+      </w:r>
+      <w:r>
+        <w:rPr>
+          <w:color w:val="595959" w:themeColor="text1" w:themeTint="A6"/>
+        </w:rPr>
+        <w:t xml:space="preserve">Clave primaria, </w:t>
+      </w:r>
+      <w:r>
+        <w:rPr>
+          <w:color w:val="595959" w:themeColor="text1" w:themeTint="A6"/>
+        </w:rPr>
+        <w:t xml:space="preserve">Identificador único, </w:t>
+      </w:r>
+      <w:proofErr w:type="spellStart"/>
+      <w:r>
+        <w:rPr>
+          <w:color w:val="595959" w:themeColor="text1" w:themeTint="A6"/>
+        </w:rPr>
+        <w:t>autoincremental</w:t>
+      </w:r>
+      <w:proofErr w:type="spellEnd"/>
+      <w:r>
+        <w:rPr>
+          <w:color w:val="595959" w:themeColor="text1" w:themeTint="A6"/>
+        </w:rPr>
+        <w:t xml:space="preserve"> y entero de cada registro</w:t>
+      </w:r>
+      <w:r>
+        <w:rPr>
+          <w:color w:val="595959" w:themeColor="text1" w:themeTint="A6"/>
+        </w:rPr>
+        <w:t>.</w:t>
+      </w:r>
+    </w:p>
+    <w:p>
+      <w:pPr>
+        <w:pStyle w:val="Prrafodelista"/>
+        <w:numPr>
+          <w:ilvl w:val="0"/>
+          <w:numId w:val="8"/>
+        </w:numPr>
+        <w:rPr>
+          <w:color w:val="595959" w:themeColor="text1" w:themeTint="A6"/>
+        </w:rPr>
+      </w:pPr>
+      <w:proofErr w:type="spellStart"/>
+      <w:r>
+        <w:rPr>
+          <w:color w:val="134163" w:themeColor="accent6" w:themeShade="80"/>
+        </w:rPr>
+        <w:t>idNews</w:t>
+      </w:r>
+      <w:proofErr w:type="spellEnd"/>
+      <w:r>
+        <w:rPr>
+          <w:color w:val="595959" w:themeColor="text1" w:themeTint="A6"/>
+        </w:rPr>
+        <w:t xml:space="preserve">: </w:t>
+      </w:r>
+      <w:r>
+        <w:rPr>
+          <w:color w:val="595959" w:themeColor="text1" w:themeTint="A6"/>
+        </w:rPr>
+        <w:t xml:space="preserve">Clave foránea de la tabla </w:t>
+      </w:r>
+      <w:proofErr w:type="spellStart"/>
+      <w:r>
+        <w:rPr>
+          <w:color w:val="595959" w:themeColor="text1" w:themeTint="A6"/>
+        </w:rPr>
+        <w:t>user</w:t>
+      </w:r>
+      <w:proofErr w:type="spellEnd"/>
+      <w:r>
+        <w:rPr>
+          <w:color w:val="595959" w:themeColor="text1" w:themeTint="A6"/>
+        </w:rPr>
+        <w:t xml:space="preserve"> y número </w:t>
+      </w:r>
+      <w:r>
+        <w:rPr>
+          <w:color w:val="595959" w:themeColor="text1" w:themeTint="A6"/>
+        </w:rPr>
+        <w:t>entero.</w:t>
+      </w:r>
+    </w:p>
+    <w:p>
+      <w:pPr>
+        <w:pStyle w:val="Prrafodelista"/>
+        <w:numPr>
+          <w:ilvl w:val="0"/>
+          <w:numId w:val="8"/>
+        </w:numPr>
+        <w:rPr>
+          <w:color w:val="595959" w:themeColor="text1" w:themeTint="A6"/>
+        </w:rPr>
+      </w:pPr>
+      <w:proofErr w:type="spellStart"/>
+      <w:r>
+        <w:rPr>
+          <w:color w:val="134163" w:themeColor="accent6" w:themeShade="80"/>
+        </w:rPr>
+        <w:t>name</w:t>
+      </w:r>
+      <w:proofErr w:type="spellEnd"/>
+      <w:r>
+        <w:rPr>
+          <w:color w:val="595959" w:themeColor="text1" w:themeTint="A6"/>
+        </w:rPr>
+        <w:t>: Nombre de la imagen creado de manera automática</w:t>
+      </w:r>
+      <w:r>
+        <w:rPr>
+          <w:color w:val="595959" w:themeColor="text1" w:themeTint="A6"/>
+        </w:rPr>
+        <w:t xml:space="preserve">, obligatorio, </w:t>
+      </w:r>
+      <w:proofErr w:type="gramStart"/>
+      <w:r>
+        <w:rPr>
+          <w:color w:val="595959" w:themeColor="text1" w:themeTint="A6"/>
+        </w:rPr>
+        <w:t>VARCHAR(</w:t>
+      </w:r>
+      <w:proofErr w:type="gramEnd"/>
+      <w:r>
+        <w:rPr>
+          <w:color w:val="595959" w:themeColor="text1" w:themeTint="A6"/>
+        </w:rPr>
+        <w:t>100)</w:t>
+      </w:r>
+    </w:p>
+    <w:p>
+      <w:pPr>
+        <w:pStyle w:val="Prrafodelista"/>
+        <w:numPr>
+          <w:ilvl w:val="0"/>
+          <w:numId w:val="5"/>
+        </w:numPr>
+        <w:rPr>
+          <w:color w:val="595959" w:themeColor="text1" w:themeTint="A6"/>
+        </w:rPr>
+      </w:pPr>
+      <w:proofErr w:type="spellStart"/>
+      <w:r>
+        <w:rPr>
+          <w:color w:val="134163" w:themeColor="accent6" w:themeShade="80"/>
+        </w:rPr>
+        <w:t>createdAt</w:t>
+      </w:r>
+      <w:proofErr w:type="spellEnd"/>
+      <w:r>
+        <w:rPr>
+          <w:color w:val="595959" w:themeColor="text1" w:themeTint="A6"/>
+        </w:rPr>
+        <w:t>:</w:t>
+      </w:r>
+      <w:r>
+        <w:rPr>
+          <w:color w:val="595959" w:themeColor="text1" w:themeTint="A6"/>
+        </w:rPr>
+        <w:t xml:space="preserve"> </w:t>
+      </w:r>
+      <w:r>
+        <w:rPr>
+          <w:color w:val="595959" w:themeColor="text1" w:themeTint="A6"/>
+        </w:rPr>
+        <w:t xml:space="preserve">Fecha de creación del usuario. </w:t>
+      </w:r>
+      <w:proofErr w:type="spellStart"/>
+      <w:r>
+        <w:rPr>
+          <w:color w:val="595959" w:themeColor="text1" w:themeTint="A6"/>
+        </w:rPr>
+        <w:t>Timestamp</w:t>
+      </w:r>
+      <w:proofErr w:type="spellEnd"/>
+      <w:r>
+        <w:rPr>
+          <w:color w:val="595959" w:themeColor="text1" w:themeTint="A6"/>
+        </w:rPr>
+        <w:t xml:space="preserve"> y requerido.</w:t>
+      </w:r>
+    </w:p>
+    <w:p>
+      <w:pPr>
+        <w:pStyle w:val="Prrafodelista"/>
+        <w:numPr>
+          <w:ilvl w:val="0"/>
+          <w:numId w:val="8"/>
+        </w:numPr>
+        <w:rPr>
+          <w:color w:val="595959" w:themeColor="text1" w:themeTint="A6"/>
+        </w:rPr>
+      </w:pPr>
+      <w:proofErr w:type="spellStart"/>
+      <w:r>
+        <w:rPr>
+          <w:color w:val="134163" w:themeColor="accent6" w:themeShade="80"/>
+        </w:rPr>
+        <w:t>modifiedAt</w:t>
+      </w:r>
+      <w:proofErr w:type="spellEnd"/>
+      <w:r>
+        <w:rPr>
+          <w:color w:val="595959" w:themeColor="text1" w:themeTint="A6"/>
+        </w:rPr>
+        <w:t>:</w:t>
+      </w:r>
+      <w:r>
+        <w:rPr>
+          <w:color w:val="595959" w:themeColor="text1" w:themeTint="A6"/>
+        </w:rPr>
+        <w:t xml:space="preserve"> </w:t>
+      </w:r>
+      <w:r>
+        <w:rPr>
+          <w:color w:val="595959" w:themeColor="text1" w:themeTint="A6"/>
+        </w:rPr>
+        <w:t xml:space="preserve">Fecha de modificación de alguno de los atributos. </w:t>
+      </w:r>
+      <w:proofErr w:type="spellStart"/>
+      <w:r>
+        <w:rPr>
+          <w:color w:val="595959" w:themeColor="text1" w:themeTint="A6"/>
+        </w:rPr>
+        <w:t>Timestamp</w:t>
+      </w:r>
+      <w:proofErr w:type="spellEnd"/>
+      <w:r>
+        <w:rPr>
+          <w:color w:val="595959" w:themeColor="text1" w:themeTint="A6"/>
+        </w:rPr>
+        <w:t>.</w:t>
+      </w:r>
+    </w:p>
+    <w:p>
+      <w:pPr>
         <w:rPr>
           <w:color w:val="595959" w:themeColor="text1" w:themeTint="A6"/>
         </w:rPr>
@@ -4079,6 +4361,7 @@
         <w:rPr>
           <w:color w:val="00B0F0"/>
         </w:rPr>
+        <w:lastRenderedPageBreak/>
         <w:t>Post</w:t>
       </w:r>
       <w:r>
@@ -4111,22 +4394,120 @@
         <w:rPr>
           <w:color w:val="595959" w:themeColor="text1" w:themeTint="A6"/>
         </w:rPr>
-        <w:t xml:space="preserve"> No es </w:t>
-      </w:r>
-      <w:proofErr w:type="spellStart"/>
-      <w:r>
-        <w:rPr>
-          <w:color w:val="595959" w:themeColor="text1" w:themeTint="A6"/>
-        </w:rPr>
-        <w:t>neceario</w:t>
-      </w:r>
-      <w:proofErr w:type="spellEnd"/>
-      <w:r>
-        <w:rPr>
-          <w:color w:val="595959" w:themeColor="text1" w:themeTint="A6"/>
-        </w:rPr>
-        <w:t xml:space="preserve"> crear una tabla para esta relación.</w:t>
-      </w:r>
+        <w:t xml:space="preserve"> No es nece</w:t>
+      </w:r>
+      <w:r>
+        <w:rPr>
+          <w:color w:val="595959" w:themeColor="text1" w:themeTint="A6"/>
+        </w:rPr>
+        <w:t>s</w:t>
+      </w:r>
+      <w:r>
+        <w:rPr>
+          <w:color w:val="595959" w:themeColor="text1" w:themeTint="A6"/>
+        </w:rPr>
+        <w:t>ario crear una tabla para esta relación.</w:t>
+      </w:r>
+    </w:p>
+    <w:p>
+      <w:pPr>
+        <w:rPr>
+          <w:color w:val="595959" w:themeColor="text1" w:themeTint="A6"/>
+        </w:rPr>
+      </w:pPr>
+    </w:p>
+    <w:p>
+      <w:pPr>
+        <w:rPr>
+          <w:color w:val="595959" w:themeColor="text1" w:themeTint="A6"/>
+        </w:rPr>
+      </w:pPr>
+      <w:proofErr w:type="spellStart"/>
+      <w:r>
+        <w:rPr>
+          <w:color w:val="00B0F0"/>
+        </w:rPr>
+        <w:t>Belong</w:t>
+      </w:r>
+      <w:proofErr w:type="spellEnd"/>
+      <w:r>
+        <w:rPr>
+          <w:color w:val="595959" w:themeColor="text1" w:themeTint="A6"/>
+        </w:rPr>
+        <w:t>: Una noticia puede tener entre 0 y 3 fotografías (</w:t>
+      </w:r>
+      <w:proofErr w:type="gramStart"/>
+      <w:r>
+        <w:rPr>
+          <w:color w:val="595959" w:themeColor="text1" w:themeTint="A6"/>
+        </w:rPr>
+        <w:t>1:n</w:t>
+      </w:r>
+      <w:proofErr w:type="gramEnd"/>
+      <w:r>
+        <w:rPr>
+          <w:color w:val="595959" w:themeColor="text1" w:themeTint="A6"/>
+        </w:rPr>
+        <w:t>) y 1 foto puede pertenecer solo a una noticia (1:1).</w:t>
+      </w:r>
+      <w:r>
+        <w:rPr>
+          <w:color w:val="595959" w:themeColor="text1" w:themeTint="A6"/>
+        </w:rPr>
+        <w:t xml:space="preserve"> </w:t>
+      </w:r>
+      <w:r>
+        <w:rPr>
+          <w:color w:val="595959" w:themeColor="text1" w:themeTint="A6"/>
+        </w:rPr>
+        <w:t xml:space="preserve">Por lo tanto, el id de </w:t>
+      </w:r>
+      <w:r>
+        <w:rPr>
+          <w:color w:val="595959" w:themeColor="text1" w:themeTint="A6"/>
+        </w:rPr>
+        <w:t>noticia</w:t>
+      </w:r>
+      <w:r>
+        <w:rPr>
+          <w:color w:val="595959" w:themeColor="text1" w:themeTint="A6"/>
+        </w:rPr>
+        <w:t xml:space="preserve"> debe añadirse a la tabla de </w:t>
+      </w:r>
+      <w:proofErr w:type="spellStart"/>
+      <w:r>
+        <w:rPr>
+          <w:color w:val="595959" w:themeColor="text1" w:themeTint="A6"/>
+        </w:rPr>
+        <w:t>photoNews</w:t>
+      </w:r>
+      <w:proofErr w:type="spellEnd"/>
+      <w:r>
+        <w:rPr>
+          <w:color w:val="595959" w:themeColor="text1" w:themeTint="A6"/>
+        </w:rPr>
+        <w:t>. No es nece</w:t>
+      </w:r>
+      <w:r>
+        <w:rPr>
+          <w:color w:val="595959" w:themeColor="text1" w:themeTint="A6"/>
+        </w:rPr>
+        <w:t>s</w:t>
+      </w:r>
+      <w:r>
+        <w:rPr>
+          <w:color w:val="595959" w:themeColor="text1" w:themeTint="A6"/>
+        </w:rPr>
+        <w:t>ario crear una tabla para esta relación.</w:t>
+      </w:r>
+    </w:p>
+    <w:p/>
+    <w:p>
+      <w:pPr>
+        <w:rPr>
+          <w:color w:val="595959" w:themeColor="text1" w:themeTint="A6"/>
+        </w:rPr>
+      </w:pPr>
     </w:p>
     <w:p>
       <w:pPr>
@@ -4818,6 +5199,7 @@
         <w:rPr>
           <w:color w:val="595959" w:themeColor="text1" w:themeTint="A6"/>
         </w:rPr>
+        <w:lastRenderedPageBreak/>
         <w:tab/>
       </w:r>
       <w:r>
@@ -5328,7 +5710,6 @@
         <w:rPr>
           <w:color w:val="595959" w:themeColor="text1" w:themeTint="A6"/>
         </w:rPr>
-        <w:lastRenderedPageBreak/>
         <w:tab/>
       </w:r>
       <w:r>
@@ -6039,6 +6420,307 @@
           <w:color w:val="595959" w:themeColor="text1" w:themeTint="A6"/>
         </w:rPr>
         <w:t xml:space="preserve"> TIMESTAMP NOT NULL);</w:t>
+      </w:r>
+    </w:p>
+    <w:p>
+      <w:pPr>
+        <w:rPr>
+          <w:color w:val="595959" w:themeColor="text1" w:themeTint="A6"/>
+        </w:rPr>
+      </w:pPr>
+    </w:p>
+    <w:p>
+      <w:pPr>
+        <w:pStyle w:val="Prrafodelista"/>
+        <w:numPr>
+          <w:ilvl w:val="2"/>
+          <w:numId w:val="2"/>
+        </w:numPr>
+        <w:rPr>
+          <w:color w:val="595959" w:themeColor="text1" w:themeTint="A6"/>
+        </w:rPr>
+      </w:pPr>
+      <w:r>
+        <w:rPr>
+          <w:color w:val="595959" w:themeColor="text1" w:themeTint="A6"/>
+        </w:rPr>
+        <w:t xml:space="preserve">CREATE TABLE IF NOT EXISTS </w:t>
+      </w:r>
+      <w:proofErr w:type="spellStart"/>
+      <w:r>
+        <w:rPr>
+          <w:color w:val="595959" w:themeColor="text1" w:themeTint="A6"/>
+        </w:rPr>
+        <w:t>photoNews</w:t>
+      </w:r>
+      <w:proofErr w:type="spellEnd"/>
+      <w:r>
+        <w:rPr>
+          <w:color w:val="595959" w:themeColor="text1" w:themeTint="A6"/>
+        </w:rPr>
+        <w:t xml:space="preserve"> (</w:t>
+      </w:r>
+    </w:p>
+    <w:p>
+      <w:pPr>
+        <w:ind w:left="2124" w:firstLine="708"/>
+        <w:rPr>
+          <w:color w:val="595959" w:themeColor="text1" w:themeTint="A6"/>
+        </w:rPr>
+      </w:pPr>
+      <w:r>
+        <w:rPr>
+          <w:color w:val="595959" w:themeColor="text1" w:themeTint="A6"/>
+        </w:rPr>
+        <w:t>id INT UNSIGNED PRIMARY KEY AUTO_INCREMENT,</w:t>
+      </w:r>
+    </w:p>
+    <w:p>
+      <w:pPr>
+        <w:ind w:left="2124" w:firstLine="708"/>
+        <w:rPr>
+          <w:color w:val="595959" w:themeColor="text1" w:themeTint="A6"/>
+        </w:rPr>
+      </w:pPr>
+      <w:proofErr w:type="spellStart"/>
+      <w:r>
+        <w:rPr>
+          <w:color w:val="595959" w:themeColor="text1" w:themeTint="A6"/>
+        </w:rPr>
+        <w:t>name</w:t>
+      </w:r>
+      <w:proofErr w:type="spellEnd"/>
+      <w:r>
+        <w:rPr>
+          <w:color w:val="595959" w:themeColor="text1" w:themeTint="A6"/>
+        </w:rPr>
+        <w:t xml:space="preserve"> </w:t>
+      </w:r>
+      <w:proofErr w:type="gramStart"/>
+      <w:r>
+        <w:rPr>
+          <w:color w:val="595959" w:themeColor="text1" w:themeTint="A6"/>
+        </w:rPr>
+        <w:t>VARCHAR(</w:t>
+      </w:r>
+      <w:proofErr w:type="gramEnd"/>
+      <w:r>
+        <w:rPr>
+          <w:color w:val="595959" w:themeColor="text1" w:themeTint="A6"/>
+        </w:rPr>
+        <w:t>100) NOT NULL,</w:t>
+      </w:r>
+    </w:p>
+    <w:p>
+      <w:pPr>
+        <w:rPr>
+          <w:color w:val="595959" w:themeColor="text1" w:themeTint="A6"/>
+        </w:rPr>
+      </w:pPr>
+      <w:r>
+        <w:rPr>
+          <w:color w:val="595959" w:themeColor="text1" w:themeTint="A6"/>
+        </w:rPr>
+        <w:t xml:space="preserve">    </w:t>
+      </w:r>
+      <w:r>
+        <w:rPr>
+          <w:color w:val="595959" w:themeColor="text1" w:themeTint="A6"/>
+        </w:rPr>
+        <w:tab/>
+      </w:r>
+      <w:r>
+        <w:rPr>
+          <w:color w:val="595959" w:themeColor="text1" w:themeTint="A6"/>
+        </w:rPr>
+        <w:tab/>
+      </w:r>
+      <w:r>
+        <w:rPr>
+          <w:color w:val="595959" w:themeColor="text1" w:themeTint="A6"/>
+        </w:rPr>
+        <w:tab/>
+      </w:r>
+      <w:r>
+        <w:rPr>
+          <w:color w:val="595959" w:themeColor="text1" w:themeTint="A6"/>
+        </w:rPr>
+        <w:tab/>
+      </w:r>
+      <w:proofErr w:type="spellStart"/>
+      <w:r>
+        <w:rPr>
+          <w:color w:val="595959" w:themeColor="text1" w:themeTint="A6"/>
+        </w:rPr>
+        <w:t>idNews</w:t>
+      </w:r>
+      <w:proofErr w:type="spellEnd"/>
+      <w:r>
+        <w:rPr>
+          <w:color w:val="595959" w:themeColor="text1" w:themeTint="A6"/>
+        </w:rPr>
+        <w:t xml:space="preserve"> INT UNSIGNED NOT NULL,</w:t>
+      </w:r>
+    </w:p>
+    <w:p>
+      <w:pPr>
+        <w:rPr>
+          <w:color w:val="595959" w:themeColor="text1" w:themeTint="A6"/>
+        </w:rPr>
+      </w:pPr>
+      <w:r>
+        <w:rPr>
+          <w:color w:val="595959" w:themeColor="text1" w:themeTint="A6"/>
+        </w:rPr>
+        <w:tab/>
+      </w:r>
+      <w:r>
+        <w:rPr>
+          <w:color w:val="595959" w:themeColor="text1" w:themeTint="A6"/>
+        </w:rPr>
+        <w:tab/>
+      </w:r>
+      <w:r>
+        <w:rPr>
+          <w:color w:val="595959" w:themeColor="text1" w:themeTint="A6"/>
+        </w:rPr>
+        <w:tab/>
+      </w:r>
+      <w:r>
+        <w:rPr>
+          <w:color w:val="595959" w:themeColor="text1" w:themeTint="A6"/>
+        </w:rPr>
+        <w:tab/>
+      </w:r>
+      <w:r>
+        <w:rPr>
+          <w:color w:val="595959" w:themeColor="text1" w:themeTint="A6"/>
+        </w:rPr>
+        <w:t>FOREIGN KEY (</w:t>
+      </w:r>
+      <w:proofErr w:type="spellStart"/>
+      <w:r>
+        <w:rPr>
+          <w:color w:val="595959" w:themeColor="text1" w:themeTint="A6"/>
+        </w:rPr>
+        <w:t>idNews</w:t>
+      </w:r>
+      <w:proofErr w:type="spellEnd"/>
+      <w:r>
+        <w:rPr>
+          <w:color w:val="595959" w:themeColor="text1" w:themeTint="A6"/>
+        </w:rPr>
+        <w:t xml:space="preserve">) REFERENCES </w:t>
+      </w:r>
+      <w:proofErr w:type="spellStart"/>
+      <w:r>
+        <w:rPr>
+          <w:color w:val="595959" w:themeColor="text1" w:themeTint="A6"/>
+        </w:rPr>
+        <w:t>news</w:t>
+      </w:r>
+      <w:proofErr w:type="spellEnd"/>
+      <w:r>
+        <w:rPr>
+          <w:color w:val="595959" w:themeColor="text1" w:themeTint="A6"/>
+        </w:rPr>
+        <w:t>(id),</w:t>
+      </w:r>
+    </w:p>
+    <w:p>
+      <w:pPr>
+        <w:rPr>
+          <w:color w:val="595959" w:themeColor="text1" w:themeTint="A6"/>
+        </w:rPr>
+      </w:pPr>
+      <w:r>
+        <w:rPr>
+          <w:color w:val="595959" w:themeColor="text1" w:themeTint="A6"/>
+        </w:rPr>
+        <w:tab/>
+      </w:r>
+      <w:r>
+        <w:rPr>
+          <w:color w:val="595959" w:themeColor="text1" w:themeTint="A6"/>
+        </w:rPr>
+        <w:tab/>
+      </w:r>
+      <w:r>
+        <w:rPr>
+          <w:color w:val="595959" w:themeColor="text1" w:themeTint="A6"/>
+        </w:rPr>
+        <w:tab/>
+      </w:r>
+      <w:r>
+        <w:rPr>
+          <w:color w:val="595959" w:themeColor="text1" w:themeTint="A6"/>
+        </w:rPr>
+        <w:tab/>
+      </w:r>
+      <w:proofErr w:type="spellStart"/>
+      <w:r>
+        <w:rPr>
+          <w:color w:val="595959" w:themeColor="text1" w:themeTint="A6"/>
+        </w:rPr>
+        <w:t>createdAt</w:t>
+      </w:r>
+      <w:proofErr w:type="spellEnd"/>
+      <w:r>
+        <w:rPr>
+          <w:color w:val="595959" w:themeColor="text1" w:themeTint="A6"/>
+        </w:rPr>
+        <w:t xml:space="preserve"> TIMESTAMP NOT NULL</w:t>
+      </w:r>
+      <w:r>
+        <w:rPr>
+          <w:color w:val="595959" w:themeColor="text1" w:themeTint="A6"/>
+        </w:rPr>
+        <w:t>,</w:t>
+      </w:r>
+    </w:p>
+    <w:p>
+      <w:pPr>
+        <w:rPr>
+          <w:color w:val="595959" w:themeColor="text1" w:themeTint="A6"/>
+        </w:rPr>
+      </w:pPr>
+      <w:r>
+        <w:rPr>
+          <w:color w:val="595959" w:themeColor="text1" w:themeTint="A6"/>
+        </w:rPr>
+        <w:tab/>
+      </w:r>
+      <w:r>
+        <w:rPr>
+          <w:color w:val="595959" w:themeColor="text1" w:themeTint="A6"/>
+        </w:rPr>
+        <w:tab/>
+      </w:r>
+      <w:r>
+        <w:rPr>
+          <w:color w:val="595959" w:themeColor="text1" w:themeTint="A6"/>
+        </w:rPr>
+        <w:tab/>
+      </w:r>
+      <w:r>
+        <w:rPr>
+          <w:color w:val="595959" w:themeColor="text1" w:themeTint="A6"/>
+        </w:rPr>
+        <w:tab/>
+      </w:r>
+      <w:proofErr w:type="spellStart"/>
+      <w:r>
+        <w:rPr>
+          <w:color w:val="595959" w:themeColor="text1" w:themeTint="A6"/>
+        </w:rPr>
+        <w:t>modifiedAt</w:t>
+      </w:r>
+      <w:proofErr w:type="spellEnd"/>
+      <w:r>
+        <w:rPr>
+          <w:color w:val="595959" w:themeColor="text1" w:themeTint="A6"/>
+        </w:rPr>
+        <w:t xml:space="preserve"> TIMESTAMP);</w:t>
       </w:r>
     </w:p>
     <w:p>
@@ -12207,6 +12889,119 @@
     </w:lvl>
   </w:abstractNum>
   <w:abstractNum w:abstractNumId="6" w15:restartNumberingAfterBreak="0">
+    <w:nsid w:val="50AE7044"/>
+    <w:multiLevelType w:val="hybridMultilevel"/>
+    <w:tmpl w:val="7706AFC0"/>
+    <w:lvl w:ilvl="0" w:tplc="0C0A0001">
+      <w:start w:val="1"/>
+      <w:numFmt w:val="bullet"/>
+      <w:lvlText w:val=""/>
+      <w:lvlJc w:val="left"/>
+      <w:pPr>
+        <w:ind w:left="720" w:hanging="360"/>
+      </w:pPr>
+      <w:rPr>
+        <w:rFonts w:ascii="Symbol" w:hAnsi="Symbol" w:hint="default"/>
+      </w:rPr>
+    </w:lvl>
+    <w:lvl w:ilvl="1" w:tplc="0C0A0003" w:tentative="1">
+      <w:start w:val="1"/>
+      <w:numFmt w:val="bullet"/>
+      <w:lvlText w:val="o"/>
+      <w:lvlJc w:val="left"/>
+      <w:pPr>
+        <w:ind w:left="1440" w:hanging="360"/>
+      </w:pPr>
+      <w:rPr>
+        <w:rFonts w:ascii="Courier New" w:hAnsi="Courier New" w:cs="Courier New" w:hint="default"/>
+      </w:rPr>
+    </w:lvl>
+    <w:lvl w:ilvl="2" w:tplc="0C0A0005" w:tentative="1">
+      <w:start w:val="1"/>
+      <w:numFmt w:val="bullet"/>
+      <w:lvlText w:val=""/>
+      <w:lvlJc w:val="left"/>
+      <w:pPr>
+        <w:ind w:left="2160" w:hanging="360"/>
+      </w:pPr>
+      <w:rPr>
+        <w:rFonts w:ascii="Wingdings" w:hAnsi="Wingdings" w:hint="default"/>
+      </w:rPr>
+    </w:lvl>
+    <w:lvl w:ilvl="3" w:tplc="0C0A0001" w:tentative="1">
+      <w:start w:val="1"/>
+      <w:numFmt w:val="bullet"/>
+      <w:lvlText w:val=""/>
+      <w:lvlJc w:val="left"/>
+      <w:pPr>
+        <w:ind w:left="2880" w:hanging="360"/>
+      </w:pPr>
+      <w:rPr>
+        <w:rFonts w:ascii="Symbol" w:hAnsi="Symbol" w:hint="default"/>
+      </w:rPr>
+    </w:lvl>
+    <w:lvl w:ilvl="4" w:tplc="0C0A0003" w:tentative="1">
+      <w:start w:val="1"/>
+      <w:numFmt w:val="bullet"/>
+      <w:lvlText w:val="o"/>
+      <w:lvlJc w:val="left"/>
+      <w:pPr>
+        <w:ind w:left="3600" w:hanging="360"/>
+      </w:pPr>
+      <w:rPr>
+        <w:rFonts w:ascii="Courier New" w:hAnsi="Courier New" w:cs="Courier New" w:hint="default"/>
+      </w:rPr>
+    </w:lvl>
+    <w:lvl w:ilvl="5" w:tplc="0C0A0005" w:tentative="1">
+      <w:start w:val="1"/>
+      <w:numFmt w:val="bullet"/>
+      <w:lvlText w:val=""/>
+      <w:lvlJc w:val="left"/>
+      <w:pPr>
+        <w:ind w:left="4320" w:hanging="360"/>
+      </w:pPr>
+      <w:rPr>
+        <w:rFonts w:ascii="Wingdings" w:hAnsi="Wingdings" w:hint="default"/>
+      </w:rPr>
+    </w:lvl>
+    <w:lvl w:ilvl="6" w:tplc="0C0A0001" w:tentative="1">
+      <w:start w:val="1"/>
+      <w:numFmt w:val="bullet"/>
+      <w:lvlText w:val=""/>
+      <w:lvlJc w:val="left"/>
+      <w:pPr>
+        <w:ind w:left="5040" w:hanging="360"/>
+      </w:pPr>
+      <w:rPr>
+        <w:rFonts w:ascii="Symbol" w:hAnsi="Symbol" w:hint="default"/>
+      </w:rPr>
+    </w:lvl>
+    <w:lvl w:ilvl="7" w:tplc="0C0A0003" w:tentative="1">
+      <w:start w:val="1"/>
+      <w:numFmt w:val="bullet"/>
+      <w:lvlText w:val="o"/>
+      <w:lvlJc w:val="left"/>
+      <w:pPr>
+        <w:ind w:left="5760" w:hanging="360"/>
+      </w:pPr>
+      <w:rPr>
+        <w:rFonts w:ascii="Courier New" w:hAnsi="Courier New" w:cs="Courier New" w:hint="default"/>
+      </w:rPr>
+    </w:lvl>
+    <w:lvl w:ilvl="8" w:tplc="0C0A0005" w:tentative="1">
+      <w:start w:val="1"/>
+      <w:numFmt w:val="bullet"/>
+      <w:lvlText w:val=""/>
+      <w:lvlJc w:val="left"/>
+      <w:pPr>
+        <w:ind w:left="6480" w:hanging="360"/>
+      </w:pPr>
+      <w:rPr>
+        <w:rFonts w:ascii="Wingdings" w:hAnsi="Wingdings" w:hint="default"/>
+      </w:rPr>
+    </w:lvl>
+  </w:abstractNum>
+  <w:abstractNum w:abstractNumId="7" w15:restartNumberingAfterBreak="0">
     <w:nsid w:val="6E271029"/>
     <w:multiLevelType w:val="hybridMultilevel"/>
     <w:tmpl w:val="2C065B0E"/>
@@ -12322,7 +13117,7 @@
     <w:abstractNumId w:val="4"/>
   </w:num>
   <w:num w:numId="2" w16cid:durableId="2122918540">
-    <w:abstractNumId w:val="6"/>
+    <w:abstractNumId w:val="7"/>
   </w:num>
   <w:num w:numId="3" w16cid:durableId="85158062">
     <w:abstractNumId w:val="3"/>
@@ -12338,6 +13133,9 @@
   </w:num>
   <w:num w:numId="7" w16cid:durableId="1129318113">
     <w:abstractNumId w:val="2"/>
+  </w:num>
+  <w:num w:numId="8" w16cid:durableId="894510691">
+    <w:abstractNumId w:val="6"/>
   </w:num>
 </w:numbering>
 </file>
@@ -12740,7 +13538,7 @@
   <w:style w:type="paragraph" w:default="1" w:styleId="Normal">
     <w:name w:val="Normal"/>
     <w:qFormat/>
-    <w:rsid w:val="00990341"/>
+    <w:rsid w:val="00C10CCA"/>
   </w:style>
   <w:style w:type="paragraph" w:styleId="Ttulo1">
     <w:name w:val="heading 1"/>
@@ -12950,7 +13748,6 @@
   <w:style w:type="character" w:default="1" w:styleId="Fuentedeprrafopredeter">
     <w:name w:val="Default Paragraph Font"/>
     <w:uiPriority w:val="1"/>
-    <w:semiHidden/>
     <w:unhideWhenUsed/>
   </w:style>
   <w:style w:type="table" w:default="1" w:styleId="Tablanormal">

</xml_diff>

<commit_message>
Guardando createNews con hasta 3 fotos inlcuidas
</commit_message>
<xml_diff>
--- a/bbdd/saawit.docx
+++ b/bbdd/saawit.docx
@@ -6436,6 +6436,9 @@
           <w:ilvl w:val="2"/>
           <w:numId w:val="2"/>
         </w:numPr>
+        <w:tabs>
+          <w:tab w:val="left" w:pos="1843"/>
+        </w:tabs>
         <w:rPr>
           <w:color w:val="595959" w:themeColor="text1" w:themeTint="A6"/>
         </w:rPr>
@@ -6463,6 +6466,9 @@
     </w:p>
     <w:p>
       <w:pPr>
+        <w:tabs>
+          <w:tab w:val="left" w:pos="1843"/>
+        </w:tabs>
         <w:ind w:left="2124" w:firstLine="708"/>
         <w:rPr>
           <w:color w:val="595959" w:themeColor="text1" w:themeTint="A6"/>
@@ -6477,6 +6483,9 @@
     </w:p>
     <w:p>
       <w:pPr>
+        <w:tabs>
+          <w:tab w:val="left" w:pos="1843"/>
+        </w:tabs>
         <w:ind w:left="2124" w:firstLine="708"/>
         <w:rPr>
           <w:color w:val="595959" w:themeColor="text1" w:themeTint="A6"/>
@@ -6513,6 +6522,9 @@
     </w:p>
     <w:p>
       <w:pPr>
+        <w:tabs>
+          <w:tab w:val="left" w:pos="1843"/>
+        </w:tabs>
         <w:rPr>
           <w:color w:val="595959" w:themeColor="text1" w:themeTint="A6"/>
         </w:rPr>
@@ -6564,6 +6576,9 @@
     </w:p>
     <w:p>
       <w:pPr>
+        <w:tabs>
+          <w:tab w:val="left" w:pos="1843"/>
+        </w:tabs>
         <w:rPr>
           <w:color w:val="595959" w:themeColor="text1" w:themeTint="A6"/>
         </w:rPr>
@@ -6629,6 +6644,9 @@
     </w:p>
     <w:p>
       <w:pPr>
+        <w:tabs>
+          <w:tab w:val="left" w:pos="1843"/>
+        </w:tabs>
         <w:rPr>
           <w:color w:val="595959" w:themeColor="text1" w:themeTint="A6"/>
         </w:rPr>
@@ -6680,6 +6698,9 @@
     </w:p>
     <w:p>
       <w:pPr>
+        <w:tabs>
+          <w:tab w:val="left" w:pos="1843"/>
+        </w:tabs>
         <w:rPr>
           <w:color w:val="595959" w:themeColor="text1" w:themeTint="A6"/>
         </w:rPr>

</xml_diff>

<commit_message>
Editar los campos de una noticia
</commit_message>
<xml_diff>
--- a/bbdd/saawit.docx
+++ b/bbdd/saawit.docx
@@ -360,7 +360,67 @@
                                   <w:sz w:val="20"/>
                                   <w:szCs w:val="20"/>
                                 </w:rPr>
-                                <w:t>para Hackaboss usando tecnología javascript, Node.js, MySQL y Postman.</w:t>
+                                <w:t xml:space="preserve">para </w:t>
+                              </w:r>
+                              <w:proofErr w:type="spellStart"/>
+                              <w:r>
+                                <w:rPr>
+                                  <w:rFonts w:ascii="Bahnschrift" w:eastAsiaTheme="minorHAnsi" w:hAnsi="Bahnschrift"/>
+                                  <w:color w:val="FFFFFF" w:themeColor="background1"/>
+                                  <w:sz w:val="20"/>
+                                  <w:szCs w:val="20"/>
+                                </w:rPr>
+                                <w:t>Hackaboss</w:t>
+                              </w:r>
+                              <w:proofErr w:type="spellEnd"/>
+                              <w:r>
+                                <w:rPr>
+                                  <w:rFonts w:ascii="Bahnschrift" w:eastAsiaTheme="minorHAnsi" w:hAnsi="Bahnschrift"/>
+                                  <w:color w:val="FFFFFF" w:themeColor="background1"/>
+                                  <w:sz w:val="20"/>
+                                  <w:szCs w:val="20"/>
+                                </w:rPr>
+                                <w:t xml:space="preserve"> usando tecnología </w:t>
+                              </w:r>
+                              <w:proofErr w:type="spellStart"/>
+                              <w:r>
+                                <w:rPr>
+                                  <w:rFonts w:ascii="Bahnschrift" w:eastAsiaTheme="minorHAnsi" w:hAnsi="Bahnschrift"/>
+                                  <w:color w:val="FFFFFF" w:themeColor="background1"/>
+                                  <w:sz w:val="20"/>
+                                  <w:szCs w:val="20"/>
+                                </w:rPr>
+                                <w:t>javascript</w:t>
+                              </w:r>
+                              <w:proofErr w:type="spellEnd"/>
+                              <w:r>
+                                <w:rPr>
+                                  <w:rFonts w:ascii="Bahnschrift" w:eastAsiaTheme="minorHAnsi" w:hAnsi="Bahnschrift"/>
+                                  <w:color w:val="FFFFFF" w:themeColor="background1"/>
+                                  <w:sz w:val="20"/>
+                                  <w:szCs w:val="20"/>
+                                </w:rPr>
+                                <w:t xml:space="preserve">, Node.js, MySQL y </w:t>
+                              </w:r>
+                              <w:proofErr w:type="spellStart"/>
+                              <w:r>
+                                <w:rPr>
+                                  <w:rFonts w:ascii="Bahnschrift" w:eastAsiaTheme="minorHAnsi" w:hAnsi="Bahnschrift"/>
+                                  <w:color w:val="FFFFFF" w:themeColor="background1"/>
+                                  <w:sz w:val="20"/>
+                                  <w:szCs w:val="20"/>
+                                </w:rPr>
+                                <w:t>Postman</w:t>
+                              </w:r>
+                              <w:proofErr w:type="spellEnd"/>
+                              <w:r>
+                                <w:rPr>
+                                  <w:rFonts w:ascii="Bahnschrift" w:eastAsiaTheme="minorHAnsi" w:hAnsi="Bahnschrift"/>
+                                  <w:color w:val="FFFFFF" w:themeColor="background1"/>
+                                  <w:sz w:val="20"/>
+                                  <w:szCs w:val="20"/>
+                                </w:rPr>
+                                <w:t>.</w:t>
                               </w:r>
                             </w:p>
                           </w:sdtContent>
@@ -577,7 +637,55 @@
                                   <w:rFonts w:ascii="Bahnschrift" w:hAnsi="Bahnschrift"/>
                                   <w:color w:val="FFFFFF" w:themeColor="background1"/>
                                 </w:rPr>
-                                <w:t>Proyecto realizado por: Ana Arévano, Muchika Chettakul y Juan Garrido Troche.</w:t>
+                                <w:t xml:space="preserve">Proyecto realizado por: Ana </w:t>
+                              </w:r>
+                              <w:proofErr w:type="spellStart"/>
+                              <w:r>
+                                <w:rPr>
+                                  <w:rFonts w:ascii="Bahnschrift" w:hAnsi="Bahnschrift"/>
+                                  <w:color w:val="FFFFFF" w:themeColor="background1"/>
+                                </w:rPr>
+                                <w:t>Arévano</w:t>
+                              </w:r>
+                              <w:proofErr w:type="spellEnd"/>
+                              <w:r>
+                                <w:rPr>
+                                  <w:rFonts w:ascii="Bahnschrift" w:hAnsi="Bahnschrift"/>
+                                  <w:color w:val="FFFFFF" w:themeColor="background1"/>
+                                </w:rPr>
+                                <w:t xml:space="preserve">, </w:t>
+                              </w:r>
+                              <w:proofErr w:type="spellStart"/>
+                              <w:r>
+                                <w:rPr>
+                                  <w:rFonts w:ascii="Bahnschrift" w:hAnsi="Bahnschrift"/>
+                                  <w:color w:val="FFFFFF" w:themeColor="background1"/>
+                                </w:rPr>
+                                <w:t>Muchika</w:t>
+                              </w:r>
+                              <w:proofErr w:type="spellEnd"/>
+                              <w:r>
+                                <w:rPr>
+                                  <w:rFonts w:ascii="Bahnschrift" w:hAnsi="Bahnschrift"/>
+                                  <w:color w:val="FFFFFF" w:themeColor="background1"/>
+                                </w:rPr>
+                                <w:t xml:space="preserve"> </w:t>
+                              </w:r>
+                              <w:proofErr w:type="spellStart"/>
+                              <w:r>
+                                <w:rPr>
+                                  <w:rFonts w:ascii="Bahnschrift" w:hAnsi="Bahnschrift"/>
+                                  <w:color w:val="FFFFFF" w:themeColor="background1"/>
+                                </w:rPr>
+                                <w:t>Chettakul</w:t>
+                              </w:r>
+                              <w:proofErr w:type="spellEnd"/>
+                              <w:r>
+                                <w:rPr>
+                                  <w:rFonts w:ascii="Bahnschrift" w:hAnsi="Bahnschrift"/>
+                                  <w:color w:val="FFFFFF" w:themeColor="background1"/>
+                                </w:rPr>
+                                <w:t xml:space="preserve"> y Juan Garrido Troche.</w:t>
                               </w:r>
                             </w:p>
                           </w:sdtContent>
@@ -3702,13 +3810,7 @@
         <w:rPr>
           <w:color w:val="595959" w:themeColor="text1" w:themeTint="A6"/>
         </w:rPr>
-        <w:t xml:space="preserve">: </w:t>
-      </w:r>
-      <w:r>
-        <w:rPr>
-          <w:color w:val="595959" w:themeColor="text1" w:themeTint="A6"/>
-        </w:rPr>
-        <w:t xml:space="preserve">Clave primaria, </w:t>
+        <w:t xml:space="preserve">: Clave primaria, </w:t>
       </w:r>
       <w:r>
         <w:rPr>
@@ -3760,13 +3862,7 @@
         <w:rPr>
           <w:color w:val="595959" w:themeColor="text1" w:themeTint="A6"/>
         </w:rPr>
-        <w:t xml:space="preserve">: </w:t>
-      </w:r>
-      <w:r>
-        <w:rPr>
-          <w:color w:val="595959" w:themeColor="text1" w:themeTint="A6"/>
-        </w:rPr>
-        <w:t xml:space="preserve">Clave foránea de la tabla </w:t>
+        <w:t xml:space="preserve">: Clave foránea de la tabla </w:t>
       </w:r>
       <w:proofErr w:type="spellStart"/>
       <w:r>
@@ -3812,13 +3908,7 @@
         <w:rPr>
           <w:color w:val="595959" w:themeColor="text1" w:themeTint="A6"/>
         </w:rPr>
-        <w:t>: Nombre de la imagen creado de manera automática</w:t>
-      </w:r>
-      <w:r>
-        <w:rPr>
-          <w:color w:val="595959" w:themeColor="text1" w:themeTint="A6"/>
-        </w:rPr>
-        <w:t xml:space="preserve">, obligatorio, </w:t>
+        <w:t xml:space="preserve">: Nombre de la imagen creado de manera automática, obligatorio, </w:t>
       </w:r>
       <w:proofErr w:type="gramStart"/>
       <w:r>
@@ -4460,19 +4550,7 @@
         <w:rPr>
           <w:color w:val="595959" w:themeColor="text1" w:themeTint="A6"/>
         </w:rPr>
-        <w:t xml:space="preserve">Por lo tanto, el id de </w:t>
-      </w:r>
-      <w:r>
-        <w:rPr>
-          <w:color w:val="595959" w:themeColor="text1" w:themeTint="A6"/>
-        </w:rPr>
-        <w:t>noticia</w:t>
-      </w:r>
-      <w:r>
-        <w:rPr>
-          <w:color w:val="595959" w:themeColor="text1" w:themeTint="A6"/>
-        </w:rPr>
-        <w:t xml:space="preserve"> debe añadirse a la tabla de </w:t>
+        <w:t xml:space="preserve">Por lo tanto, el id de noticia debe añadirse a la tabla de </w:t>
       </w:r>
       <w:proofErr w:type="spellStart"/>
       <w:r>
@@ -4486,19 +4564,7 @@
         <w:rPr>
           <w:color w:val="595959" w:themeColor="text1" w:themeTint="A6"/>
         </w:rPr>
-        <w:t>. No es nece</w:t>
-      </w:r>
-      <w:r>
-        <w:rPr>
-          <w:color w:val="595959" w:themeColor="text1" w:themeTint="A6"/>
-        </w:rPr>
-        <w:t>s</w:t>
-      </w:r>
-      <w:r>
-        <w:rPr>
-          <w:color w:val="595959" w:themeColor="text1" w:themeTint="A6"/>
-        </w:rPr>
-        <w:t>ario crear una tabla para esta relación.</w:t>
+        <w:t>. No es necesario crear una tabla para esta relación.</w:t>
       </w:r>
     </w:p>
     <w:p/>
@@ -9946,7 +10012,16 @@
                 <w:sz w:val="20"/>
                 <w:szCs w:val="20"/>
               </w:rPr>
-              <w:t>Fs</w:t>
+              <w:t>f</w:t>
+            </w:r>
+            <w:r>
+              <w:rPr>
+                <w:rFonts w:ascii="Bahnschrift" w:eastAsiaTheme="majorEastAsia" w:hAnsi="Bahnschrift" w:cstheme="majorBidi"/>
+                <w:color w:val="134163" w:themeColor="accent6" w:themeShade="80"/>
+                <w:sz w:val="20"/>
+                <w:szCs w:val="20"/>
+              </w:rPr>
+              <w:t>s</w:t>
             </w:r>
             <w:proofErr w:type="spellEnd"/>
           </w:p>
@@ -11759,7 +11834,14 @@
                 <w:sz w:val="16"/>
                 <w:szCs w:val="16"/>
               </w:rPr>
-              <w:t>newNews.js</w:t>
+              <w:t>create</w:t>
+            </w:r>
+            <w:r>
+              <w:rPr>
+                <w:sz w:val="16"/>
+                <w:szCs w:val="16"/>
+              </w:rPr>
+              <w:t>News.js</w:t>
             </w:r>
           </w:p>
         </w:tc>
@@ -13769,6 +13851,7 @@
   <w:style w:type="character" w:default="1" w:styleId="Fuentedeprrafopredeter">
     <w:name w:val="Default Paragraph Font"/>
     <w:uiPriority w:val="1"/>
+    <w:semiHidden/>
     <w:unhideWhenUsed/>
   </w:style>
   <w:style w:type="table" w:default="1" w:styleId="Tablanormal">

</xml_diff>

<commit_message>
Actualización de la BBDD y documentación
</commit_message>
<xml_diff>
--- a/bbdd/saawit.docx
+++ b/bbdd/saawit.docx
@@ -758,7 +758,7 @@
           <w:r>
             <w:fldChar w:fldCharType="separate"/>
           </w:r>
-          <w:hyperlink w:anchor="_Toc123322963" w:history="1">
+          <w:hyperlink w:anchor="_Toc123933016" w:history="1">
             <w:r>
               <w:rPr>
                 <w:rStyle w:val="Hipervnculo"/>
@@ -786,7 +786,7 @@
                 <w:noProof/>
                 <w:webHidden/>
               </w:rPr>
-              <w:instrText xml:space="preserve"> PAGEREF _Toc123322963 \h </w:instrText>
+              <w:instrText xml:space="preserve"> PAGEREF _Toc123933016 \h </w:instrText>
             </w:r>
             <w:r>
               <w:rPr>
@@ -830,7 +830,7 @@
               <w:lang w:eastAsia="es-ES"/>
             </w:rPr>
           </w:pPr>
-          <w:hyperlink w:anchor="_Toc123322964" w:history="1">
+          <w:hyperlink w:anchor="_Toc123933017" w:history="1">
             <w:r>
               <w:rPr>
                 <w:rStyle w:val="Hipervnculo"/>
@@ -858,7 +858,7 @@
                 <w:noProof/>
                 <w:webHidden/>
               </w:rPr>
-              <w:instrText xml:space="preserve"> PAGEREF _Toc123322964 \h </w:instrText>
+              <w:instrText xml:space="preserve"> PAGEREF _Toc123933017 \h </w:instrText>
             </w:r>
             <w:r>
               <w:rPr>
@@ -902,7 +902,7 @@
               <w:lang w:eastAsia="es-ES"/>
             </w:rPr>
           </w:pPr>
-          <w:hyperlink w:anchor="_Toc123322965" w:history="1">
+          <w:hyperlink w:anchor="_Toc123933018" w:history="1">
             <w:r>
               <w:rPr>
                 <w:rStyle w:val="Hipervnculo"/>
@@ -930,7 +930,7 @@
                 <w:noProof/>
                 <w:webHidden/>
               </w:rPr>
-              <w:instrText xml:space="preserve"> PAGEREF _Toc123322965 \h </w:instrText>
+              <w:instrText xml:space="preserve"> PAGEREF _Toc123933018 \h </w:instrText>
             </w:r>
             <w:r>
               <w:rPr>
@@ -974,7 +974,7 @@
               <w:lang w:eastAsia="es-ES"/>
             </w:rPr>
           </w:pPr>
-          <w:hyperlink w:anchor="_Toc123322966" w:history="1">
+          <w:hyperlink w:anchor="_Toc123933019" w:history="1">
             <w:r>
               <w:rPr>
                 <w:rStyle w:val="Hipervnculo"/>
@@ -1002,7 +1002,7 @@
                 <w:noProof/>
                 <w:webHidden/>
               </w:rPr>
-              <w:instrText xml:space="preserve"> PAGEREF _Toc123322966 \h </w:instrText>
+              <w:instrText xml:space="preserve"> PAGEREF _Toc123933019 \h </w:instrText>
             </w:r>
             <w:r>
               <w:rPr>
@@ -1046,7 +1046,7 @@
               <w:lang w:eastAsia="es-ES"/>
             </w:rPr>
           </w:pPr>
-          <w:hyperlink w:anchor="_Toc123322967" w:history="1">
+          <w:hyperlink w:anchor="_Toc123933020" w:history="1">
             <w:r>
               <w:rPr>
                 <w:rStyle w:val="Hipervnculo"/>
@@ -1074,7 +1074,7 @@
                 <w:noProof/>
                 <w:webHidden/>
               </w:rPr>
-              <w:instrText xml:space="preserve"> PAGEREF _Toc123322967 \h </w:instrText>
+              <w:instrText xml:space="preserve"> PAGEREF _Toc123933020 \h </w:instrText>
             </w:r>
             <w:r>
               <w:rPr>
@@ -1118,7 +1118,7 @@
               <w:lang w:eastAsia="es-ES"/>
             </w:rPr>
           </w:pPr>
-          <w:hyperlink w:anchor="_Toc123322968" w:history="1">
+          <w:hyperlink w:anchor="_Toc123933021" w:history="1">
             <w:r>
               <w:rPr>
                 <w:rStyle w:val="Hipervnculo"/>
@@ -1146,7 +1146,7 @@
                 <w:noProof/>
                 <w:webHidden/>
               </w:rPr>
-              <w:instrText xml:space="preserve"> PAGEREF _Toc123322968 \h </w:instrText>
+              <w:instrText xml:space="preserve"> PAGEREF _Toc123933021 \h </w:instrText>
             </w:r>
             <w:r>
               <w:rPr>
@@ -1190,7 +1190,7 @@
               <w:lang w:eastAsia="es-ES"/>
             </w:rPr>
           </w:pPr>
-          <w:hyperlink w:anchor="_Toc123322969" w:history="1">
+          <w:hyperlink w:anchor="_Toc123933022" w:history="1">
             <w:r>
               <w:rPr>
                 <w:rStyle w:val="Hipervnculo"/>
@@ -1218,7 +1218,7 @@
                 <w:noProof/>
                 <w:webHidden/>
               </w:rPr>
-              <w:instrText xml:space="preserve"> PAGEREF _Toc123322969 \h </w:instrText>
+              <w:instrText xml:space="preserve"> PAGEREF _Toc123933022 \h </w:instrText>
             </w:r>
             <w:r>
               <w:rPr>
@@ -1262,7 +1262,7 @@
               <w:lang w:eastAsia="es-ES"/>
             </w:rPr>
           </w:pPr>
-          <w:hyperlink w:anchor="_Toc123322970" w:history="1">
+          <w:hyperlink w:anchor="_Toc123933023" w:history="1">
             <w:r>
               <w:rPr>
                 <w:rStyle w:val="Hipervnculo"/>
@@ -1290,7 +1290,7 @@
                 <w:noProof/>
                 <w:webHidden/>
               </w:rPr>
-              <w:instrText xml:space="preserve"> PAGEREF _Toc123322970 \h </w:instrText>
+              <w:instrText xml:space="preserve"> PAGEREF _Toc123933023 \h </w:instrText>
             </w:r>
             <w:r>
               <w:rPr>
@@ -1334,7 +1334,7 @@
               <w:lang w:eastAsia="es-ES"/>
             </w:rPr>
           </w:pPr>
-          <w:hyperlink w:anchor="_Toc123322971" w:history="1">
+          <w:hyperlink w:anchor="_Toc123933024" w:history="1">
             <w:r>
               <w:rPr>
                 <w:rStyle w:val="Hipervnculo"/>
@@ -1362,7 +1362,7 @@
                 <w:noProof/>
                 <w:webHidden/>
               </w:rPr>
-              <w:instrText xml:space="preserve"> PAGEREF _Toc123322971 \h </w:instrText>
+              <w:instrText xml:space="preserve"> PAGEREF _Toc123933024 \h </w:instrText>
             </w:r>
             <w:r>
               <w:rPr>
@@ -1382,7 +1382,7 @@
                 <w:noProof/>
                 <w:webHidden/>
               </w:rPr>
-              <w:t>7</w:t>
+              <w:t>8</w:t>
             </w:r>
             <w:r>
               <w:rPr>
@@ -1406,7 +1406,7 @@
               <w:lang w:eastAsia="es-ES"/>
             </w:rPr>
           </w:pPr>
-          <w:hyperlink w:anchor="_Toc123322972" w:history="1">
+          <w:hyperlink w:anchor="_Toc123933025" w:history="1">
             <w:r>
               <w:rPr>
                 <w:rStyle w:val="Hipervnculo"/>
@@ -1434,7 +1434,7 @@
                 <w:noProof/>
                 <w:webHidden/>
               </w:rPr>
-              <w:instrText xml:space="preserve"> PAGEREF _Toc123322972 \h </w:instrText>
+              <w:instrText xml:space="preserve"> PAGEREF _Toc123933025 \h </w:instrText>
             </w:r>
             <w:r>
               <w:rPr>
@@ -1454,7 +1454,7 @@
                 <w:noProof/>
                 <w:webHidden/>
               </w:rPr>
-              <w:t>8</w:t>
+              <w:t>9</w:t>
             </w:r>
             <w:r>
               <w:rPr>
@@ -1478,14 +1478,30 @@
               <w:lang w:eastAsia="es-ES"/>
             </w:rPr>
           </w:pPr>
-          <w:hyperlink w:anchor="_Toc123322973" w:history="1">
+          <w:hyperlink w:anchor="_Toc123933026" w:history="1">
             <w:r>
               <w:rPr>
                 <w:rStyle w:val="Hipervnculo"/>
                 <w:rFonts w:ascii="Bahnschrift" w:hAnsi="Bahnschrift"/>
                 <w:noProof/>
               </w:rPr>
-              <w:t>SERVIDOR</w:t>
+              <w:t>RU</w:t>
+            </w:r>
+            <w:r>
+              <w:rPr>
+                <w:rStyle w:val="Hipervnculo"/>
+                <w:rFonts w:ascii="Bahnschrift" w:hAnsi="Bahnschrift"/>
+                <w:noProof/>
+              </w:rPr>
+              <w:t>T</w:t>
+            </w:r>
+            <w:r>
+              <w:rPr>
+                <w:rStyle w:val="Hipervnculo"/>
+                <w:rFonts w:ascii="Bahnschrift" w:hAnsi="Bahnschrift"/>
+                <w:noProof/>
+              </w:rPr>
+              <w:t>AS / ENDPOINTS</w:t>
             </w:r>
             <w:r>
               <w:rPr>
@@ -1506,7 +1522,7 @@
                 <w:noProof/>
                 <w:webHidden/>
               </w:rPr>
-              <w:instrText xml:space="preserve"> PAGEREF _Toc123322973 \h </w:instrText>
+              <w:instrText xml:space="preserve"> PAGEREF _Toc123933026 \h </w:instrText>
             </w:r>
             <w:r>
               <w:rPr>
@@ -1526,7 +1542,7 @@
                 <w:noProof/>
                 <w:webHidden/>
               </w:rPr>
-              <w:t>9</w:t>
+              <w:t>11</w:t>
             </w:r>
             <w:r>
               <w:rPr>
@@ -1560,7 +1576,7 @@
           <w:rFonts w:ascii="Bahnschrift" w:hAnsi="Bahnschrift"/>
         </w:rPr>
       </w:pPr>
-      <w:bookmarkStart w:id="0" w:name="_Toc123322963"/>
+      <w:bookmarkStart w:id="0" w:name="_Toc123933016"/>
       <w:r>
         <w:rPr>
           <w:rFonts w:ascii="Bahnschrift" w:hAnsi="Bahnschrift"/>
@@ -1797,7 +1813,7 @@
           <w:rFonts w:ascii="Bahnschrift" w:hAnsi="Bahnschrift"/>
         </w:rPr>
       </w:pPr>
-      <w:bookmarkStart w:id="1" w:name="_Toc123322964"/>
+      <w:bookmarkStart w:id="1" w:name="_Toc123933017"/>
       <w:r>
         <w:rPr>
           <w:rFonts w:ascii="Bahnschrift" w:hAnsi="Bahnschrift"/>
@@ -1828,7 +1844,7 @@
           <w:rFonts w:ascii="Bahnschrift" w:hAnsi="Bahnschrift"/>
         </w:rPr>
       </w:pPr>
-      <w:bookmarkStart w:id="2" w:name="_Toc123322965"/>
+      <w:bookmarkStart w:id="2" w:name="_Toc123933018"/>
       <w:r>
         <w:rPr>
           <w:rFonts w:ascii="Bahnschrift" w:hAnsi="Bahnschrift"/>
@@ -1873,7 +1889,7 @@
           <w:rFonts w:ascii="Bahnschrift" w:hAnsi="Bahnschrift"/>
         </w:rPr>
       </w:pPr>
-      <w:bookmarkStart w:id="3" w:name="_Toc123322966"/>
+      <w:bookmarkStart w:id="3" w:name="_Toc123933019"/>
       <w:r>
         <w:rPr>
           <w:rFonts w:ascii="Bahnschrift" w:hAnsi="Bahnschrift"/>
@@ -2175,7 +2191,7 @@
           <w:rFonts w:ascii="Bahnschrift" w:hAnsi="Bahnschrift"/>
         </w:rPr>
       </w:pPr>
-      <w:bookmarkStart w:id="4" w:name="_Toc123322967"/>
+      <w:bookmarkStart w:id="4" w:name="_Toc123933020"/>
       <w:r>
         <w:rPr>
           <w:rFonts w:ascii="Bahnschrift" w:hAnsi="Bahnschrift"/>
@@ -2530,7 +2546,7 @@
           <w:rFonts w:ascii="Bahnschrift" w:hAnsi="Bahnschrift"/>
         </w:rPr>
       </w:pPr>
-      <w:bookmarkStart w:id="5" w:name="_Toc123322968"/>
+      <w:bookmarkStart w:id="5" w:name="_Toc123933021"/>
       <w:r>
         <w:rPr>
           <w:rFonts w:ascii="Bahnschrift" w:hAnsi="Bahnschrift"/>
@@ -2649,7 +2665,7 @@
           <w:rFonts w:ascii="Bahnschrift" w:hAnsi="Bahnschrift"/>
         </w:rPr>
       </w:pPr>
-      <w:bookmarkStart w:id="6" w:name="_Toc123322969"/>
+      <w:bookmarkStart w:id="6" w:name="_Toc123933022"/>
       <w:r>
         <w:rPr>
           <w:rFonts w:ascii="Bahnschrift" w:hAnsi="Bahnschrift"/>
@@ -4050,7 +4066,7 @@
           <w:rFonts w:ascii="Bahnschrift" w:hAnsi="Bahnschrift"/>
         </w:rPr>
       </w:pPr>
-      <w:bookmarkStart w:id="7" w:name="_Toc123322970"/>
+      <w:bookmarkStart w:id="7" w:name="_Toc123933023"/>
       <w:r>
         <w:rPr>
           <w:rFonts w:ascii="Bahnschrift" w:hAnsi="Bahnschrift"/>
@@ -6860,7 +6876,7 @@
           <w:rFonts w:ascii="Bahnschrift" w:hAnsi="Bahnschrift"/>
         </w:rPr>
       </w:pPr>
-      <w:bookmarkStart w:id="8" w:name="_Toc123322971"/>
+      <w:bookmarkStart w:id="8" w:name="_Toc123933024"/>
       <w:r>
         <w:rPr>
           <w:rFonts w:ascii="Bahnschrift" w:hAnsi="Bahnschrift"/>
@@ -8381,7 +8397,7 @@
         </w:rPr>
         <w:br w:type="page"/>
       </w:r>
-      <w:bookmarkStart w:id="9" w:name="_Toc123322972"/>
+      <w:bookmarkStart w:id="9" w:name="_Toc123933025"/>
       <w:r>
         <w:rPr>
           <w:rFonts w:ascii="Bahnschrift" w:hAnsi="Bahnschrift"/>
@@ -10525,7 +10541,7 @@
           <w:rFonts w:ascii="Bahnschrift" w:hAnsi="Bahnschrift"/>
         </w:rPr>
       </w:pPr>
-      <w:bookmarkStart w:id="10" w:name="_Toc123322973"/>
+      <w:bookmarkStart w:id="10" w:name="_Toc123933026"/>
       <w:r>
         <w:rPr>
           <w:rFonts w:ascii="Bahnschrift" w:hAnsi="Bahnschrift"/>
@@ -10533,13 +10549,13 @@
         <w:lastRenderedPageBreak/>
         <w:t>R</w:t>
       </w:r>
+      <w:r>
+        <w:rPr>
+          <w:rFonts w:ascii="Bahnschrift" w:hAnsi="Bahnschrift"/>
+        </w:rPr>
+        <w:t>UTAS / ENDPOINTS</w:t>
+      </w:r>
       <w:bookmarkEnd w:id="10"/>
-      <w:r>
-        <w:rPr>
-          <w:rFonts w:ascii="Bahnschrift" w:hAnsi="Bahnschrift"/>
-        </w:rPr>
-        <w:t>UTAS / ENDPOINTS</w:t>
-      </w:r>
     </w:p>
     <w:p/>
     <w:p>

</xml_diff>

<commit_message>
Listado de las noticias por categoría
</commit_message>
<xml_diff>
--- a/bbdd/saawit.docx
+++ b/bbdd/saawit.docx
@@ -2951,7 +2951,21 @@
         <w:rPr>
           <w:color w:val="595959" w:themeColor="text1" w:themeTint="A6"/>
         </w:rPr>
-        <w:t xml:space="preserve">, mod(puede bloquear usuarios o eliminar post si no corresponden a la categoría pueden cambiar el perfil de </w:t>
+        <w:t xml:space="preserve">, </w:t>
+      </w:r>
+      <w:proofErr w:type="gramStart"/>
+      <w:r>
+        <w:rPr>
+          <w:color w:val="595959" w:themeColor="text1" w:themeTint="A6"/>
+        </w:rPr>
+        <w:t>mod(</w:t>
+      </w:r>
+      <w:proofErr w:type="gramEnd"/>
+      <w:r>
+        <w:rPr>
+          <w:color w:val="595959" w:themeColor="text1" w:themeTint="A6"/>
+        </w:rPr>
+        <w:t xml:space="preserve">puede bloquear usuarios o eliminar post si no corresponden a la categoría pueden cambiar el perfil de </w:t>
       </w:r>
       <w:proofErr w:type="spellStart"/>
       <w:r>
@@ -3079,7 +3093,21 @@
         <w:rPr>
           <w:color w:val="595959" w:themeColor="text1" w:themeTint="A6"/>
         </w:rPr>
-        <w:t xml:space="preserve"> El usuario puede darse de alta pero hasta que no introduce el código de registro no se activa su cuenta</w:t>
+        <w:t xml:space="preserve"> El usuario puede darse de </w:t>
+      </w:r>
+      <w:proofErr w:type="gramStart"/>
+      <w:r>
+        <w:rPr>
+          <w:color w:val="595959" w:themeColor="text1" w:themeTint="A6"/>
+        </w:rPr>
+        <w:t>alta</w:t>
+      </w:r>
+      <w:proofErr w:type="gramEnd"/>
+      <w:r>
+        <w:rPr>
+          <w:color w:val="595959" w:themeColor="text1" w:themeTint="A6"/>
+        </w:rPr>
+        <w:t xml:space="preserve"> pero hasta que no introduce el código de registro no se activa su cuenta</w:t>
       </w:r>
       <w:r>
         <w:rPr>
@@ -3588,7 +3616,21 @@
         <w:rPr>
           <w:color w:val="595959" w:themeColor="text1" w:themeTint="A6"/>
         </w:rPr>
-        <w:t xml:space="preserve"> Título de la noticia, obligatorio, VARCHAR(100)</w:t>
+        <w:t xml:space="preserve"> Título de la noticia, obligatorio, </w:t>
+      </w:r>
+      <w:proofErr w:type="gramStart"/>
+      <w:r>
+        <w:rPr>
+          <w:color w:val="595959" w:themeColor="text1" w:themeTint="A6"/>
+        </w:rPr>
+        <w:t>VARCHAR(</w:t>
+      </w:r>
+      <w:proofErr w:type="gramEnd"/>
+      <w:r>
+        <w:rPr>
+          <w:color w:val="595959" w:themeColor="text1" w:themeTint="A6"/>
+        </w:rPr>
+        <w:t>100)</w:t>
       </w:r>
     </w:p>
     <w:p>
@@ -3620,7 +3662,21 @@
         <w:rPr>
           <w:color w:val="595959" w:themeColor="text1" w:themeTint="A6"/>
         </w:rPr>
-        <w:t xml:space="preserve"> Imagen de la noticia, opcional, VARCHAR(100)</w:t>
+        <w:t xml:space="preserve"> Imagen de la noticia, opcional, </w:t>
+      </w:r>
+      <w:proofErr w:type="gramStart"/>
+      <w:r>
+        <w:rPr>
+          <w:color w:val="595959" w:themeColor="text1" w:themeTint="A6"/>
+        </w:rPr>
+        <w:t>VARCHAR(</w:t>
+      </w:r>
+      <w:proofErr w:type="gramEnd"/>
+      <w:r>
+        <w:rPr>
+          <w:color w:val="595959" w:themeColor="text1" w:themeTint="A6"/>
+        </w:rPr>
+        <w:t>100)</w:t>
       </w:r>
     </w:p>
     <w:p>
@@ -3652,7 +3708,21 @@
         <w:rPr>
           <w:color w:val="595959" w:themeColor="text1" w:themeTint="A6"/>
         </w:rPr>
-        <w:t xml:space="preserve"> Entradilla de la noticia, opcional, VARCHAR(250)</w:t>
+        <w:t xml:space="preserve"> Entradilla de la noticia, opcional, </w:t>
+      </w:r>
+      <w:proofErr w:type="gramStart"/>
+      <w:r>
+        <w:rPr>
+          <w:color w:val="595959" w:themeColor="text1" w:themeTint="A6"/>
+        </w:rPr>
+        <w:t>VARCHAR(</w:t>
+      </w:r>
+      <w:proofErr w:type="gramEnd"/>
+      <w:r>
+        <w:rPr>
+          <w:color w:val="595959" w:themeColor="text1" w:themeTint="A6"/>
+        </w:rPr>
+        <w:t>250)</w:t>
       </w:r>
     </w:p>
     <w:p>
@@ -3838,7 +3908,21 @@
         <w:rPr>
           <w:color w:val="595959" w:themeColor="text1" w:themeTint="A6"/>
         </w:rPr>
-        <w:t>: Nombre de la imagen creado de manera automática, obligatorio, VARCHAR(100)</w:t>
+        <w:t xml:space="preserve">: Nombre de la imagen creado de manera automática, obligatorio, </w:t>
+      </w:r>
+      <w:proofErr w:type="gramStart"/>
+      <w:r>
+        <w:rPr>
+          <w:color w:val="595959" w:themeColor="text1" w:themeTint="A6"/>
+        </w:rPr>
+        <w:t>VARCHAR(</w:t>
+      </w:r>
+      <w:proofErr w:type="gramEnd"/>
+      <w:r>
+        <w:rPr>
+          <w:color w:val="595959" w:themeColor="text1" w:themeTint="A6"/>
+        </w:rPr>
+        <w:t>100)</w:t>
       </w:r>
     </w:p>
     <w:p>
@@ -3992,7 +4076,21 @@
         <w:rPr>
           <w:color w:val="595959" w:themeColor="text1" w:themeTint="A6"/>
         </w:rPr>
-        <w:t>: Un usuario puede votar de 1 a n noticias (1:n) y 1 noticia puede ser votada entre 1 y n usuarios (1:n).</w:t>
+        <w:t>: Un usuario puede votar de 1 a n noticias (</w:t>
+      </w:r>
+      <w:proofErr w:type="gramStart"/>
+      <w:r>
+        <w:rPr>
+          <w:color w:val="595959" w:themeColor="text1" w:themeTint="A6"/>
+        </w:rPr>
+        <w:t>1:n</w:t>
+      </w:r>
+      <w:proofErr w:type="gramEnd"/>
+      <w:r>
+        <w:rPr>
+          <w:color w:val="595959" w:themeColor="text1" w:themeTint="A6"/>
+        </w:rPr>
+        <w:t>) y 1 noticia puede ser votada entre 1 y n usuarios (1:n).</w:t>
       </w:r>
       <w:r>
         <w:rPr>
@@ -4360,7 +4458,21 @@
         <w:rPr>
           <w:color w:val="595959" w:themeColor="text1" w:themeTint="A6"/>
         </w:rPr>
-        <w:t>: Un usuario puede publicar de 1 a n noticias (1:n) y 1 noticia solo puede ser publicada por un usuario (1:1).</w:t>
+        <w:t>: Un usuario puede publicar de 1 a n noticias (</w:t>
+      </w:r>
+      <w:proofErr w:type="gramStart"/>
+      <w:r>
+        <w:rPr>
+          <w:color w:val="595959" w:themeColor="text1" w:themeTint="A6"/>
+        </w:rPr>
+        <w:t>1:n</w:t>
+      </w:r>
+      <w:proofErr w:type="gramEnd"/>
+      <w:r>
+        <w:rPr>
+          <w:color w:val="595959" w:themeColor="text1" w:themeTint="A6"/>
+        </w:rPr>
+        <w:t>) y 1 noticia solo puede ser publicada por un usuario (1:1).</w:t>
       </w:r>
       <w:r>
         <w:rPr>
@@ -4412,7 +4524,21 @@
         <w:rPr>
           <w:color w:val="595959" w:themeColor="text1" w:themeTint="A6"/>
         </w:rPr>
-        <w:t>: Una noticia puede tener entre 0 y 3 fotografías (1:n) y 1 foto puede pertenecer solo a una noticia (1:1).</w:t>
+        <w:t>: Una noticia puede tener entre 0 y 3 fotografías (</w:t>
+      </w:r>
+      <w:proofErr w:type="gramStart"/>
+      <w:r>
+        <w:rPr>
+          <w:color w:val="595959" w:themeColor="text1" w:themeTint="A6"/>
+        </w:rPr>
+        <w:t>1:n</w:t>
+      </w:r>
+      <w:proofErr w:type="gramEnd"/>
+      <w:r>
+        <w:rPr>
+          <w:color w:val="595959" w:themeColor="text1" w:themeTint="A6"/>
+        </w:rPr>
+        <w:t>) y 1 foto puede pertenecer solo a una noticia (1:1).</w:t>
       </w:r>
       <w:r>
         <w:rPr>
@@ -4845,7 +4971,21 @@
         <w:rPr>
           <w:color w:val="595959" w:themeColor="text1" w:themeTint="A6"/>
         </w:rPr>
-        <w:t xml:space="preserve"> VARCHAR(100) UNIQUE NOT NULL,</w:t>
+        <w:t xml:space="preserve"> </w:t>
+      </w:r>
+      <w:proofErr w:type="gramStart"/>
+      <w:r>
+        <w:rPr>
+          <w:color w:val="595959" w:themeColor="text1" w:themeTint="A6"/>
+        </w:rPr>
+        <w:t>VARCHAR(</w:t>
+      </w:r>
+      <w:proofErr w:type="gramEnd"/>
+      <w:r>
+        <w:rPr>
+          <w:color w:val="595959" w:themeColor="text1" w:themeTint="A6"/>
+        </w:rPr>
+        <w:t>100) UNIQUE NOT NULL,</w:t>
       </w:r>
     </w:p>
     <w:p>
@@ -4883,7 +5023,21 @@
         <w:rPr>
           <w:color w:val="595959" w:themeColor="text1" w:themeTint="A6"/>
         </w:rPr>
-        <w:t>email VARCHAR(100) UNIQUE NOT NULL,</w:t>
+        <w:t xml:space="preserve">email </w:t>
+      </w:r>
+      <w:proofErr w:type="gramStart"/>
+      <w:r>
+        <w:rPr>
+          <w:color w:val="595959" w:themeColor="text1" w:themeTint="A6"/>
+        </w:rPr>
+        <w:t>VARCHAR(</w:t>
+      </w:r>
+      <w:proofErr w:type="gramEnd"/>
+      <w:r>
+        <w:rPr>
+          <w:color w:val="595959" w:themeColor="text1" w:themeTint="A6"/>
+        </w:rPr>
+        <w:t>100) UNIQUE NOT NULL,</w:t>
       </w:r>
     </w:p>
     <w:p>
@@ -4929,7 +5083,21 @@
         <w:rPr>
           <w:color w:val="595959" w:themeColor="text1" w:themeTint="A6"/>
         </w:rPr>
-        <w:t xml:space="preserve"> VARCHAR(100) NOT NULL,</w:t>
+        <w:t xml:space="preserve"> </w:t>
+      </w:r>
+      <w:proofErr w:type="gramStart"/>
+      <w:r>
+        <w:rPr>
+          <w:color w:val="595959" w:themeColor="text1" w:themeTint="A6"/>
+        </w:rPr>
+        <w:t>VARCHAR(</w:t>
+      </w:r>
+      <w:proofErr w:type="gramEnd"/>
+      <w:r>
+        <w:rPr>
+          <w:color w:val="595959" w:themeColor="text1" w:themeTint="A6"/>
+        </w:rPr>
+        <w:t>100) NOT NULL,</w:t>
       </w:r>
     </w:p>
     <w:p>
@@ -4975,7 +5143,21 @@
         <w:rPr>
           <w:color w:val="595959" w:themeColor="text1" w:themeTint="A6"/>
         </w:rPr>
-        <w:t xml:space="preserve"> VARCHAR(100),</w:t>
+        <w:t xml:space="preserve"> </w:t>
+      </w:r>
+      <w:proofErr w:type="gramStart"/>
+      <w:r>
+        <w:rPr>
+          <w:color w:val="595959" w:themeColor="text1" w:themeTint="A6"/>
+        </w:rPr>
+        <w:t>VARCHAR(</w:t>
+      </w:r>
+      <w:proofErr w:type="gramEnd"/>
+      <w:r>
+        <w:rPr>
+          <w:color w:val="595959" w:themeColor="text1" w:themeTint="A6"/>
+        </w:rPr>
+        <w:t>100),</w:t>
       </w:r>
     </w:p>
     <w:p>
@@ -5013,7 +5195,21 @@
         <w:rPr>
           <w:color w:val="595959" w:themeColor="text1" w:themeTint="A6"/>
         </w:rPr>
-        <w:t>role ENUM('</w:t>
+        <w:t xml:space="preserve">role </w:t>
+      </w:r>
+      <w:proofErr w:type="gramStart"/>
+      <w:r>
+        <w:rPr>
+          <w:color w:val="595959" w:themeColor="text1" w:themeTint="A6"/>
+        </w:rPr>
+        <w:t>ENUM(</w:t>
+      </w:r>
+      <w:proofErr w:type="gramEnd"/>
+      <w:r>
+        <w:rPr>
+          <w:color w:val="595959" w:themeColor="text1" w:themeTint="A6"/>
+        </w:rPr>
+        <w:t>'</w:t>
       </w:r>
       <w:proofErr w:type="spellStart"/>
       <w:r>
@@ -5102,7 +5298,21 @@
         <w:rPr>
           <w:color w:val="595959" w:themeColor="text1" w:themeTint="A6"/>
         </w:rPr>
-        <w:t xml:space="preserve"> VARCHAR(100),</w:t>
+        <w:t xml:space="preserve"> </w:t>
+      </w:r>
+      <w:proofErr w:type="gramStart"/>
+      <w:r>
+        <w:rPr>
+          <w:color w:val="595959" w:themeColor="text1" w:themeTint="A6"/>
+        </w:rPr>
+        <w:t>VARCHAR(</w:t>
+      </w:r>
+      <w:proofErr w:type="gramEnd"/>
+      <w:r>
+        <w:rPr>
+          <w:color w:val="595959" w:themeColor="text1" w:themeTint="A6"/>
+        </w:rPr>
+        <w:t>100),</w:t>
       </w:r>
     </w:p>
     <w:p>
@@ -5148,7 +5358,21 @@
         <w:rPr>
           <w:color w:val="595959" w:themeColor="text1" w:themeTint="A6"/>
         </w:rPr>
-        <w:t xml:space="preserve"> VARCHAR(20),</w:t>
+        <w:t xml:space="preserve"> </w:t>
+      </w:r>
+      <w:proofErr w:type="gramStart"/>
+      <w:r>
+        <w:rPr>
+          <w:color w:val="595959" w:themeColor="text1" w:themeTint="A6"/>
+        </w:rPr>
+        <w:t>VARCHAR(</w:t>
+      </w:r>
+      <w:proofErr w:type="gramEnd"/>
+      <w:r>
+        <w:rPr>
+          <w:color w:val="595959" w:themeColor="text1" w:themeTint="A6"/>
+        </w:rPr>
+        <w:t>20),</w:t>
       </w:r>
     </w:p>
     <w:p>
@@ -5368,7 +5592,21 @@
         <w:rPr>
           <w:color w:val="595959" w:themeColor="text1" w:themeTint="A6"/>
         </w:rPr>
-        <w:t xml:space="preserve"> ENUM('deportes', 'videojuegos', 'noticias', 'programación', 'viajes', 'tecnología', 'música', 'memes', 'general') DEFAULT 'general',</w:t>
+        <w:t xml:space="preserve"> </w:t>
+      </w:r>
+      <w:proofErr w:type="gramStart"/>
+      <w:r>
+        <w:rPr>
+          <w:color w:val="595959" w:themeColor="text1" w:themeTint="A6"/>
+        </w:rPr>
+        <w:t>ENUM(</w:t>
+      </w:r>
+      <w:proofErr w:type="gramEnd"/>
+      <w:r>
+        <w:rPr>
+          <w:color w:val="595959" w:themeColor="text1" w:themeTint="A6"/>
+        </w:rPr>
+        <w:t>'deportes', 'videojuegos', 'noticias', 'programación', 'viajes', 'tecnología', 'música', 'memes', 'general') DEFAULT 'general',</w:t>
       </w:r>
     </w:p>
     <w:p>
@@ -5570,7 +5808,21 @@
         <w:rPr>
           <w:color w:val="595959" w:themeColor="text1" w:themeTint="A6"/>
         </w:rPr>
-        <w:t xml:space="preserve"> VARCHAR(100) NOT NULL,</w:t>
+        <w:t xml:space="preserve"> </w:t>
+      </w:r>
+      <w:proofErr w:type="gramStart"/>
+      <w:r>
+        <w:rPr>
+          <w:color w:val="595959" w:themeColor="text1" w:themeTint="A6"/>
+        </w:rPr>
+        <w:t>VARCHAR(</w:t>
+      </w:r>
+      <w:proofErr w:type="gramEnd"/>
+      <w:r>
+        <w:rPr>
+          <w:color w:val="595959" w:themeColor="text1" w:themeTint="A6"/>
+        </w:rPr>
+        <w:t>100) NOT NULL,</w:t>
       </w:r>
     </w:p>
     <w:p>
@@ -5622,7 +5874,21 @@
         <w:rPr>
           <w:color w:val="595959" w:themeColor="text1" w:themeTint="A6"/>
         </w:rPr>
-        <w:t xml:space="preserve"> VARCHAR(100),</w:t>
+        <w:t xml:space="preserve"> </w:t>
+      </w:r>
+      <w:proofErr w:type="gramStart"/>
+      <w:r>
+        <w:rPr>
+          <w:color w:val="595959" w:themeColor="text1" w:themeTint="A6"/>
+        </w:rPr>
+        <w:t>VARCHAR(</w:t>
+      </w:r>
+      <w:proofErr w:type="gramEnd"/>
+      <w:r>
+        <w:rPr>
+          <w:color w:val="595959" w:themeColor="text1" w:themeTint="A6"/>
+        </w:rPr>
+        <w:t>100),</w:t>
       </w:r>
     </w:p>
     <w:p>
@@ -5674,7 +5940,21 @@
         <w:rPr>
           <w:color w:val="595959" w:themeColor="text1" w:themeTint="A6"/>
         </w:rPr>
-        <w:t xml:space="preserve"> VARCHAR(250),</w:t>
+        <w:t xml:space="preserve"> </w:t>
+      </w:r>
+      <w:proofErr w:type="gramStart"/>
+      <w:r>
+        <w:rPr>
+          <w:color w:val="595959" w:themeColor="text1" w:themeTint="A6"/>
+        </w:rPr>
+        <w:t>VARCHAR(</w:t>
+      </w:r>
+      <w:proofErr w:type="gramEnd"/>
+      <w:r>
+        <w:rPr>
+          <w:color w:val="595959" w:themeColor="text1" w:themeTint="A6"/>
+        </w:rPr>
+        <w:t>250),</w:t>
       </w:r>
     </w:p>
     <w:p>
@@ -6291,11 +6571,19 @@
         </w:rPr>
         <w:t xml:space="preserve"> </w:t>
       </w:r>
-      <w:r>
-        <w:rPr>
-          <w:color w:val="595959" w:themeColor="text1" w:themeTint="A6"/>
-        </w:rPr>
-        <w:t>VARCHAR(100) NOT NULL,</w:t>
+      <w:proofErr w:type="gramStart"/>
+      <w:r>
+        <w:rPr>
+          <w:color w:val="595959" w:themeColor="text1" w:themeTint="A6"/>
+        </w:rPr>
+        <w:t>VARCHAR(</w:t>
+      </w:r>
+      <w:proofErr w:type="gramEnd"/>
+      <w:r>
+        <w:rPr>
+          <w:color w:val="595959" w:themeColor="text1" w:themeTint="A6"/>
+        </w:rPr>
+        <w:t>100) NOT NULL,</w:t>
       </w:r>
     </w:p>
     <w:p>
@@ -6572,6 +6860,7 @@
         <w:t xml:space="preserve">Antes de instalar alguna dependencia crearemos nuestro fichero </w:t>
       </w:r>
       <w:proofErr w:type="spellStart"/>
+      <w:proofErr w:type="gramStart"/>
       <w:r>
         <w:rPr>
           <w:rFonts w:ascii="Bahnschrift" w:hAnsi="Bahnschrift"/>
@@ -6579,6 +6868,7 @@
         <w:t>package.json</w:t>
       </w:r>
       <w:proofErr w:type="spellEnd"/>
+      <w:proofErr w:type="gramEnd"/>
       <w:r>
         <w:rPr>
           <w:rFonts w:ascii="Bahnschrift" w:hAnsi="Bahnschrift"/>
@@ -6680,6 +6970,7 @@
         <w:t xml:space="preserve"> -y (si queremos crear </w:t>
       </w:r>
       <w:proofErr w:type="spellStart"/>
+      <w:proofErr w:type="gramStart"/>
       <w:r>
         <w:rPr>
           <w:rFonts w:ascii="Bahnschrift" w:hAnsi="Bahnschrift"/>
@@ -6687,6 +6978,7 @@
         <w:t>package.json</w:t>
       </w:r>
       <w:proofErr w:type="spellEnd"/>
+      <w:proofErr w:type="gramEnd"/>
       <w:r>
         <w:rPr>
           <w:rFonts w:ascii="Bahnschrift" w:hAnsi="Bahnschrift"/>
@@ -8841,9 +9133,9 @@
                 <w:sz w:val="20"/>
                 <w:szCs w:val="20"/>
               </w:rPr>
-              <w:t>el archivo oculto .</w:t>
-            </w:r>
-            <w:proofErr w:type="spellStart"/>
+              <w:t xml:space="preserve">el archivo </w:t>
+            </w:r>
+            <w:proofErr w:type="gramStart"/>
             <w:r>
               <w:rPr>
                 <w:rFonts w:ascii="Bahnschrift" w:eastAsiaTheme="majorEastAsia" w:hAnsi="Bahnschrift" w:cstheme="majorBidi"/>
@@ -8851,9 +9143,20 @@
                 <w:sz w:val="20"/>
                 <w:szCs w:val="20"/>
               </w:rPr>
+              <w:t>oculto .</w:t>
+            </w:r>
+            <w:proofErr w:type="spellStart"/>
+            <w:r>
+              <w:rPr>
+                <w:rFonts w:ascii="Bahnschrift" w:eastAsiaTheme="majorEastAsia" w:hAnsi="Bahnschrift" w:cstheme="majorBidi"/>
+                <w:color w:val="134163" w:themeColor="accent6" w:themeShade="80"/>
+                <w:sz w:val="20"/>
+                <w:szCs w:val="20"/>
+              </w:rPr>
               <w:t>env</w:t>
             </w:r>
             <w:proofErr w:type="spellEnd"/>
+            <w:proofErr w:type="gramEnd"/>
           </w:p>
         </w:tc>
       </w:tr>
@@ -8981,7 +9284,27 @@
                 <w:sz w:val="20"/>
                 <w:szCs w:val="20"/>
               </w:rPr>
-              <w:t>” de tablas y/o registros pero nunca crear la base de datos.</w:t>
+              <w:t xml:space="preserve">” de tablas y/o </w:t>
+            </w:r>
+            <w:proofErr w:type="gramStart"/>
+            <w:r>
+              <w:rPr>
+                <w:rFonts w:ascii="Bahnschrift" w:eastAsiaTheme="majorEastAsia" w:hAnsi="Bahnschrift" w:cstheme="majorBidi"/>
+                <w:color w:val="134163" w:themeColor="accent6" w:themeShade="80"/>
+                <w:sz w:val="20"/>
+                <w:szCs w:val="20"/>
+              </w:rPr>
+              <w:t>registros</w:t>
+            </w:r>
+            <w:proofErr w:type="gramEnd"/>
+            <w:r>
+              <w:rPr>
+                <w:rFonts w:ascii="Bahnschrift" w:eastAsiaTheme="majorEastAsia" w:hAnsi="Bahnschrift" w:cstheme="majorBidi"/>
+                <w:color w:val="134163" w:themeColor="accent6" w:themeShade="80"/>
+                <w:sz w:val="20"/>
+                <w:szCs w:val="20"/>
+              </w:rPr>
+              <w:t xml:space="preserve"> pero nunca crear la base de datos.</w:t>
             </w:r>
           </w:p>
         </w:tc>
@@ -10494,7 +10817,21 @@
                 <w:sz w:val="16"/>
                 <w:szCs w:val="16"/>
               </w:rPr>
-              <w:t>login.js</w:t>
+              <w:t>login</w:t>
+            </w:r>
+            <w:r>
+              <w:rPr>
+                <w:sz w:val="16"/>
+                <w:szCs w:val="16"/>
+              </w:rPr>
+              <w:t>User</w:t>
+            </w:r>
+            <w:r>
+              <w:rPr>
+                <w:sz w:val="16"/>
+                <w:szCs w:val="16"/>
+              </w:rPr>
+              <w:t>.js</w:t>
             </w:r>
           </w:p>
         </w:tc>
@@ -11246,7 +11583,7 @@
                 <w:sz w:val="16"/>
                 <w:szCs w:val="16"/>
               </w:rPr>
-              <w:t>list</w:t>
+              <w:t>news</w:t>
             </w:r>
             <w:r>
               <w:rPr>
@@ -11364,12 +11701,21 @@
               <w:t>?category</w:t>
             </w:r>
             <w:proofErr w:type="spellEnd"/>
-            <w:r>
-              <w:rPr>
-                <w:sz w:val="16"/>
-                <w:szCs w:val="16"/>
-              </w:rPr>
-              <w:t>=”general”</w:t>
+            <w:proofErr w:type="gramStart"/>
+            <w:r>
+              <w:rPr>
+                <w:sz w:val="16"/>
+                <w:szCs w:val="16"/>
+              </w:rPr>
+              <w:t>=”general</w:t>
+            </w:r>
+            <w:proofErr w:type="gramEnd"/>
+            <w:r>
+              <w:rPr>
+                <w:sz w:val="16"/>
+                <w:szCs w:val="16"/>
+              </w:rPr>
+              <w:t>”</w:t>
             </w:r>
           </w:p>
         </w:tc>
@@ -11390,7 +11736,14 @@
                 <w:sz w:val="16"/>
                 <w:szCs w:val="16"/>
               </w:rPr>
-              <w:t>listByCategory.js</w:t>
+              <w:t>news</w:t>
+            </w:r>
+            <w:r>
+              <w:rPr>
+                <w:sz w:val="16"/>
+                <w:szCs w:val="16"/>
+              </w:rPr>
+              <w:t>ByCategory.js</w:t>
             </w:r>
           </w:p>
         </w:tc>
@@ -11612,6 +11965,7 @@
               <w:t>news</w:t>
             </w:r>
             <w:proofErr w:type="spellEnd"/>
+            <w:proofErr w:type="gramStart"/>
             <w:r>
               <w:rPr>
                 <w:sz w:val="16"/>
@@ -11628,6 +11982,7 @@
               <w:t>idNews</w:t>
             </w:r>
             <w:proofErr w:type="spellEnd"/>
+            <w:proofErr w:type="gramEnd"/>
           </w:p>
         </w:tc>
         <w:tc>
@@ -11746,6 +12101,7 @@
               <w:t>news</w:t>
             </w:r>
             <w:proofErr w:type="spellEnd"/>
+            <w:proofErr w:type="gramStart"/>
             <w:r>
               <w:rPr>
                 <w:sz w:val="16"/>
@@ -11762,6 +12118,7 @@
               <w:t>idNews</w:t>
             </w:r>
             <w:proofErr w:type="spellEnd"/>
+            <w:proofErr w:type="gramEnd"/>
           </w:p>
         </w:tc>
         <w:tc>
@@ -11880,6 +12237,7 @@
               <w:t>news</w:t>
             </w:r>
             <w:proofErr w:type="spellEnd"/>
+            <w:proofErr w:type="gramStart"/>
             <w:r>
               <w:rPr>
                 <w:sz w:val="16"/>
@@ -11896,6 +12254,7 @@
               <w:t>idNews</w:t>
             </w:r>
             <w:proofErr w:type="spellEnd"/>
+            <w:proofErr w:type="gramEnd"/>
           </w:p>
         </w:tc>
         <w:tc>

</xml_diff>

<commit_message>
Añado documentación en pdf y lo dejo indicado en README.md
</commit_message>
<xml_diff>
--- a/bbdd/saawit.docx
+++ b/bbdd/saawit.docx
@@ -9289,28 +9289,7 @@
                 <w:sz w:val="16"/>
                 <w:szCs w:val="16"/>
               </w:rPr>
-              <w:t>/users/</w:t>
-            </w:r>
-            <w:r>
-              <w:rPr>
-                <w:sz w:val="16"/>
-                <w:szCs w:val="16"/>
-              </w:rPr>
-              <w:t xml:space="preserve"> </w:t>
-            </w:r>
-            <w:r>
-              <w:rPr>
-                <w:sz w:val="16"/>
-                <w:szCs w:val="16"/>
-              </w:rPr>
-              <w:t>password</w:t>
-            </w:r>
-            <w:r>
-              <w:rPr>
-                <w:sz w:val="16"/>
-                <w:szCs w:val="16"/>
-              </w:rPr>
-              <w:t>/recover</w:t>
+              <w:t>/users/ password/recover</w:t>
             </w:r>
           </w:p>
         </w:tc>
@@ -9455,14 +9434,7 @@
                 <w:sz w:val="16"/>
                 <w:szCs w:val="16"/>
               </w:rPr>
-              <w:t>Editar nuestra foto de perfil</w:t>
-            </w:r>
-            <w:r>
-              <w:rPr>
-                <w:sz w:val="16"/>
-                <w:szCs w:val="16"/>
-              </w:rPr>
-              <w:t>.</w:t>
+              <w:t>Editar nuestra foto de perfil.</w:t>
             </w:r>
           </w:p>
         </w:tc>

</xml_diff>

<commit_message>
Corrigiendo errores y añadiendo editProfile
</commit_message>
<xml_diff>
--- a/bbdd/saawit.docx
+++ b/bbdd/saawit.docx
@@ -2634,8 +2634,16 @@
         <w:rPr>
           <w:color w:val="595959" w:themeColor="text1" w:themeTint="A6"/>
         </w:rPr>
-        <w:t xml:space="preserve"> user</w:t>
-      </w:r>
+        <w:t xml:space="preserve"> </w:t>
+      </w:r>
+      <w:proofErr w:type="spellStart"/>
+      <w:r>
+        <w:rPr>
+          <w:color w:val="595959" w:themeColor="text1" w:themeTint="A6"/>
+        </w:rPr>
+        <w:t>user</w:t>
+      </w:r>
+      <w:proofErr w:type="spellEnd"/>
       <w:r>
         <w:rPr>
           <w:color w:val="595959" w:themeColor="text1" w:themeTint="A6"/>
@@ -2658,7 +2666,7 @@
         <w:rPr>
           <w:color w:val="134163" w:themeColor="accent6" w:themeShade="80"/>
         </w:rPr>
-        <w:t>registerCode</w:t>
+        <w:t>recoverPassCode</w:t>
       </w:r>
       <w:r>
         <w:rPr>
@@ -2670,7 +2678,7 @@
         <w:rPr>
           <w:color w:val="595959" w:themeColor="text1" w:themeTint="A6"/>
         </w:rPr>
-        <w:t xml:space="preserve"> Código de registro que se le envía al usuario que se da de alta: VARCHAR (20)</w:t>
+        <w:t xml:space="preserve"> Código de recuperación de contraseña: VARCHAR (20)</w:t>
       </w:r>
     </w:p>
     <w:p>
@@ -2688,7 +2696,7 @@
         <w:rPr>
           <w:color w:val="134163" w:themeColor="accent6" w:themeShade="80"/>
         </w:rPr>
-        <w:t>recoverPassCode</w:t>
+        <w:t>active</w:t>
       </w:r>
       <w:r>
         <w:rPr>
@@ -2700,7 +2708,19 @@
         <w:rPr>
           <w:color w:val="595959" w:themeColor="text1" w:themeTint="A6"/>
         </w:rPr>
-        <w:t xml:space="preserve"> Código de recuperación de contraseña: VARCHAR (20)</w:t>
+        <w:t xml:space="preserve"> El usuario puede darse de alta pero hasta que no introduce el código de registro no se activa su cuenta</w:t>
+      </w:r>
+      <w:r>
+        <w:rPr>
+          <w:color w:val="595959" w:themeColor="text1" w:themeTint="A6"/>
+        </w:rPr>
+        <w:t>. Por defecto vendrá como false.</w:t>
+      </w:r>
+      <w:r>
+        <w:rPr>
+          <w:color w:val="595959" w:themeColor="text1" w:themeTint="A6"/>
+        </w:rPr>
+        <w:t xml:space="preserve"> BOOLEAN.</w:t>
       </w:r>
     </w:p>
     <w:p>
@@ -2718,7 +2738,7 @@
         <w:rPr>
           <w:color w:val="134163" w:themeColor="accent6" w:themeShade="80"/>
         </w:rPr>
-        <w:t>active</w:t>
+        <w:t>createdAt</w:t>
       </w:r>
       <w:r>
         <w:rPr>
@@ -2730,19 +2750,13 @@
         <w:rPr>
           <w:color w:val="595959" w:themeColor="text1" w:themeTint="A6"/>
         </w:rPr>
-        <w:t xml:space="preserve"> El usuario puede darse de alta pero hasta que no introduce el código de registro no se activa su cuenta</w:t>
-      </w:r>
-      <w:r>
-        <w:rPr>
-          <w:color w:val="595959" w:themeColor="text1" w:themeTint="A6"/>
-        </w:rPr>
-        <w:t>. Por defecto vendrá como false.</w:t>
-      </w:r>
-      <w:r>
-        <w:rPr>
-          <w:color w:val="595959" w:themeColor="text1" w:themeTint="A6"/>
-        </w:rPr>
-        <w:t xml:space="preserve"> BOOLEAN.</w:t>
+        <w:t xml:space="preserve"> Fecha de creación del usuario.</w:t>
+      </w:r>
+      <w:r>
+        <w:rPr>
+          <w:color w:val="595959" w:themeColor="text1" w:themeTint="A6"/>
+        </w:rPr>
+        <w:t xml:space="preserve"> Timestamp y requerido.</w:t>
       </w:r>
     </w:p>
     <w:p>
@@ -2761,7 +2775,7 @@
           <w:color w:val="134163" w:themeColor="accent6" w:themeShade="80"/>
         </w:rPr>
         <w:lastRenderedPageBreak/>
-        <w:t>createdAt</w:t>
+        <w:t>modifiedAt</w:t>
       </w:r>
       <w:r>
         <w:rPr>
@@ -2773,13 +2787,13 @@
         <w:rPr>
           <w:color w:val="595959" w:themeColor="text1" w:themeTint="A6"/>
         </w:rPr>
-        <w:t xml:space="preserve"> Fecha de creación del usuario.</w:t>
-      </w:r>
-      <w:r>
-        <w:rPr>
-          <w:color w:val="595959" w:themeColor="text1" w:themeTint="A6"/>
-        </w:rPr>
-        <w:t xml:space="preserve"> Timestamp y requerido.</w:t>
+        <w:t xml:space="preserve"> Fecha de modificación de alguno de los atributos. </w:t>
+      </w:r>
+      <w:r>
+        <w:rPr>
+          <w:color w:val="595959" w:themeColor="text1" w:themeTint="A6"/>
+        </w:rPr>
+        <w:t>Timestamp.</w:t>
       </w:r>
     </w:p>
     <w:p>
@@ -2797,42 +2811,6 @@
         <w:rPr>
           <w:color w:val="134163" w:themeColor="accent6" w:themeShade="80"/>
         </w:rPr>
-        <w:t>modifiedAt</w:t>
-      </w:r>
-      <w:r>
-        <w:rPr>
-          <w:color w:val="595959" w:themeColor="text1" w:themeTint="A6"/>
-        </w:rPr>
-        <w:t>:</w:t>
-      </w:r>
-      <w:r>
-        <w:rPr>
-          <w:color w:val="595959" w:themeColor="text1" w:themeTint="A6"/>
-        </w:rPr>
-        <w:t xml:space="preserve"> Fecha de modificación de alguno de los atributos. </w:t>
-      </w:r>
-      <w:r>
-        <w:rPr>
-          <w:color w:val="595959" w:themeColor="text1" w:themeTint="A6"/>
-        </w:rPr>
-        <w:t>Timestamp.</w:t>
-      </w:r>
-    </w:p>
-    <w:p>
-      <w:pPr>
-        <w:pStyle w:val="Prrafodelista"/>
-        <w:numPr>
-          <w:ilvl w:val="0"/>
-          <w:numId w:val="4"/>
-        </w:numPr>
-        <w:rPr>
-          <w:color w:val="595959" w:themeColor="text1" w:themeTint="A6"/>
-        </w:rPr>
-      </w:pPr>
-      <w:r>
-        <w:rPr>
-          <w:color w:val="134163" w:themeColor="accent6" w:themeShade="80"/>
-        </w:rPr>
         <w:t>bio</w:t>
       </w:r>
       <w:r>
@@ -2846,6 +2824,12 @@
           <w:color w:val="595959" w:themeColor="text1" w:themeTint="A6"/>
         </w:rPr>
         <w:t xml:space="preserve">Biografía del usuario. </w:t>
+      </w:r>
+      <w:r>
+        <w:rPr>
+          <w:color w:val="595959" w:themeColor="text1" w:themeTint="A6"/>
+        </w:rPr>
+        <w:t>VARCHAR(500)</w:t>
       </w:r>
     </w:p>
     <w:p>
@@ -2908,7 +2892,27 @@
         <w:rPr>
           <w:color w:val="595959" w:themeColor="text1" w:themeTint="A6"/>
         </w:rPr>
-        <w:t>Identificador único, autoincremental y entero de cada registro.</w:t>
+        <w:t xml:space="preserve">Identificador único, </w:t>
+      </w:r>
+      <w:proofErr w:type="spellStart"/>
+      <w:r>
+        <w:rPr>
+          <w:color w:val="595959" w:themeColor="text1" w:themeTint="A6"/>
+        </w:rPr>
+        <w:t>autoincremental</w:t>
+      </w:r>
+      <w:proofErr w:type="spellEnd"/>
+      <w:r>
+        <w:rPr>
+          <w:color w:val="595959" w:themeColor="text1" w:themeTint="A6"/>
+        </w:rPr>
+        <w:t>, solo puede ser un número entero y positivo</w:t>
+      </w:r>
+      <w:r>
+        <w:rPr>
+          <w:color w:val="595959" w:themeColor="text1" w:themeTint="A6"/>
+        </w:rPr>
+        <w:t>.</w:t>
       </w:r>
     </w:p>
     <w:p>
@@ -4226,11 +4230,52 @@
         </w:rPr>
         <w:tab/>
       </w:r>
-      <w:r>
-        <w:rPr>
-          <w:color w:val="595959" w:themeColor="text1" w:themeTint="A6"/>
-        </w:rPr>
-        <w:t>password VARCHAR(100) NOT NULL,</w:t>
+      <w:proofErr w:type="spellStart"/>
+      <w:r>
+        <w:rPr>
+          <w:color w:val="595959" w:themeColor="text1" w:themeTint="A6"/>
+        </w:rPr>
+        <w:t>password</w:t>
+      </w:r>
+      <w:proofErr w:type="spellEnd"/>
+      <w:r>
+        <w:rPr>
+          <w:color w:val="595959" w:themeColor="text1" w:themeTint="A6"/>
+        </w:rPr>
+        <w:t xml:space="preserve"> VARCHAR(100) NOT NULL,</w:t>
+      </w:r>
+    </w:p>
+    <w:p>
+      <w:pPr>
+        <w:spacing w:line="240" w:lineRule="auto"/>
+        <w:ind w:left="2124" w:firstLine="708"/>
+        <w:rPr>
+          <w:color w:val="595959" w:themeColor="text1" w:themeTint="A6"/>
+        </w:rPr>
+      </w:pPr>
+      <w:r>
+        <w:rPr>
+          <w:color w:val="595959" w:themeColor="text1" w:themeTint="A6"/>
+        </w:rPr>
+        <w:t>bio</w:t>
+      </w:r>
+      <w:r>
+        <w:rPr>
+          <w:color w:val="595959" w:themeColor="text1" w:themeTint="A6"/>
+        </w:rPr>
+        <w:t xml:space="preserve"> VARCHAR(</w:t>
+      </w:r>
+      <w:r>
+        <w:rPr>
+          <w:color w:val="595959" w:themeColor="text1" w:themeTint="A6"/>
+        </w:rPr>
+        <w:t>5</w:t>
+      </w:r>
+      <w:r>
+        <w:rPr>
+          <w:color w:val="595959" w:themeColor="text1" w:themeTint="A6"/>
+        </w:rPr>
+        <w:t>00) NOT NULL,</w:t>
       </w:r>
     </w:p>
     <w:p>
@@ -5001,7 +5046,6 @@
         <w:rPr>
           <w:color w:val="595959" w:themeColor="text1" w:themeTint="A6"/>
         </w:rPr>
-        <w:lastRenderedPageBreak/>
         <w:t>CREATE TABLE IF NOT EXISTS votes (</w:t>
       </w:r>
     </w:p>
@@ -7023,6 +7067,35 @@
               </w:rPr>
               <w:t>.</w:t>
             </w:r>
+            <w:r>
+              <w:rPr>
+                <w:rFonts w:ascii="Bahnschrift" w:eastAsiaTheme="majorEastAsia" w:hAnsi="Bahnschrift" w:cstheme="majorBidi"/>
+                <w:color w:val="134163" w:themeColor="accent6" w:themeShade="80"/>
+                <w:sz w:val="20"/>
+                <w:szCs w:val="20"/>
+              </w:rPr>
+              <w:t xml:space="preserve"> Además nos permite leer los datos enviados desde el </w:t>
+            </w:r>
+            <w:proofErr w:type="spellStart"/>
+            <w:r>
+              <w:rPr>
+                <w:rFonts w:ascii="Bahnschrift" w:eastAsiaTheme="majorEastAsia" w:hAnsi="Bahnschrift" w:cstheme="majorBidi"/>
+                <w:color w:val="134163" w:themeColor="accent6" w:themeShade="80"/>
+                <w:sz w:val="20"/>
+                <w:szCs w:val="20"/>
+              </w:rPr>
+              <w:t>body</w:t>
+            </w:r>
+            <w:proofErr w:type="spellEnd"/>
+            <w:r>
+              <w:rPr>
+                <w:rFonts w:ascii="Bahnschrift" w:eastAsiaTheme="majorEastAsia" w:hAnsi="Bahnschrift" w:cstheme="majorBidi"/>
+                <w:color w:val="134163" w:themeColor="accent6" w:themeShade="80"/>
+                <w:sz w:val="20"/>
+                <w:szCs w:val="20"/>
+              </w:rPr>
+              <w:t xml:space="preserve"> en formato raw -JSON.</w:t>
+            </w:r>
           </w:p>
         </w:tc>
       </w:tr>
@@ -7653,6 +7726,7 @@
                 <w:sz w:val="20"/>
                 <w:szCs w:val="20"/>
               </w:rPr>
+              <w:lastRenderedPageBreak/>
               <w:t>fileUpload</w:t>
             </w:r>
           </w:p>
@@ -7891,7 +7965,6 @@
                 <w:sz w:val="20"/>
                 <w:szCs w:val="20"/>
               </w:rPr>
-              <w:lastRenderedPageBreak/>
               <w:t>path</w:t>
             </w:r>
           </w:p>
@@ -8998,6 +9071,141 @@
               </w:rPr>
               <w:t>Todos los usuarios</w:t>
             </w:r>
+          </w:p>
+        </w:tc>
+      </w:tr>
+      <w:tr>
+        <w:tc>
+          <w:tcPr>
+            <w:tcW w:w="988" w:type="dxa"/>
+            <w:vAlign w:val="center"/>
+          </w:tcPr>
+          <w:p>
+            <w:pPr>
+              <w:jc w:val="center"/>
+              <w:rPr>
+                <w:sz w:val="16"/>
+                <w:szCs w:val="16"/>
+              </w:rPr>
+            </w:pPr>
+            <w:r>
+              <w:rPr>
+                <w:sz w:val="16"/>
+                <w:szCs w:val="16"/>
+              </w:rPr>
+              <w:t>PUT</w:t>
+            </w:r>
+          </w:p>
+        </w:tc>
+        <w:tc>
+          <w:tcPr>
+            <w:tcW w:w="2230" w:type="dxa"/>
+            <w:vAlign w:val="center"/>
+          </w:tcPr>
+          <w:p>
+            <w:pPr>
+              <w:rPr>
+                <w:sz w:val="16"/>
+                <w:szCs w:val="16"/>
+              </w:rPr>
+            </w:pPr>
+            <w:r>
+              <w:rPr>
+                <w:sz w:val="16"/>
+                <w:szCs w:val="16"/>
+              </w:rPr>
+              <w:t>/</w:t>
+            </w:r>
+            <w:proofErr w:type="spellStart"/>
+            <w:r>
+              <w:rPr>
+                <w:sz w:val="16"/>
+                <w:szCs w:val="16"/>
+              </w:rPr>
+              <w:t>users</w:t>
+            </w:r>
+            <w:proofErr w:type="spellEnd"/>
+            <w:r>
+              <w:rPr>
+                <w:sz w:val="16"/>
+                <w:szCs w:val="16"/>
+              </w:rPr>
+              <w:t>/</w:t>
+            </w:r>
+            <w:proofErr w:type="spellStart"/>
+            <w:r>
+              <w:rPr>
+                <w:sz w:val="16"/>
+                <w:szCs w:val="16"/>
+              </w:rPr>
+              <w:t>profile</w:t>
+            </w:r>
+            <w:proofErr w:type="spellEnd"/>
+          </w:p>
+        </w:tc>
+        <w:tc>
+          <w:tcPr>
+            <w:tcW w:w="1817" w:type="dxa"/>
+            <w:vAlign w:val="center"/>
+          </w:tcPr>
+          <w:p>
+            <w:pPr>
+              <w:rPr>
+                <w:sz w:val="16"/>
+                <w:szCs w:val="16"/>
+              </w:rPr>
+            </w:pPr>
+            <w:r>
+              <w:rPr>
+                <w:sz w:val="16"/>
+                <w:szCs w:val="16"/>
+              </w:rPr>
+              <w:t>editProfile.js</w:t>
+            </w:r>
+          </w:p>
+        </w:tc>
+        <w:tc>
+          <w:tcPr>
+            <w:tcW w:w="1979" w:type="dxa"/>
+            <w:vAlign w:val="center"/>
+          </w:tcPr>
+          <w:p>
+            <w:pPr>
+              <w:rPr>
+                <w:sz w:val="16"/>
+                <w:szCs w:val="16"/>
+              </w:rPr>
+            </w:pPr>
+            <w:r>
+              <w:rPr>
+                <w:sz w:val="16"/>
+                <w:szCs w:val="16"/>
+              </w:rPr>
+              <w:t>Puedes modificar el usuario, el email, la bio y desactivar tu cuenta.</w:t>
+            </w:r>
+          </w:p>
+        </w:tc>
+        <w:tc>
+          <w:tcPr>
+            <w:tcW w:w="1480" w:type="dxa"/>
+            <w:vAlign w:val="center"/>
+          </w:tcPr>
+          <w:p>
+            <w:pPr>
+              <w:rPr>
+                <w:sz w:val="16"/>
+                <w:szCs w:val="16"/>
+              </w:rPr>
+            </w:pPr>
+            <w:proofErr w:type="spellStart"/>
+            <w:r>
+              <w:rPr>
+                <w:sz w:val="16"/>
+                <w:szCs w:val="16"/>
+              </w:rPr>
+              <w:t>isAuth</w:t>
+            </w:r>
+            <w:proofErr w:type="spellEnd"/>
           </w:p>
         </w:tc>
       </w:tr>

</xml_diff>

<commit_message>
Saawit: ADD: añadiendo el middleware cors, validación joi en loginUSer y newUser; FIX: solución del nombre de NewsByDate por newsByDate, eliminamos la concreción del fallo al introducir usuario y contraseña
</commit_message>
<xml_diff>
--- a/bbdd/saawit.docx
+++ b/bbdd/saawit.docx
@@ -4649,11 +4649,19 @@
         </w:rPr>
         <w:tab/>
       </w:r>
-      <w:r>
-        <w:rPr>
-          <w:color w:val="595959" w:themeColor="text1" w:themeTint="A6"/>
-        </w:rPr>
-        <w:t>score INT DEFAULT 0,</w:t>
+      <w:proofErr w:type="spellStart"/>
+      <w:r>
+        <w:rPr>
+          <w:color w:val="595959" w:themeColor="text1" w:themeTint="A6"/>
+        </w:rPr>
+        <w:t>feedback</w:t>
+      </w:r>
+      <w:proofErr w:type="spellEnd"/>
+      <w:r>
+        <w:rPr>
+          <w:color w:val="595959" w:themeColor="text1" w:themeTint="A6"/>
+        </w:rPr>
+        <w:t xml:space="preserve"> INT DEFAULT 0,</w:t>
       </w:r>
       <w:r>
         <w:rPr>

</xml_diff>